<commit_message>
update resume and site with current job info
</commit_message>
<xml_diff>
--- a/public/Ryan_Jared_Resume.docx
+++ b/public/Ryan_Jared_Resume.docx
@@ -1,6 +1,6 @@
 
 <file path=word/document.xml><?xml version="1.0" encoding="utf-8"?>
-<w:document xmlns:wpc="http://schemas.microsoft.com/office/word/2010/wordprocessingCanvas" xmlns:cx="http://schemas.microsoft.com/office/drawing/2014/chartex" xmlns:cx1="http://schemas.microsoft.com/office/drawing/2015/9/8/chartex" xmlns:cx2="http://schemas.microsoft.com/office/drawing/2015/10/21/chartex" xmlns:cx3="http://schemas.microsoft.com/office/drawing/2016/5/9/chartex" xmlns:cx4="http://schemas.microsoft.com/office/drawing/2016/5/10/chartex" xmlns:cx5="http://schemas.microsoft.com/office/drawing/2016/5/11/chartex" xmlns:cx6="http://schemas.microsoft.com/office/drawing/2016/5/12/chartex" xmlns:cx7="http://schemas.microsoft.com/office/drawing/2016/5/13/chartex" xmlns:cx8="http://schemas.microsoft.com/office/drawing/2016/5/14/chartex" xmlns:mc="http://schemas.openxmlformats.org/markup-compatibility/2006" xmlns:aink="http://schemas.microsoft.com/office/drawing/2016/ink" xmlns:am3d="http://schemas.microsoft.com/office/drawing/2017/model3d" xmlns:o="urn:schemas-microsoft-com:office:office" xmlns:oel="http://schemas.microsoft.com/office/2019/extlst" xmlns:r="http://schemas.openxmlformats.org/officeDocument/2006/relationships" xmlns:m="http://schemas.openxmlformats.org/officeDocument/2006/math" xmlns:v="urn:schemas-microsoft-com:vml" xmlns:wp14="http://schemas.microsoft.com/office/word/2010/wordprocessingDrawing" xmlns:wp="http://schemas.openxmlformats.org/drawingml/2006/wordprocessingDrawing" xmlns:w10="urn:schemas-microsoft-com:office:word" xmlns:w="http://schemas.openxmlformats.org/wordprocessingml/2006/main" xmlns:w14="http://schemas.microsoft.com/office/word/2010/wordml" xmlns:w15="http://schemas.microsoft.com/office/word/2012/wordml" xmlns:w16cex="http://schemas.microsoft.com/office/word/2018/wordml/cex" xmlns:w16cid="http://schemas.microsoft.com/office/word/2016/wordml/cid" xmlns:w16="http://schemas.microsoft.com/office/word/2018/wordml" xmlns:w16sdtdh="http://schemas.microsoft.com/office/word/2020/wordml/sdtdatahash" xmlns:w16se="http://schemas.microsoft.com/office/word/2015/wordml/symex" xmlns:wpg="http://schemas.microsoft.com/office/word/2010/wordprocessingGroup" xmlns:wpi="http://schemas.microsoft.com/office/word/2010/wordprocessingInk" xmlns:wne="http://schemas.microsoft.com/office/word/2006/wordml" xmlns:wps="http://schemas.microsoft.com/office/word/2010/wordprocessingShape" mc:Ignorable="w14 w15 w16se w16cid w16 w16cex w16sdtdh wp14">
+<w:document xmlns:wpc="http://schemas.microsoft.com/office/word/2010/wordprocessingCanvas" xmlns:cx="http://schemas.microsoft.com/office/drawing/2014/chartex" xmlns:cx1="http://schemas.microsoft.com/office/drawing/2015/9/8/chartex" xmlns:cx2="http://schemas.microsoft.com/office/drawing/2015/10/21/chartex" xmlns:cx3="http://schemas.microsoft.com/office/drawing/2016/5/9/chartex" xmlns:cx4="http://schemas.microsoft.com/office/drawing/2016/5/10/chartex" xmlns:cx5="http://schemas.microsoft.com/office/drawing/2016/5/11/chartex" xmlns:cx6="http://schemas.microsoft.com/office/drawing/2016/5/12/chartex" xmlns:cx7="http://schemas.microsoft.com/office/drawing/2016/5/13/chartex" xmlns:cx8="http://schemas.microsoft.com/office/drawing/2016/5/14/chartex" xmlns:mc="http://schemas.openxmlformats.org/markup-compatibility/2006" xmlns:aink="http://schemas.microsoft.com/office/drawing/2016/ink" xmlns:am3d="http://schemas.microsoft.com/office/drawing/2017/model3d" xmlns:o="urn:schemas-microsoft-com:office:office" xmlns:oel="http://schemas.microsoft.com/office/2019/extlst" xmlns:r="http://schemas.openxmlformats.org/officeDocument/2006/relationships" xmlns:m="http://schemas.openxmlformats.org/officeDocument/2006/math" xmlns:v="urn:schemas-microsoft-com:vml" xmlns:wp14="http://schemas.microsoft.com/office/word/2010/wordprocessingDrawing" xmlns:wp="http://schemas.openxmlformats.org/drawingml/2006/wordprocessingDrawing" xmlns:w10="urn:schemas-microsoft-com:office:word" xmlns:w="http://schemas.openxmlformats.org/wordprocessingml/2006/main" xmlns:w14="http://schemas.microsoft.com/office/word/2010/wordml" xmlns:w15="http://schemas.microsoft.com/office/word/2012/wordml" xmlns:w16cex="http://schemas.microsoft.com/office/word/2018/wordml/cex" xmlns:w16cid="http://schemas.microsoft.com/office/word/2016/wordml/cid" xmlns:w16="http://schemas.microsoft.com/office/word/2018/wordml" xmlns:w16du="http://schemas.microsoft.com/office/word/2023/wordml/word16du" xmlns:w16sdtdh="http://schemas.microsoft.com/office/word/2020/wordml/sdtdatahash" xmlns:w16se="http://schemas.microsoft.com/office/word/2015/wordml/symex" xmlns:wpg="http://schemas.microsoft.com/office/word/2010/wordprocessingGroup" xmlns:wpi="http://schemas.microsoft.com/office/word/2010/wordprocessingInk" xmlns:wne="http://schemas.microsoft.com/office/word/2006/wordml" xmlns:wps="http://schemas.microsoft.com/office/word/2010/wordprocessingShape" mc:Ignorable="w14 w15 w16se w16cid w16 w16cex w16sdtdh w16du wp14">
   <w:body>
     <w:p>
       <w:pPr>
@@ -35,7 +35,6 @@
         </w:sectPr>
       </w:pPr>
       <w:proofErr w:type="spellStart"/>
-      <w:proofErr w:type="gramStart"/>
       <w:r>
         <w:rPr>
           <w:rFonts w:ascii="Nunito" w:eastAsia="Nunito" w:hAnsi="Nunito" w:cs="Nunito"/>
@@ -53,17 +52,7 @@
           <w:sz w:val="22"/>
           <w:szCs w:val="22"/>
         </w:rPr>
-        <w:t xml:space="preserve">  |</w:t>
-      </w:r>
-      <w:proofErr w:type="gramEnd"/>
-      <w:r>
-        <w:rPr>
-          <w:rFonts w:ascii="Nunito" w:eastAsia="Nunito" w:hAnsi="Nunito" w:cs="Nunito"/>
-          <w:color w:val="00002D"/>
-          <w:sz w:val="22"/>
-          <w:szCs w:val="22"/>
-        </w:rPr>
-        <w:t xml:space="preserve">  </w:t>
+        <w:t xml:space="preserve">  |  </w:t>
       </w:r>
       <w:r>
         <w:rPr>
@@ -82,7 +71,25 @@
           <w:sz w:val="22"/>
           <w:szCs w:val="22"/>
         </w:rPr>
-        <w:t>|  559-348-3595  |  Jupiter, FL (Remote)</w:t>
+        <w:t xml:space="preserve">|  559-348-3595  |  </w:t>
+      </w:r>
+      <w:r>
+        <w:rPr>
+          <w:rFonts w:ascii="Nunito" w:eastAsia="Nunito" w:hAnsi="Nunito" w:cs="Nunito"/>
+          <w:color w:val="00002D"/>
+          <w:sz w:val="22"/>
+          <w:szCs w:val="22"/>
+        </w:rPr>
+        <w:t>Pismo Beach, CA</w:t>
+      </w:r>
+      <w:r>
+        <w:rPr>
+          <w:rFonts w:ascii="Nunito" w:eastAsia="Nunito" w:hAnsi="Nunito" w:cs="Nunito"/>
+          <w:color w:val="00002D"/>
+          <w:sz w:val="22"/>
+          <w:szCs w:val="22"/>
+        </w:rPr>
+        <w:t xml:space="preserve"> (Remote)</w:t>
       </w:r>
     </w:p>
     <w:p>
@@ -92,16 +99,16 @@
         <w:rPr>
           <w:rFonts w:ascii="Raleway" w:eastAsia="Raleway" w:hAnsi="Raleway" w:cs="Raleway"/>
           <w:color w:val="4292F0"/>
-          <w:sz w:val="24"/>
-          <w:szCs w:val="24"/>
+          <w:sz w:val="28"/>
+          <w:szCs w:val="28"/>
         </w:rPr>
       </w:pPr>
       <w:r>
         <w:rPr>
           <w:rFonts w:ascii="Raleway" w:eastAsia="Raleway" w:hAnsi="Raleway" w:cs="Raleway"/>
           <w:color w:val="4292F0"/>
-          <w:sz w:val="24"/>
-          <w:szCs w:val="24"/>
+          <w:sz w:val="28"/>
+          <w:szCs w:val="28"/>
         </w:rPr>
         <w:t>Summary</w:t>
       </w:r>
@@ -123,7 +130,7 @@
           <w:sz w:val="22"/>
           <w:szCs w:val="22"/>
         </w:rPr>
-        <w:t>Full</w:t>
+        <w:t>6</w:t>
       </w:r>
       <w:r>
         <w:rPr>
@@ -132,6 +139,71 @@
           <w:sz w:val="22"/>
           <w:szCs w:val="22"/>
         </w:rPr>
+        <w:t xml:space="preserve"> years</w:t>
+      </w:r>
+      <w:r>
+        <w:rPr>
+          <w:rFonts w:ascii="Nunito" w:hAnsi="Nunito"/>
+          <w:color w:val="00002D"/>
+          <w:sz w:val="22"/>
+          <w:szCs w:val="22"/>
+        </w:rPr>
+        <w:t xml:space="preserve"> of </w:t>
+      </w:r>
+      <w:r>
+        <w:rPr>
+          <w:rFonts w:ascii="Nunito" w:hAnsi="Nunito"/>
+          <w:color w:val="00002D"/>
+          <w:sz w:val="22"/>
+          <w:szCs w:val="22"/>
+        </w:rPr>
+        <w:t>experience</w:t>
+      </w:r>
+      <w:r>
+        <w:rPr>
+          <w:rFonts w:ascii="Nunito" w:hAnsi="Nunito"/>
+          <w:color w:val="00002D"/>
+          <w:sz w:val="22"/>
+          <w:szCs w:val="22"/>
+        </w:rPr>
+        <w:t xml:space="preserve">. </w:t>
+      </w:r>
+      <w:proofErr w:type="spellStart"/>
+      <w:r>
+        <w:rPr>
+          <w:rFonts w:ascii="Nunito" w:hAnsi="Nunito"/>
+          <w:color w:val="00002D"/>
+          <w:sz w:val="22"/>
+          <w:szCs w:val="22"/>
+        </w:rPr>
+        <w:t>Fullstack</w:t>
+      </w:r>
+      <w:proofErr w:type="spellEnd"/>
+      <w:r>
+        <w:rPr>
+          <w:rFonts w:ascii="Nunito" w:hAnsi="Nunito"/>
+          <w:color w:val="00002D"/>
+          <w:sz w:val="22"/>
+          <w:szCs w:val="22"/>
+        </w:rPr>
+        <w:t>: frontend lead, backend contributor.</w:t>
+      </w:r>
+      <w:r>
+        <w:rPr>
+          <w:rFonts w:ascii="Nunito" w:hAnsi="Nunito"/>
+          <w:color w:val="00002D"/>
+          <w:sz w:val="22"/>
+          <w:szCs w:val="22"/>
+        </w:rPr>
+        <w:t xml:space="preserve"> Manages 6+ engineers.</w:t>
+      </w:r>
+      <w:r>
+        <w:rPr>
+          <w:rFonts w:ascii="Nunito" w:hAnsi="Nunito"/>
+          <w:color w:val="00002D"/>
+          <w:sz w:val="22"/>
+          <w:szCs w:val="22"/>
+        </w:rPr>
         <w:t xml:space="preserve"> </w:t>
       </w:r>
       <w:r>
@@ -141,62 +213,1422 @@
           <w:sz w:val="22"/>
           <w:szCs w:val="22"/>
         </w:rPr>
-        <w:t>stack software engineer. 5 years of experience, mostly w/JS languages. Better at frontend.</w:t>
+        <w:t>Partners</w:t>
+      </w:r>
+      <w:r>
+        <w:rPr>
+          <w:rFonts w:ascii="Nunito" w:hAnsi="Nunito"/>
+          <w:color w:val="00002D"/>
+          <w:sz w:val="22"/>
+          <w:szCs w:val="22"/>
+        </w:rPr>
+        <w:t xml:space="preserve"> </w:t>
+      </w:r>
+      <w:r>
+        <w:rPr>
+          <w:rFonts w:ascii="Nunito" w:hAnsi="Nunito"/>
+          <w:color w:val="00002D"/>
+          <w:sz w:val="22"/>
+          <w:szCs w:val="22"/>
+        </w:rPr>
+        <w:t>w/</w:t>
+      </w:r>
+      <w:r>
+        <w:rPr>
+          <w:rFonts w:ascii="Nunito" w:hAnsi="Nunito"/>
+          <w:color w:val="00002D"/>
+          <w:sz w:val="22"/>
+          <w:szCs w:val="22"/>
+        </w:rPr>
+        <w:t>product + design for user-</w:t>
+      </w:r>
+      <w:r>
+        <w:rPr>
+          <w:rFonts w:ascii="Nunito" w:hAnsi="Nunito"/>
+          <w:color w:val="00002D"/>
+          <w:sz w:val="22"/>
+          <w:szCs w:val="22"/>
+        </w:rPr>
+        <w:t>focused</w:t>
+      </w:r>
+      <w:r>
+        <w:rPr>
+          <w:rFonts w:ascii="Nunito" w:hAnsi="Nunito"/>
+          <w:color w:val="00002D"/>
+          <w:sz w:val="22"/>
+          <w:szCs w:val="22"/>
+        </w:rPr>
+        <w:t xml:space="preserve"> solutions.</w:t>
+      </w:r>
+      <w:r>
+        <w:rPr>
+          <w:rFonts w:ascii="Nunito" w:hAnsi="Nunito"/>
+          <w:color w:val="00002D"/>
+          <w:sz w:val="22"/>
+          <w:szCs w:val="22"/>
+        </w:rPr>
+        <w:t xml:space="preserve"> Large enterprise + startup experience.</w:t>
       </w:r>
     </w:p>
     <w:p>
       <w:pPr>
+        <w:pStyle w:val="Heading2"/>
+        <w:spacing w:after="0"/>
+        <w:rPr>
+          <w:rFonts w:ascii="Raleway" w:eastAsia="Raleway" w:hAnsi="Raleway" w:cs="Raleway"/>
+          <w:color w:val="4292F0"/>
+          <w:sz w:val="28"/>
+          <w:szCs w:val="28"/>
+        </w:rPr>
+      </w:pPr>
+      <w:r>
+        <w:rPr>
+          <w:rFonts w:ascii="Raleway" w:eastAsia="Raleway" w:hAnsi="Raleway" w:cs="Raleway"/>
+          <w:color w:val="4292F0"/>
+          <w:sz w:val="28"/>
+          <w:szCs w:val="28"/>
+        </w:rPr>
+        <w:t>Experience</w:t>
+      </w:r>
+    </w:p>
+    <w:p>
+      <w:pPr>
+        <w:pStyle w:val="Heading3"/>
+        <w:spacing w:before="0" w:after="0"/>
+        <w:rPr>
+          <w:rFonts w:ascii="Nunito" w:eastAsia="Nunito" w:hAnsi="Nunito" w:cs="Nunito"/>
+          <w:b/>
+          <w:color w:val="00002D"/>
+          <w:sz w:val="22"/>
+          <w:szCs w:val="22"/>
+        </w:rPr>
+      </w:pPr>
+      <w:r>
+        <w:rPr>
+          <w:rFonts w:ascii="Nunito" w:eastAsia="Nunito" w:hAnsi="Nunito" w:cs="Nunito"/>
+          <w:b/>
+          <w:color w:val="00002D"/>
+          <w:sz w:val="22"/>
+          <w:szCs w:val="22"/>
+        </w:rPr>
+        <w:t>Gold Ocean Holdings, Senior Software Engineer</w:t>
+      </w:r>
+      <w:r>
+        <w:rPr>
+          <w:rFonts w:ascii="Nunito" w:eastAsia="Nunito" w:hAnsi="Nunito" w:cs="Nunito"/>
+          <w:b/>
+          <w:color w:val="00002D"/>
+          <w:sz w:val="22"/>
+          <w:szCs w:val="22"/>
+        </w:rPr>
+        <w:tab/>
+      </w:r>
+      <w:r>
+        <w:rPr>
+          <w:rFonts w:ascii="Nunito" w:eastAsia="Nunito" w:hAnsi="Nunito" w:cs="Nunito"/>
+          <w:b/>
+          <w:color w:val="00002D"/>
+          <w:sz w:val="22"/>
+          <w:szCs w:val="22"/>
+        </w:rPr>
+        <w:tab/>
+      </w:r>
+      <w:r>
+        <w:rPr>
+          <w:rFonts w:ascii="Nunito" w:eastAsia="Nunito" w:hAnsi="Nunito" w:cs="Nunito"/>
+          <w:b/>
+          <w:color w:val="00002D"/>
+          <w:sz w:val="22"/>
+          <w:szCs w:val="22"/>
+        </w:rPr>
+        <w:tab/>
+        <w:t xml:space="preserve">     </w:t>
+      </w:r>
+      <w:proofErr w:type="gramStart"/>
+      <w:r>
+        <w:rPr>
+          <w:rFonts w:ascii="Nunito" w:eastAsia="Nunito" w:hAnsi="Nunito" w:cs="Nunito"/>
+          <w:color w:val="00002D"/>
+          <w:sz w:val="22"/>
+          <w:szCs w:val="22"/>
+        </w:rPr>
+        <w:t>Remote  |</w:t>
+      </w:r>
+      <w:proofErr w:type="gramEnd"/>
+      <w:r>
+        <w:rPr>
+          <w:rFonts w:ascii="Nunito" w:eastAsia="Nunito" w:hAnsi="Nunito" w:cs="Nunito"/>
+          <w:color w:val="00002D"/>
+          <w:sz w:val="22"/>
+          <w:szCs w:val="22"/>
+        </w:rPr>
+        <w:t xml:space="preserve">  2023 – Present</w:t>
+      </w:r>
+    </w:p>
+    <w:p>
+      <w:pPr>
+        <w:pStyle w:val="ListParagraph"/>
+        <w:numPr>
+          <w:ilvl w:val="0"/>
+          <w:numId w:val="5"/>
+        </w:numPr>
+        <w:rPr>
+          <w:rFonts w:ascii="Nunito" w:eastAsia="Nunito" w:hAnsi="Nunito" w:cs="Nunito"/>
+          <w:color w:val="00002D"/>
+          <w:sz w:val="22"/>
+          <w:szCs w:val="22"/>
+        </w:rPr>
+      </w:pPr>
+      <w:r>
+        <w:rPr>
+          <w:rFonts w:ascii="Nunito" w:eastAsia="Nunito" w:hAnsi="Nunito" w:cs="Nunito"/>
+          <w:color w:val="00002D"/>
+          <w:sz w:val="22"/>
+          <w:szCs w:val="22"/>
+        </w:rPr>
+        <w:t xml:space="preserve">Managed team of </w:t>
+      </w:r>
+      <w:r>
+        <w:rPr>
+          <w:rFonts w:ascii="Nunito" w:eastAsia="Nunito" w:hAnsi="Nunito" w:cs="Nunito"/>
+          <w:color w:val="00002D"/>
+          <w:sz w:val="22"/>
+          <w:szCs w:val="22"/>
+        </w:rPr>
+        <w:t>6+</w:t>
+      </w:r>
+      <w:r>
+        <w:rPr>
+          <w:rFonts w:ascii="Nunito" w:eastAsia="Nunito" w:hAnsi="Nunito" w:cs="Nunito"/>
+          <w:color w:val="00002D"/>
+          <w:sz w:val="22"/>
+          <w:szCs w:val="22"/>
+        </w:rPr>
+        <w:t>, facilitating growth by identifying individual strengths and gaps, discussion, planning, tracking, following up, as well as coordinating and pairing on work</w:t>
+      </w:r>
+    </w:p>
+    <w:p>
+      <w:pPr>
+        <w:pStyle w:val="ListParagraph"/>
+        <w:numPr>
+          <w:ilvl w:val="0"/>
+          <w:numId w:val="5"/>
+        </w:numPr>
+        <w:rPr>
+          <w:rFonts w:ascii="Nunito" w:eastAsia="Nunito" w:hAnsi="Nunito" w:cs="Nunito"/>
+          <w:color w:val="00002D"/>
+          <w:sz w:val="22"/>
+          <w:szCs w:val="22"/>
+        </w:rPr>
+      </w:pPr>
+      <w:r>
+        <w:rPr>
+          <w:rFonts w:ascii="Nunito" w:eastAsia="Nunito" w:hAnsi="Nunito" w:cs="Nunito"/>
+          <w:color w:val="00002D"/>
+          <w:sz w:val="22"/>
+          <w:szCs w:val="22"/>
+        </w:rPr>
+        <w:t>Created automated data pipeline for real estate acquisition</w:t>
+      </w:r>
+      <w:r>
+        <w:rPr>
+          <w:rFonts w:ascii="Nunito" w:eastAsia="Nunito" w:hAnsi="Nunito" w:cs="Nunito"/>
+          <w:color w:val="00002D"/>
+          <w:sz w:val="22"/>
+          <w:szCs w:val="22"/>
+        </w:rPr>
+        <w:t xml:space="preserve">s: </w:t>
+      </w:r>
+      <w:r>
+        <w:rPr>
+          <w:rFonts w:ascii="Nunito" w:eastAsia="Nunito" w:hAnsi="Nunito" w:cs="Nunito"/>
+          <w:color w:val="00002D"/>
+          <w:sz w:val="22"/>
+          <w:szCs w:val="22"/>
+        </w:rPr>
+        <w:t>scrap</w:t>
+      </w:r>
+      <w:r>
+        <w:rPr>
+          <w:rFonts w:ascii="Nunito" w:eastAsia="Nunito" w:hAnsi="Nunito" w:cs="Nunito"/>
+          <w:color w:val="00002D"/>
+          <w:sz w:val="22"/>
+          <w:szCs w:val="22"/>
+        </w:rPr>
+        <w:t>e</w:t>
+      </w:r>
+      <w:r>
+        <w:rPr>
+          <w:rFonts w:ascii="Nunito" w:eastAsia="Nunito" w:hAnsi="Nunito" w:cs="Nunito"/>
+          <w:color w:val="00002D"/>
+          <w:sz w:val="22"/>
+          <w:szCs w:val="22"/>
+        </w:rPr>
+        <w:t xml:space="preserve"> listings, </w:t>
+      </w:r>
+      <w:r>
+        <w:rPr>
+          <w:rFonts w:ascii="Nunito" w:eastAsia="Nunito" w:hAnsi="Nunito" w:cs="Nunito"/>
+          <w:color w:val="00002D"/>
+          <w:sz w:val="22"/>
+          <w:szCs w:val="22"/>
+        </w:rPr>
+        <w:t xml:space="preserve">sanitize, and </w:t>
+      </w:r>
+      <w:r>
+        <w:rPr>
+          <w:rFonts w:ascii="Nunito" w:eastAsia="Nunito" w:hAnsi="Nunito" w:cs="Nunito"/>
+          <w:color w:val="00002D"/>
+          <w:sz w:val="22"/>
+          <w:szCs w:val="22"/>
+        </w:rPr>
+        <w:t>generat</w:t>
+      </w:r>
+      <w:r>
+        <w:rPr>
+          <w:rFonts w:ascii="Nunito" w:eastAsia="Nunito" w:hAnsi="Nunito" w:cs="Nunito"/>
+          <w:color w:val="00002D"/>
+          <w:sz w:val="22"/>
+          <w:szCs w:val="22"/>
+        </w:rPr>
+        <w:t>e</w:t>
+      </w:r>
+      <w:r>
+        <w:rPr>
+          <w:rFonts w:ascii="Nunito" w:eastAsia="Nunito" w:hAnsi="Nunito" w:cs="Nunito"/>
+          <w:color w:val="00002D"/>
+          <w:sz w:val="22"/>
+          <w:szCs w:val="22"/>
+        </w:rPr>
+        <w:t xml:space="preserve"> recommendations, </w:t>
+      </w:r>
+      <w:r>
+        <w:rPr>
+          <w:rFonts w:ascii="Nunito" w:eastAsia="Nunito" w:hAnsi="Nunito" w:cs="Nunito"/>
+          <w:color w:val="00002D"/>
+          <w:sz w:val="22"/>
+          <w:szCs w:val="22"/>
+        </w:rPr>
+        <w:t>which led</w:t>
+      </w:r>
+      <w:r>
+        <w:rPr>
+          <w:rFonts w:ascii="Nunito" w:eastAsia="Nunito" w:hAnsi="Nunito" w:cs="Nunito"/>
+          <w:color w:val="00002D"/>
+          <w:sz w:val="22"/>
+          <w:szCs w:val="22"/>
+        </w:rPr>
+        <w:t xml:space="preserve"> to </w:t>
+      </w:r>
+      <w:r>
+        <w:rPr>
+          <w:rFonts w:ascii="Nunito" w:eastAsia="Nunito" w:hAnsi="Nunito" w:cs="Nunito"/>
+          <w:color w:val="00002D"/>
+          <w:sz w:val="22"/>
+          <w:szCs w:val="22"/>
+        </w:rPr>
+        <w:t>$1m+ investments</w:t>
+      </w:r>
+    </w:p>
+    <w:p>
+      <w:pPr>
+        <w:pStyle w:val="ListParagraph"/>
+        <w:numPr>
+          <w:ilvl w:val="0"/>
+          <w:numId w:val="5"/>
+        </w:numPr>
+        <w:rPr>
+          <w:rFonts w:ascii="Nunito" w:eastAsia="Nunito" w:hAnsi="Nunito" w:cs="Nunito"/>
+          <w:color w:val="00002D"/>
+          <w:sz w:val="22"/>
+          <w:szCs w:val="22"/>
+        </w:rPr>
+      </w:pPr>
+      <w:r>
+        <w:rPr>
+          <w:rFonts w:ascii="Nunito" w:eastAsia="Nunito" w:hAnsi="Nunito" w:cs="Nunito"/>
+          <w:color w:val="00002D"/>
+          <w:sz w:val="22"/>
+          <w:szCs w:val="22"/>
+        </w:rPr>
+        <w:t>Refined mathematical model for generating recommendations for real estate acquisitions</w:t>
+      </w:r>
+    </w:p>
+    <w:p/>
+    <w:p>
+      <w:pPr>
+        <w:pStyle w:val="Heading3"/>
+        <w:spacing w:before="0" w:after="0"/>
+        <w:rPr>
+          <w:rFonts w:ascii="Nunito" w:eastAsia="Nunito" w:hAnsi="Nunito" w:cs="Nunito"/>
+          <w:b/>
+          <w:color w:val="00002D"/>
+          <w:sz w:val="22"/>
+          <w:szCs w:val="22"/>
+        </w:rPr>
+      </w:pPr>
+      <w:r>
+        <w:rPr>
+          <w:rFonts w:ascii="Nunito" w:eastAsia="Nunito" w:hAnsi="Nunito" w:cs="Nunito"/>
+          <w:b/>
+          <w:color w:val="00002D"/>
+          <w:sz w:val="22"/>
+          <w:szCs w:val="22"/>
+        </w:rPr>
+        <w:t>MANTL, Software Engineer II</w:t>
+      </w:r>
+      <w:r>
+        <w:rPr>
+          <w:rFonts w:ascii="Nunito" w:eastAsia="Nunito" w:hAnsi="Nunito" w:cs="Nunito"/>
+          <w:b/>
+          <w:color w:val="00002D"/>
+          <w:sz w:val="22"/>
+          <w:szCs w:val="22"/>
+        </w:rPr>
+        <w:tab/>
+      </w:r>
+      <w:r>
+        <w:rPr>
+          <w:rFonts w:ascii="Nunito" w:eastAsia="Nunito" w:hAnsi="Nunito" w:cs="Nunito"/>
+          <w:b/>
+          <w:color w:val="00002D"/>
+          <w:sz w:val="22"/>
+          <w:szCs w:val="22"/>
+        </w:rPr>
+        <w:tab/>
+      </w:r>
+      <w:r>
+        <w:rPr>
+          <w:rFonts w:ascii="Nunito" w:eastAsia="Nunito" w:hAnsi="Nunito" w:cs="Nunito"/>
+          <w:b/>
+          <w:color w:val="00002D"/>
+          <w:sz w:val="22"/>
+          <w:szCs w:val="22"/>
+        </w:rPr>
+        <w:tab/>
+      </w:r>
+      <w:r>
+        <w:rPr>
+          <w:rFonts w:ascii="Nunito" w:eastAsia="Nunito" w:hAnsi="Nunito" w:cs="Nunito"/>
+          <w:b/>
+          <w:color w:val="00002D"/>
+          <w:sz w:val="22"/>
+          <w:szCs w:val="22"/>
+        </w:rPr>
+        <w:tab/>
+      </w:r>
+      <w:r>
+        <w:rPr>
+          <w:rFonts w:ascii="Nunito" w:eastAsia="Nunito" w:hAnsi="Nunito" w:cs="Nunito"/>
+          <w:b/>
+          <w:color w:val="00002D"/>
+          <w:sz w:val="22"/>
+          <w:szCs w:val="22"/>
+        </w:rPr>
+        <w:tab/>
+        <w:t xml:space="preserve">         </w:t>
+      </w:r>
+      <w:proofErr w:type="gramStart"/>
+      <w:r>
+        <w:rPr>
+          <w:rFonts w:ascii="Nunito" w:eastAsia="Nunito" w:hAnsi="Nunito" w:cs="Nunito"/>
+          <w:color w:val="00002D"/>
+          <w:sz w:val="22"/>
+          <w:szCs w:val="22"/>
+        </w:rPr>
+        <w:t>Remote  |</w:t>
+      </w:r>
+      <w:proofErr w:type="gramEnd"/>
+      <w:r>
+        <w:rPr>
+          <w:rFonts w:ascii="Nunito" w:eastAsia="Nunito" w:hAnsi="Nunito" w:cs="Nunito"/>
+          <w:color w:val="00002D"/>
+          <w:sz w:val="22"/>
+          <w:szCs w:val="22"/>
+        </w:rPr>
+        <w:t xml:space="preserve">  2021 – 2023</w:t>
+      </w:r>
+    </w:p>
+    <w:p>
+      <w:pPr>
+        <w:pStyle w:val="ListParagraph"/>
+        <w:numPr>
+          <w:ilvl w:val="0"/>
+          <w:numId w:val="5"/>
+        </w:numPr>
+        <w:rPr>
+          <w:rFonts w:ascii="Nunito" w:eastAsia="Nunito" w:hAnsi="Nunito" w:cs="Nunito"/>
+          <w:color w:val="00002D"/>
+          <w:sz w:val="22"/>
+          <w:szCs w:val="22"/>
+        </w:rPr>
+      </w:pPr>
+      <w:r>
+        <w:rPr>
+          <w:rFonts w:ascii="Nunito" w:eastAsia="Nunito" w:hAnsi="Nunito" w:cs="Nunito"/>
+          <w:color w:val="00002D"/>
+          <w:sz w:val="22"/>
+          <w:szCs w:val="22"/>
+        </w:rPr>
+        <w:t>Mentored engineers on frontend work and owned crucial frontend features, gaining a reputation for good PR reviews, careful testing, troubleshooting, good design and flows</w:t>
+      </w:r>
+    </w:p>
+    <w:p>
+      <w:pPr>
+        <w:pStyle w:val="ListParagraph"/>
+        <w:numPr>
+          <w:ilvl w:val="0"/>
+          <w:numId w:val="5"/>
+        </w:numPr>
+        <w:rPr>
+          <w:rFonts w:ascii="Nunito" w:eastAsia="Nunito" w:hAnsi="Nunito" w:cs="Nunito"/>
+          <w:color w:val="00002D"/>
+          <w:sz w:val="22"/>
+          <w:szCs w:val="22"/>
+        </w:rPr>
+      </w:pPr>
+      <w:r>
+        <w:rPr>
+          <w:rFonts w:ascii="Nunito" w:eastAsia="Nunito" w:hAnsi="Nunito" w:cs="Nunito"/>
+          <w:color w:val="00002D"/>
+          <w:sz w:val="22"/>
+          <w:szCs w:val="22"/>
+        </w:rPr>
+        <w:t>L</w:t>
+      </w:r>
+      <w:r>
+        <w:rPr>
+          <w:rFonts w:ascii="Nunito" w:eastAsia="Nunito" w:hAnsi="Nunito" w:cs="Nunito"/>
+          <w:color w:val="00002D"/>
+          <w:sz w:val="22"/>
+          <w:szCs w:val="22"/>
+        </w:rPr>
+        <w:t>ed work on introducing a design-component library that integrates with the prior one</w:t>
+      </w:r>
+    </w:p>
+    <w:p>
+      <w:pPr>
+        <w:pStyle w:val="ListParagraph"/>
+        <w:numPr>
+          <w:ilvl w:val="0"/>
+          <w:numId w:val="5"/>
+        </w:numPr>
+        <w:rPr>
+          <w:rFonts w:ascii="Nunito" w:eastAsia="Nunito" w:hAnsi="Nunito" w:cs="Nunito"/>
+          <w:color w:val="00002D"/>
+          <w:sz w:val="22"/>
+          <w:szCs w:val="22"/>
+        </w:rPr>
+      </w:pPr>
+      <w:r>
+        <w:rPr>
+          <w:rFonts w:ascii="Nunito" w:eastAsia="Nunito" w:hAnsi="Nunito" w:cs="Nunito"/>
+          <w:color w:val="00002D"/>
+          <w:sz w:val="22"/>
+          <w:szCs w:val="22"/>
+        </w:rPr>
+        <w:t>L</w:t>
+      </w:r>
+      <w:r>
+        <w:rPr>
+          <w:rFonts w:ascii="Nunito" w:eastAsia="Nunito" w:hAnsi="Nunito" w:cs="Nunito"/>
+          <w:color w:val="00002D"/>
+          <w:sz w:val="22"/>
+          <w:szCs w:val="22"/>
+        </w:rPr>
+        <w:t>ed work on an automated testing pipeline</w:t>
+      </w:r>
+      <w:r>
+        <w:rPr>
+          <w:rFonts w:ascii="Nunito" w:eastAsia="Nunito" w:hAnsi="Nunito" w:cs="Nunito"/>
+          <w:color w:val="00002D"/>
+          <w:sz w:val="22"/>
+          <w:szCs w:val="22"/>
+        </w:rPr>
+        <w:t xml:space="preserve"> for 3+ teams and 150+ tests</w:t>
+      </w:r>
+      <w:r>
+        <w:rPr>
+          <w:rFonts w:ascii="Nunito" w:eastAsia="Nunito" w:hAnsi="Nunito" w:cs="Nunito"/>
+          <w:color w:val="00002D"/>
+          <w:sz w:val="22"/>
+          <w:szCs w:val="22"/>
+        </w:rPr>
+        <w:t>: the pipeline itself, testing framework, database seeding / cleanup, tests, teaching others how to contribute</w:t>
+      </w:r>
+    </w:p>
+    <w:p>
+      <w:pPr>
+        <w:pStyle w:val="ListParagraph"/>
+        <w:numPr>
+          <w:ilvl w:val="0"/>
+          <w:numId w:val="5"/>
+        </w:numPr>
+        <w:rPr>
+          <w:rFonts w:ascii="Nunito" w:eastAsia="Nunito" w:hAnsi="Nunito" w:cs="Nunito"/>
+          <w:color w:val="00002D"/>
+          <w:sz w:val="22"/>
+          <w:szCs w:val="22"/>
+        </w:rPr>
+      </w:pPr>
+      <w:r>
+        <w:rPr>
+          <w:rFonts w:ascii="Nunito" w:eastAsia="Nunito" w:hAnsi="Nunito" w:cs="Nunito"/>
+          <w:color w:val="00002D"/>
+          <w:sz w:val="22"/>
+          <w:szCs w:val="22"/>
+        </w:rPr>
+        <w:t>Proactively worked with cross-team stakeholders to identify, prioritize, and complete work</w:t>
+      </w:r>
+      <w:r>
+        <w:rPr>
+          <w:rFonts w:ascii="Nunito" w:eastAsia="Nunito" w:hAnsi="Nunito" w:cs="Nunito"/>
+          <w:color w:val="00002D"/>
+          <w:sz w:val="22"/>
+          <w:szCs w:val="22"/>
+        </w:rPr>
+        <w:t xml:space="preserve">, reducing </w:t>
+      </w:r>
+      <w:r>
+        <w:rPr>
+          <w:rFonts w:ascii="Nunito" w:eastAsia="Nunito" w:hAnsi="Nunito" w:cs="Nunito"/>
+          <w:color w:val="00002D"/>
+          <w:sz w:val="22"/>
+          <w:szCs w:val="22"/>
+        </w:rPr>
+        <w:t>number of days on our “activation”</w:t>
+      </w:r>
+      <w:r>
+        <w:rPr>
+          <w:rFonts w:ascii="Nunito" w:eastAsia="Nunito" w:hAnsi="Nunito" w:cs="Nunito"/>
+          <w:color w:val="00002D"/>
+          <w:sz w:val="22"/>
+          <w:szCs w:val="22"/>
+        </w:rPr>
+        <w:t xml:space="preserve"> </w:t>
+      </w:r>
+      <w:r>
+        <w:rPr>
+          <w:rFonts w:ascii="Nunito" w:eastAsia="Nunito" w:hAnsi="Nunito" w:cs="Nunito"/>
+          <w:color w:val="00002D"/>
+          <w:sz w:val="22"/>
+          <w:szCs w:val="22"/>
+        </w:rPr>
+        <w:t>flow</w:t>
+      </w:r>
+      <w:r>
+        <w:rPr>
+          <w:rFonts w:ascii="Nunito" w:eastAsia="Nunito" w:hAnsi="Nunito" w:cs="Nunito"/>
+          <w:color w:val="00002D"/>
+          <w:sz w:val="22"/>
+          <w:szCs w:val="22"/>
+        </w:rPr>
+        <w:t xml:space="preserve"> (from intro to use)</w:t>
+      </w:r>
+      <w:r>
+        <w:rPr>
+          <w:rFonts w:ascii="Nunito" w:eastAsia="Nunito" w:hAnsi="Nunito" w:cs="Nunito"/>
+          <w:color w:val="00002D"/>
+          <w:sz w:val="22"/>
+          <w:szCs w:val="22"/>
+        </w:rPr>
+        <w:t xml:space="preserve"> </w:t>
+      </w:r>
+      <w:r>
+        <w:rPr>
+          <w:rFonts w:ascii="Nunito" w:eastAsia="Nunito" w:hAnsi="Nunito" w:cs="Nunito"/>
+          <w:color w:val="00002D"/>
+          <w:sz w:val="22"/>
+          <w:szCs w:val="22"/>
+        </w:rPr>
+        <w:t>from 120 to 115 days.</w:t>
+      </w:r>
+    </w:p>
+    <w:p>
+      <w:pPr>
         <w:pStyle w:val="Heading3"/>
         <w:spacing w:after="0"/>
         <w:rPr>
           <w:rFonts w:ascii="Nunito" w:eastAsia="Nunito" w:hAnsi="Nunito" w:cs="Nunito"/>
-          <w:color w:val="00002D"/>
-          <w:sz w:val="22"/>
-          <w:szCs w:val="22"/>
-        </w:rPr>
-      </w:pPr>
-      <w:r>
-        <w:rPr>
-          <w:rFonts w:ascii="Nunito" w:eastAsia="Nunito" w:hAnsi="Nunito" w:cs="Nunito"/>
           <w:b/>
           <w:color w:val="00002D"/>
           <w:sz w:val="22"/>
           <w:szCs w:val="22"/>
         </w:rPr>
-        <w:t>Technical Traits</w:t>
-      </w:r>
-      <w:r>
-        <w:rPr>
-          <w:rFonts w:ascii="Nunito" w:eastAsia="Nunito" w:hAnsi="Nunito" w:cs="Nunito"/>
-          <w:color w:val="00002D"/>
-          <w:sz w:val="22"/>
-          <w:szCs w:val="22"/>
-        </w:rPr>
-        <w:t>:</w:t>
-      </w:r>
-      <w:r>
-        <w:rPr>
-          <w:rFonts w:ascii="Nunito" w:eastAsia="Nunito" w:hAnsi="Nunito" w:cs="Nunito"/>
-          <w:color w:val="00002D"/>
-          <w:sz w:val="22"/>
-          <w:szCs w:val="22"/>
-        </w:rPr>
+      </w:pPr>
+      <w:r>
+        <w:rPr>
+          <w:rFonts w:ascii="Nunito" w:eastAsia="Nunito" w:hAnsi="Nunito" w:cs="Nunito"/>
+          <w:b/>
+          <w:color w:val="00002D"/>
+          <w:sz w:val="22"/>
+          <w:szCs w:val="22"/>
+        </w:rPr>
+        <w:t>IBM, Software Engineer II</w:t>
+      </w:r>
+      <w:r>
+        <w:rPr>
+          <w:rFonts w:ascii="Nunito" w:eastAsia="Nunito" w:hAnsi="Nunito" w:cs="Nunito"/>
+          <w:b/>
+          <w:color w:val="00002D"/>
+          <w:sz w:val="22"/>
+          <w:szCs w:val="22"/>
+        </w:rPr>
+        <w:tab/>
+      </w:r>
+      <w:r>
+        <w:rPr>
+          <w:rFonts w:ascii="Nunito" w:eastAsia="Nunito" w:hAnsi="Nunito" w:cs="Nunito"/>
+          <w:b/>
+          <w:color w:val="00002D"/>
+          <w:sz w:val="22"/>
+          <w:szCs w:val="22"/>
+        </w:rPr>
+        <w:tab/>
+      </w:r>
+      <w:r>
+        <w:rPr>
+          <w:rFonts w:ascii="Nunito" w:eastAsia="Nunito" w:hAnsi="Nunito" w:cs="Nunito"/>
+          <w:b/>
+          <w:color w:val="00002D"/>
+          <w:sz w:val="22"/>
+          <w:szCs w:val="22"/>
+        </w:rPr>
+        <w:tab/>
         <w:t xml:space="preserve"> </w:t>
       </w:r>
       <w:r>
         <w:rPr>
           <w:rFonts w:ascii="Nunito" w:eastAsia="Nunito" w:hAnsi="Nunito" w:cs="Nunito"/>
-          <w:color w:val="00002D"/>
-          <w:sz w:val="22"/>
-          <w:szCs w:val="22"/>
-        </w:rPr>
-        <w:t>Curious to try new things. Tackles big projects boldly and systemically. Enjoys PR reviews and clean, testable code. Design-oriented and client-focused.</w:t>
+          <w:b/>
+          <w:color w:val="00002D"/>
+          <w:sz w:val="22"/>
+          <w:szCs w:val="22"/>
+        </w:rPr>
+        <w:tab/>
+      </w:r>
+      <w:r>
+        <w:rPr>
+          <w:rFonts w:ascii="Nunito" w:eastAsia="Nunito" w:hAnsi="Nunito" w:cs="Nunito"/>
+          <w:b/>
+          <w:color w:val="00002D"/>
+          <w:sz w:val="22"/>
+          <w:szCs w:val="22"/>
+        </w:rPr>
+        <w:tab/>
+      </w:r>
+      <w:r>
+        <w:rPr>
+          <w:rFonts w:ascii="Nunito" w:eastAsia="Nunito" w:hAnsi="Nunito" w:cs="Nunito"/>
+          <w:b/>
+          <w:color w:val="00002D"/>
+          <w:sz w:val="22"/>
+          <w:szCs w:val="22"/>
+        </w:rPr>
+        <w:tab/>
+        <w:t xml:space="preserve"> </w:t>
+      </w:r>
+      <w:r>
+        <w:rPr>
+          <w:rFonts w:ascii="Nunito" w:eastAsia="Nunito" w:hAnsi="Nunito" w:cs="Nunito"/>
+          <w:color w:val="00002D"/>
+          <w:sz w:val="22"/>
+          <w:szCs w:val="22"/>
+        </w:rPr>
+        <w:t xml:space="preserve">San Jose, CA </w:t>
+      </w:r>
+      <w:proofErr w:type="gramStart"/>
+      <w:r>
+        <w:rPr>
+          <w:rFonts w:ascii="Nunito" w:eastAsia="Nunito" w:hAnsi="Nunito" w:cs="Nunito"/>
+          <w:color w:val="00002D"/>
+          <w:sz w:val="22"/>
+          <w:szCs w:val="22"/>
+        </w:rPr>
+        <w:t>|  2019</w:t>
+      </w:r>
+      <w:proofErr w:type="gramEnd"/>
+      <w:r>
+        <w:rPr>
+          <w:rFonts w:ascii="Nunito" w:eastAsia="Nunito" w:hAnsi="Nunito" w:cs="Nunito"/>
+          <w:color w:val="00002D"/>
+          <w:sz w:val="22"/>
+          <w:szCs w:val="22"/>
+        </w:rPr>
+        <w:t xml:space="preserve"> – 2021</w:t>
       </w:r>
     </w:p>
     <w:p>
       <w:pPr>
+        <w:pStyle w:val="ListParagraph"/>
+        <w:numPr>
+          <w:ilvl w:val="0"/>
+          <w:numId w:val="6"/>
+        </w:numPr>
+        <w:rPr>
+          <w:rFonts w:ascii="Nunito" w:eastAsia="Nunito" w:hAnsi="Nunito" w:cs="Nunito"/>
+          <w:color w:val="00002D"/>
+          <w:sz w:val="22"/>
+          <w:szCs w:val="22"/>
+        </w:rPr>
+      </w:pPr>
+      <w:r>
+        <w:rPr>
+          <w:rFonts w:ascii="Nunito" w:eastAsia="Nunito" w:hAnsi="Nunito" w:cs="Nunito"/>
+          <w:color w:val="00002D"/>
+          <w:sz w:val="22"/>
+          <w:szCs w:val="22"/>
+        </w:rPr>
+        <w:t xml:space="preserve">Led frontend with 3+ engineers in 3-month cycles, </w:t>
+      </w:r>
+      <w:r>
+        <w:rPr>
+          <w:rFonts w:ascii="Nunito" w:eastAsia="Nunito" w:hAnsi="Nunito" w:cs="Nunito"/>
+          <w:color w:val="00002D"/>
+          <w:sz w:val="22"/>
+          <w:szCs w:val="22"/>
+        </w:rPr>
+        <w:t>executed via Agile in 2-week sprints</w:t>
+      </w:r>
+    </w:p>
+    <w:p>
+      <w:pPr>
+        <w:pStyle w:val="ListParagraph"/>
+        <w:numPr>
+          <w:ilvl w:val="0"/>
+          <w:numId w:val="6"/>
+        </w:numPr>
+        <w:rPr>
+          <w:rFonts w:ascii="Nunito" w:eastAsia="Nunito" w:hAnsi="Nunito" w:cs="Nunito"/>
+          <w:color w:val="00002D"/>
+          <w:sz w:val="22"/>
+          <w:szCs w:val="22"/>
+        </w:rPr>
+      </w:pPr>
+      <w:r>
+        <w:rPr>
+          <w:rFonts w:ascii="Nunito" w:eastAsia="Nunito" w:hAnsi="Nunito" w:cs="Nunito"/>
+          <w:color w:val="00002D"/>
+          <w:sz w:val="22"/>
+          <w:szCs w:val="22"/>
+        </w:rPr>
+        <w:t>Architected technical solutions with product and backend lead, considering security, performance, sizing</w:t>
+      </w:r>
+      <w:r>
+        <w:rPr>
+          <w:rFonts w:ascii="Nunito" w:eastAsia="Nunito" w:hAnsi="Nunito" w:cs="Nunito"/>
+          <w:color w:val="00002D"/>
+          <w:sz w:val="22"/>
+          <w:szCs w:val="22"/>
+        </w:rPr>
+        <w:t>,</w:t>
+      </w:r>
+      <w:r>
+        <w:rPr>
+          <w:rFonts w:ascii="Nunito" w:eastAsia="Nunito" w:hAnsi="Nunito" w:cs="Nunito"/>
+          <w:color w:val="00002D"/>
+          <w:sz w:val="22"/>
+          <w:szCs w:val="22"/>
+        </w:rPr>
+        <w:t xml:space="preserve"> business value</w:t>
+      </w:r>
+      <w:r>
+        <w:rPr>
+          <w:rFonts w:ascii="Nunito" w:eastAsia="Nunito" w:hAnsi="Nunito" w:cs="Nunito"/>
+          <w:color w:val="00002D"/>
+          <w:sz w:val="22"/>
+          <w:szCs w:val="22"/>
+        </w:rPr>
+        <w:t>,</w:t>
+      </w:r>
+      <w:r>
+        <w:rPr>
+          <w:rFonts w:ascii="Nunito" w:eastAsia="Nunito" w:hAnsi="Nunito" w:cs="Nunito"/>
+          <w:color w:val="00002D"/>
+          <w:sz w:val="22"/>
+          <w:szCs w:val="22"/>
+        </w:rPr>
+        <w:t xml:space="preserve"> and usability</w:t>
+      </w:r>
+    </w:p>
+    <w:p>
+      <w:pPr>
+        <w:pStyle w:val="ListParagraph"/>
+        <w:numPr>
+          <w:ilvl w:val="0"/>
+          <w:numId w:val="6"/>
+        </w:numPr>
+        <w:rPr>
+          <w:rFonts w:ascii="Nunito" w:eastAsia="Nunito" w:hAnsi="Nunito" w:cs="Nunito"/>
+          <w:color w:val="00002D"/>
+          <w:sz w:val="22"/>
+          <w:szCs w:val="22"/>
+        </w:rPr>
+      </w:pPr>
+      <w:r>
+        <w:rPr>
+          <w:rFonts w:ascii="Nunito" w:eastAsia="Nunito" w:hAnsi="Nunito" w:cs="Nunito"/>
+          <w:color w:val="00002D"/>
+          <w:sz w:val="22"/>
+          <w:szCs w:val="22"/>
+        </w:rPr>
+        <w:t>Created conceptual models and user flows with design</w:t>
+      </w:r>
+      <w:r>
+        <w:rPr>
+          <w:rFonts w:ascii="Nunito" w:eastAsia="Nunito" w:hAnsi="Nunito" w:cs="Nunito"/>
+          <w:color w:val="00002D"/>
+          <w:sz w:val="22"/>
+          <w:szCs w:val="22"/>
+        </w:rPr>
+        <w:t xml:space="preserve"> and backend</w:t>
+      </w:r>
+      <w:r>
+        <w:rPr>
+          <w:rFonts w:ascii="Nunito" w:eastAsia="Nunito" w:hAnsi="Nunito" w:cs="Nunito"/>
+          <w:color w:val="00002D"/>
+          <w:sz w:val="22"/>
+          <w:szCs w:val="22"/>
+        </w:rPr>
+        <w:t>, providing guidance on attributes and relationships between users, roles, permissions, and groups</w:t>
+      </w:r>
+    </w:p>
+    <w:p>
+      <w:pPr>
         <w:pStyle w:val="Heading3"/>
-        <w:spacing w:before="0"/>
+        <w:spacing w:after="0"/>
+        <w:rPr>
+          <w:rFonts w:ascii="Nunito" w:eastAsia="Nunito" w:hAnsi="Nunito" w:cs="Nunito"/>
+          <w:b/>
+          <w:color w:val="00002D"/>
+          <w:sz w:val="22"/>
+          <w:szCs w:val="22"/>
+        </w:rPr>
+      </w:pPr>
+      <w:r>
+        <w:rPr>
+          <w:rFonts w:ascii="Nunito" w:eastAsia="Nunito" w:hAnsi="Nunito" w:cs="Nunito"/>
+          <w:b/>
+          <w:color w:val="00002D"/>
+          <w:sz w:val="22"/>
+          <w:szCs w:val="22"/>
+        </w:rPr>
+        <w:t>IBM, Software Engineer I</w:t>
+      </w:r>
+      <w:r>
+        <w:rPr>
+          <w:rFonts w:ascii="Nunito" w:eastAsia="Nunito" w:hAnsi="Nunito" w:cs="Nunito"/>
+          <w:b/>
+          <w:color w:val="00002D"/>
+          <w:sz w:val="22"/>
+          <w:szCs w:val="22"/>
+        </w:rPr>
+        <w:tab/>
+      </w:r>
+      <w:r>
+        <w:rPr>
+          <w:rFonts w:ascii="Nunito" w:eastAsia="Nunito" w:hAnsi="Nunito" w:cs="Nunito"/>
+          <w:b/>
+          <w:color w:val="00002D"/>
+          <w:sz w:val="22"/>
+          <w:szCs w:val="22"/>
+        </w:rPr>
+        <w:tab/>
+      </w:r>
+      <w:r>
+        <w:rPr>
+          <w:rFonts w:ascii="Nunito" w:eastAsia="Nunito" w:hAnsi="Nunito" w:cs="Nunito"/>
+          <w:b/>
+          <w:color w:val="00002D"/>
+          <w:sz w:val="22"/>
+          <w:szCs w:val="22"/>
+        </w:rPr>
+        <w:tab/>
+      </w:r>
+      <w:r>
+        <w:rPr>
+          <w:rFonts w:ascii="Nunito" w:eastAsia="Nunito" w:hAnsi="Nunito" w:cs="Nunito"/>
+          <w:b/>
+          <w:color w:val="00002D"/>
+          <w:sz w:val="22"/>
+          <w:szCs w:val="22"/>
+        </w:rPr>
+        <w:tab/>
+      </w:r>
+      <w:r>
+        <w:rPr>
+          <w:rFonts w:ascii="Nunito" w:eastAsia="Nunito" w:hAnsi="Nunito" w:cs="Nunito"/>
+          <w:b/>
+          <w:color w:val="00002D"/>
+          <w:sz w:val="22"/>
+          <w:szCs w:val="22"/>
+        </w:rPr>
+        <w:tab/>
+      </w:r>
+      <w:r>
+        <w:rPr>
+          <w:rFonts w:ascii="Nunito" w:eastAsia="Nunito" w:hAnsi="Nunito" w:cs="Nunito"/>
+          <w:b/>
+          <w:color w:val="00002D"/>
+          <w:sz w:val="22"/>
+          <w:szCs w:val="22"/>
+        </w:rPr>
+        <w:tab/>
+        <w:t xml:space="preserve">    </w:t>
+      </w:r>
+      <w:r>
+        <w:rPr>
+          <w:rFonts w:ascii="Nunito" w:eastAsia="Nunito" w:hAnsi="Nunito" w:cs="Nunito"/>
+          <w:color w:val="00002D"/>
+          <w:sz w:val="22"/>
+          <w:szCs w:val="22"/>
+        </w:rPr>
+        <w:t xml:space="preserve">Austin, </w:t>
+      </w:r>
+      <w:proofErr w:type="gramStart"/>
+      <w:r>
+        <w:rPr>
+          <w:rFonts w:ascii="Nunito" w:eastAsia="Nunito" w:hAnsi="Nunito" w:cs="Nunito"/>
+          <w:color w:val="00002D"/>
+          <w:sz w:val="22"/>
+          <w:szCs w:val="22"/>
+        </w:rPr>
+        <w:t>TX  |</w:t>
+      </w:r>
+      <w:proofErr w:type="gramEnd"/>
+      <w:r>
+        <w:rPr>
+          <w:rFonts w:ascii="Nunito" w:eastAsia="Nunito" w:hAnsi="Nunito" w:cs="Nunito"/>
+          <w:color w:val="00002D"/>
+          <w:sz w:val="22"/>
+          <w:szCs w:val="22"/>
+        </w:rPr>
+        <w:t xml:space="preserve">  2018 – 2019</w:t>
+      </w:r>
+    </w:p>
+    <w:p>
+      <w:pPr>
+        <w:pStyle w:val="ListParagraph"/>
+        <w:numPr>
+          <w:ilvl w:val="0"/>
+          <w:numId w:val="7"/>
+        </w:numPr>
+        <w:rPr>
+          <w:rFonts w:ascii="Nunito" w:eastAsia="Nunito" w:hAnsi="Nunito" w:cs="Nunito"/>
+          <w:color w:val="00002D"/>
+          <w:sz w:val="22"/>
+          <w:szCs w:val="22"/>
+        </w:rPr>
+      </w:pPr>
+      <w:r>
+        <w:rPr>
+          <w:rFonts w:ascii="Nunito" w:eastAsia="Nunito" w:hAnsi="Nunito" w:cs="Nunito"/>
+          <w:color w:val="00002D"/>
+          <w:sz w:val="22"/>
+          <w:szCs w:val="22"/>
+        </w:rPr>
+        <w:t xml:space="preserve">Created </w:t>
+      </w:r>
+      <w:r>
+        <w:rPr>
+          <w:rFonts w:ascii="Nunito" w:eastAsia="Nunito" w:hAnsi="Nunito" w:cs="Nunito"/>
+          <w:color w:val="00002D"/>
+          <w:sz w:val="22"/>
+          <w:szCs w:val="22"/>
+        </w:rPr>
+        <w:t>demo applications facilitating sales pitches to external customers</w:t>
+      </w:r>
+    </w:p>
+    <w:p>
+      <w:pPr>
+        <w:pStyle w:val="ListParagraph"/>
+        <w:numPr>
+          <w:ilvl w:val="0"/>
+          <w:numId w:val="7"/>
+        </w:numPr>
+        <w:rPr>
+          <w:rFonts w:ascii="Nunito" w:eastAsia="Nunito" w:hAnsi="Nunito" w:cs="Nunito"/>
+          <w:color w:val="00002D"/>
+          <w:sz w:val="22"/>
+          <w:szCs w:val="22"/>
+        </w:rPr>
+      </w:pPr>
+      <w:r>
+        <w:rPr>
+          <w:rFonts w:ascii="Nunito" w:eastAsia="Nunito" w:hAnsi="Nunito" w:cs="Nunito"/>
+          <w:color w:val="00002D"/>
+          <w:sz w:val="22"/>
+          <w:szCs w:val="22"/>
+        </w:rPr>
+        <w:t>Adapted to multiple technologies and protocols to quickly debug issues: OAuth, OpenID, Node, Angular, Java, Android, Swift, Kubernetes, Docker, Jenkins</w:t>
+      </w:r>
+    </w:p>
+    <w:p>
+      <w:pPr>
+        <w:pStyle w:val="Heading3"/>
+        <w:spacing w:after="0"/>
+        <w:rPr>
+          <w:rFonts w:ascii="Nunito" w:eastAsia="Nunito" w:hAnsi="Nunito" w:cs="Nunito"/>
+          <w:b/>
+          <w:color w:val="00002D"/>
+          <w:sz w:val="22"/>
+          <w:szCs w:val="22"/>
+        </w:rPr>
+      </w:pPr>
+      <w:r>
+        <w:rPr>
+          <w:rFonts w:ascii="Nunito" w:eastAsia="Nunito" w:hAnsi="Nunito" w:cs="Nunito"/>
+          <w:b/>
+          <w:color w:val="00002D"/>
+          <w:sz w:val="22"/>
+          <w:szCs w:val="22"/>
+        </w:rPr>
+        <w:t xml:space="preserve">NTR, Web Developer                             </w:t>
+      </w:r>
+      <w:r>
+        <w:rPr>
+          <w:rFonts w:ascii="Nunito" w:eastAsia="Nunito" w:hAnsi="Nunito" w:cs="Nunito"/>
+          <w:b/>
+          <w:color w:val="00002D"/>
+          <w:sz w:val="22"/>
+          <w:szCs w:val="22"/>
+        </w:rPr>
+        <w:tab/>
+      </w:r>
+      <w:r>
+        <w:rPr>
+          <w:rFonts w:ascii="Nunito" w:eastAsia="Nunito" w:hAnsi="Nunito" w:cs="Nunito"/>
+          <w:b/>
+          <w:color w:val="00002D"/>
+          <w:sz w:val="22"/>
+          <w:szCs w:val="22"/>
+        </w:rPr>
+        <w:tab/>
+      </w:r>
+      <w:r>
+        <w:rPr>
+          <w:rFonts w:ascii="Nunito" w:eastAsia="Nunito" w:hAnsi="Nunito" w:cs="Nunito"/>
+          <w:b/>
+          <w:color w:val="00002D"/>
+          <w:sz w:val="22"/>
+          <w:szCs w:val="22"/>
+        </w:rPr>
+        <w:tab/>
+      </w:r>
+      <w:r>
+        <w:rPr>
+          <w:rFonts w:ascii="Nunito" w:eastAsia="Nunito" w:hAnsi="Nunito" w:cs="Nunito"/>
+          <w:b/>
+          <w:color w:val="00002D"/>
+          <w:sz w:val="22"/>
+          <w:szCs w:val="22"/>
+        </w:rPr>
+        <w:tab/>
+        <w:t xml:space="preserve">         </w:t>
+      </w:r>
+      <w:proofErr w:type="gramStart"/>
+      <w:r>
+        <w:rPr>
+          <w:rFonts w:ascii="Nunito" w:eastAsia="Nunito" w:hAnsi="Nunito" w:cs="Nunito"/>
+          <w:color w:val="00002D"/>
+          <w:sz w:val="22"/>
+          <w:szCs w:val="22"/>
+        </w:rPr>
+        <w:t>Remote  |</w:t>
+      </w:r>
+      <w:proofErr w:type="gramEnd"/>
+      <w:r>
+        <w:rPr>
+          <w:rFonts w:ascii="Nunito" w:eastAsia="Nunito" w:hAnsi="Nunito" w:cs="Nunito"/>
+          <w:color w:val="00002D"/>
+          <w:sz w:val="22"/>
+          <w:szCs w:val="22"/>
+        </w:rPr>
+        <w:t xml:space="preserve">  2018 – 2022</w:t>
+      </w:r>
+    </w:p>
+    <w:p>
+      <w:pPr>
+        <w:pStyle w:val="ListParagraph"/>
+        <w:numPr>
+          <w:ilvl w:val="0"/>
+          <w:numId w:val="8"/>
+        </w:numPr>
+        <w:rPr>
+          <w:rFonts w:ascii="Nunito" w:eastAsia="Nunito" w:hAnsi="Nunito" w:cs="Nunito"/>
+          <w:color w:val="00002D"/>
+          <w:sz w:val="22"/>
+          <w:szCs w:val="22"/>
+        </w:rPr>
+      </w:pPr>
+      <w:r>
+        <w:rPr>
+          <w:rFonts w:ascii="Nunito" w:eastAsia="Nunito" w:hAnsi="Nunito" w:cs="Nunito"/>
+          <w:color w:val="00002D"/>
+          <w:sz w:val="22"/>
+          <w:szCs w:val="22"/>
+        </w:rPr>
+        <w:t xml:space="preserve">Partnered with </w:t>
+      </w:r>
+      <w:r>
+        <w:rPr>
+          <w:rFonts w:ascii="Nunito" w:eastAsia="Nunito" w:hAnsi="Nunito" w:cs="Nunito"/>
+          <w:color w:val="00002D"/>
+          <w:sz w:val="22"/>
+          <w:szCs w:val="22"/>
+        </w:rPr>
+        <w:t>UC Berkeley professor</w:t>
+      </w:r>
+      <w:r>
+        <w:rPr>
+          <w:rFonts w:ascii="Nunito" w:eastAsia="Nunito" w:hAnsi="Nunito" w:cs="Nunito"/>
+          <w:color w:val="00002D"/>
+          <w:sz w:val="22"/>
+          <w:szCs w:val="22"/>
+        </w:rPr>
+        <w:t xml:space="preserve"> and student to design website for </w:t>
+      </w:r>
+      <w:r>
+        <w:rPr>
+          <w:rFonts w:ascii="Nunito" w:eastAsia="Nunito" w:hAnsi="Nunito" w:cs="Nunito"/>
+          <w:color w:val="00002D"/>
+          <w:sz w:val="22"/>
+          <w:szCs w:val="22"/>
+        </w:rPr>
+        <w:t>collecting, grading, and anonymizing peer feedback</w:t>
+      </w:r>
+      <w:r>
+        <w:rPr>
+          <w:rFonts w:ascii="Nunito" w:eastAsia="Nunito" w:hAnsi="Nunito" w:cs="Nunito"/>
+          <w:color w:val="00002D"/>
+          <w:sz w:val="22"/>
+          <w:szCs w:val="22"/>
+        </w:rPr>
+        <w:t>. Students submit, teachers grade and release.</w:t>
+      </w:r>
+    </w:p>
+    <w:p>
+      <w:pPr>
+        <w:pStyle w:val="ListParagraph"/>
+        <w:numPr>
+          <w:ilvl w:val="0"/>
+          <w:numId w:val="8"/>
+        </w:numPr>
+        <w:rPr>
+          <w:rFonts w:ascii="Nunito" w:eastAsia="Nunito" w:hAnsi="Nunito" w:cs="Nunito"/>
+          <w:color w:val="00002D"/>
+          <w:sz w:val="22"/>
+          <w:szCs w:val="22"/>
+        </w:rPr>
+      </w:pPr>
+      <w:r>
+        <w:rPr>
+          <w:rFonts w:ascii="Nunito" w:eastAsia="Nunito" w:hAnsi="Nunito" w:cs="Nunito"/>
+          <w:color w:val="00002D"/>
+          <w:sz w:val="22"/>
+          <w:szCs w:val="22"/>
+        </w:rPr>
+        <w:t xml:space="preserve">Sole developer </w:t>
+      </w:r>
+      <w:r>
+        <w:rPr>
+          <w:rFonts w:ascii="Nunito" w:eastAsia="Nunito" w:hAnsi="Nunito" w:cs="Nunito"/>
+          <w:color w:val="00002D"/>
+          <w:sz w:val="22"/>
+          <w:szCs w:val="22"/>
+        </w:rPr>
+        <w:t>+</w:t>
+      </w:r>
+      <w:r>
+        <w:rPr>
+          <w:rFonts w:ascii="Nunito" w:eastAsia="Nunito" w:hAnsi="Nunito" w:cs="Nunito"/>
+          <w:color w:val="00002D"/>
+          <w:sz w:val="22"/>
+          <w:szCs w:val="22"/>
+        </w:rPr>
+        <w:t xml:space="preserve"> administrator for </w:t>
+      </w:r>
+      <w:r>
+        <w:rPr>
+          <w:rFonts w:ascii="Nunito" w:eastAsia="Nunito" w:hAnsi="Nunito" w:cs="Nunito"/>
+          <w:color w:val="00002D"/>
+          <w:sz w:val="22"/>
+          <w:szCs w:val="22"/>
+        </w:rPr>
+        <w:t>website</w:t>
+      </w:r>
+      <w:r>
+        <w:rPr>
+          <w:rFonts w:ascii="Nunito" w:eastAsia="Nunito" w:hAnsi="Nunito" w:cs="Nunito"/>
+          <w:color w:val="00002D"/>
+          <w:sz w:val="22"/>
+          <w:szCs w:val="22"/>
+        </w:rPr>
+        <w:t xml:space="preserve"> </w:t>
+      </w:r>
+      <w:r>
+        <w:rPr>
+          <w:rFonts w:ascii="Nunito" w:eastAsia="Nunito" w:hAnsi="Nunito" w:cs="Nunito"/>
+          <w:color w:val="00002D"/>
+          <w:sz w:val="22"/>
+          <w:szCs w:val="22"/>
+        </w:rPr>
+        <w:t>used by 20+ colleges</w:t>
+      </w:r>
+      <w:r>
+        <w:rPr>
+          <w:rFonts w:ascii="Nunito" w:eastAsia="Nunito" w:hAnsi="Nunito" w:cs="Nunito"/>
+          <w:color w:val="00002D"/>
+          <w:sz w:val="22"/>
+          <w:szCs w:val="22"/>
+        </w:rPr>
+        <w:t xml:space="preserve"> w/10,000+ submissions</w:t>
+      </w:r>
+    </w:p>
+    <w:p>
+      <w:pPr>
+        <w:spacing w:line="120" w:lineRule="auto"/>
+        <w:rPr>
+          <w:rFonts w:ascii="Nunito" w:eastAsia="Nunito" w:hAnsi="Nunito" w:cs="Nunito"/>
+          <w:color w:val="00002D"/>
+          <w:sz w:val="22"/>
+          <w:szCs w:val="22"/>
+        </w:rPr>
+      </w:pPr>
+    </w:p>
+    <w:p>
+      <w:pPr>
+        <w:pStyle w:val="Heading2"/>
+        <w:spacing w:before="0" w:after="0"/>
+        <w:rPr>
+          <w:rFonts w:ascii="Raleway" w:eastAsia="Raleway" w:hAnsi="Raleway" w:cs="Raleway"/>
+          <w:color w:val="4292F0"/>
+          <w:sz w:val="28"/>
+          <w:szCs w:val="28"/>
+        </w:rPr>
+      </w:pPr>
+      <w:r>
+        <w:rPr>
+          <w:rFonts w:ascii="Raleway" w:eastAsia="Raleway" w:hAnsi="Raleway" w:cs="Raleway"/>
+          <w:color w:val="4292F0"/>
+          <w:sz w:val="28"/>
+          <w:szCs w:val="28"/>
+        </w:rPr>
+        <w:t>Skills</w:t>
+      </w:r>
+    </w:p>
+    <w:p>
+      <w:pPr>
+        <w:pStyle w:val="Heading3"/>
+        <w:spacing w:before="0" w:after="0"/>
+        <w:rPr>
+          <w:rFonts w:ascii="Nunito" w:eastAsia="Nunito" w:hAnsi="Nunito" w:cs="Nunito"/>
+          <w:color w:val="00002D"/>
+          <w:sz w:val="22"/>
+          <w:szCs w:val="22"/>
+        </w:rPr>
+      </w:pPr>
+      <w:r>
+        <w:rPr>
+          <w:rFonts w:ascii="Nunito" w:eastAsia="Nunito" w:hAnsi="Nunito" w:cs="Nunito"/>
+          <w:b/>
+          <w:color w:val="00002D"/>
+          <w:sz w:val="22"/>
+          <w:szCs w:val="22"/>
+        </w:rPr>
+        <w:t xml:space="preserve">Frontend: </w:t>
+      </w:r>
+      <w:r>
+        <w:rPr>
+          <w:rFonts w:ascii="Nunito" w:eastAsia="Nunito" w:hAnsi="Nunito" w:cs="Nunito"/>
+          <w:color w:val="00002D"/>
+          <w:sz w:val="22"/>
+          <w:szCs w:val="22"/>
+        </w:rPr>
+        <w:t>JavaScript, TypeScript, React, HTML/CSS, Responsive, Accessibility, Performance</w:t>
+      </w:r>
+    </w:p>
+    <w:p>
+      <w:pPr>
+        <w:pStyle w:val="Heading3"/>
+        <w:spacing w:before="0" w:after="0"/>
+        <w:rPr>
+          <w:rFonts w:ascii="Nunito" w:eastAsia="Nunito" w:hAnsi="Nunito" w:cs="Nunito"/>
+          <w:b/>
+          <w:color w:val="00002D"/>
+          <w:sz w:val="22"/>
+          <w:szCs w:val="22"/>
+        </w:rPr>
+      </w:pPr>
+      <w:r>
+        <w:rPr>
+          <w:rFonts w:ascii="Nunito" w:eastAsia="Nunito" w:hAnsi="Nunito" w:cs="Nunito"/>
+          <w:b/>
+          <w:color w:val="00002D"/>
+          <w:sz w:val="22"/>
+          <w:szCs w:val="22"/>
+        </w:rPr>
+        <w:t xml:space="preserve">Backend: </w:t>
+      </w:r>
+      <w:r>
+        <w:rPr>
+          <w:rFonts w:ascii="Nunito" w:eastAsia="Nunito" w:hAnsi="Nunito" w:cs="Nunito"/>
+          <w:color w:val="00002D"/>
+          <w:sz w:val="22"/>
+          <w:szCs w:val="22"/>
+        </w:rPr>
+        <w:t xml:space="preserve">Node, </w:t>
+      </w:r>
+      <w:r>
+        <w:rPr>
+          <w:rFonts w:ascii="Nunito" w:eastAsia="Nunito" w:hAnsi="Nunito" w:cs="Nunito"/>
+          <w:color w:val="00002D"/>
+          <w:sz w:val="22"/>
+          <w:szCs w:val="22"/>
+        </w:rPr>
+        <w:t xml:space="preserve">Python, Pandas, </w:t>
+      </w:r>
+      <w:r>
+        <w:rPr>
+          <w:rFonts w:ascii="Nunito" w:eastAsia="Nunito" w:hAnsi="Nunito" w:cs="Nunito"/>
+          <w:color w:val="00002D"/>
+          <w:sz w:val="22"/>
+          <w:szCs w:val="22"/>
+        </w:rPr>
+        <w:t xml:space="preserve">SQL, </w:t>
+      </w:r>
+      <w:r>
+        <w:rPr>
+          <w:rFonts w:ascii="Nunito" w:eastAsia="Nunito" w:hAnsi="Nunito" w:cs="Nunito"/>
+          <w:color w:val="00002D"/>
+          <w:sz w:val="22"/>
+          <w:szCs w:val="22"/>
+        </w:rPr>
+        <w:t xml:space="preserve">NoSQL, </w:t>
+      </w:r>
+      <w:r>
+        <w:rPr>
+          <w:rFonts w:ascii="Nunito" w:eastAsia="Nunito" w:hAnsi="Nunito" w:cs="Nunito"/>
+          <w:color w:val="00002D"/>
+          <w:sz w:val="22"/>
+          <w:szCs w:val="22"/>
+        </w:rPr>
+        <w:t>RESTful APIs, Docker, Kubernetes, Automation</w:t>
+      </w:r>
+      <w:r>
+        <w:rPr>
+          <w:rFonts w:ascii="Nunito" w:eastAsia="Nunito" w:hAnsi="Nunito" w:cs="Nunito"/>
+          <w:color w:val="00002D"/>
+          <w:sz w:val="22"/>
+          <w:szCs w:val="22"/>
+        </w:rPr>
+        <w:t>.</w:t>
+      </w:r>
+    </w:p>
+    <w:p>
+      <w:pPr>
+        <w:pStyle w:val="Heading3"/>
+        <w:spacing w:before="0" w:after="0"/>
         <w:rPr>
           <w:rFonts w:ascii="Nunito" w:eastAsia="Nunito" w:hAnsi="Nunito" w:cs="Nunito"/>
           <w:color w:val="00002D"/>
@@ -219,40 +1651,71 @@
           <w:sz w:val="22"/>
           <w:szCs w:val="22"/>
         </w:rPr>
-        <w:t>Personal Traits</w:t>
-      </w:r>
-      <w:r>
-        <w:rPr>
-          <w:rFonts w:ascii="Nunito" w:eastAsia="Nunito" w:hAnsi="Nunito" w:cs="Nunito"/>
-          <w:color w:val="00002D"/>
-          <w:sz w:val="22"/>
-          <w:szCs w:val="22"/>
-        </w:rPr>
-        <w:t>:</w:t>
-      </w:r>
-      <w:r>
-        <w:rPr>
-          <w:rFonts w:ascii="Nunito" w:eastAsia="Nunito" w:hAnsi="Nunito" w:cs="Nunito"/>
-          <w:color w:val="00002D"/>
-          <w:sz w:val="22"/>
-          <w:szCs w:val="22"/>
-        </w:rPr>
-        <w:t xml:space="preserve"> </w:t>
-      </w:r>
-      <w:r>
-        <w:rPr>
-          <w:rFonts w:ascii="Nunito" w:eastAsia="Nunito" w:hAnsi="Nunito" w:cs="Nunito"/>
-          <w:color w:val="00002D"/>
-          <w:sz w:val="22"/>
-          <w:szCs w:val="22"/>
-        </w:rPr>
-        <w:t>Organized. Empathetic. Good listener. Outspoken. Personable.</w:t>
+        <w:t>Familiarity:</w:t>
+      </w:r>
+      <w:r>
+        <w:rPr>
+          <w:rFonts w:ascii="Nunito" w:eastAsia="Nunito" w:hAnsi="Nunito" w:cs="Nunito"/>
+          <w:color w:val="00002D"/>
+          <w:sz w:val="22"/>
+          <w:szCs w:val="22"/>
+        </w:rPr>
+        <w:t xml:space="preserve"> Java, Ruby on Rails, </w:t>
+      </w:r>
+      <w:proofErr w:type="spellStart"/>
+      <w:r>
+        <w:rPr>
+          <w:rFonts w:ascii="Nunito" w:eastAsia="Nunito" w:hAnsi="Nunito" w:cs="Nunito"/>
+          <w:color w:val="00002D"/>
+          <w:sz w:val="22"/>
+          <w:szCs w:val="22"/>
+        </w:rPr>
+        <w:t>Numpy</w:t>
+      </w:r>
+      <w:proofErr w:type="spellEnd"/>
+      <w:r>
+        <w:rPr>
+          <w:rFonts w:ascii="Nunito" w:eastAsia="Nunito" w:hAnsi="Nunito" w:cs="Nunito"/>
+          <w:color w:val="00002D"/>
+          <w:sz w:val="22"/>
+          <w:szCs w:val="22"/>
+        </w:rPr>
+        <w:t>, Pandas, Matplotlib, Seaborn</w:t>
+      </w:r>
+      <w:r>
+        <w:rPr>
+          <w:rFonts w:ascii="Nunito" w:eastAsia="Nunito" w:hAnsi="Nunito" w:cs="Nunito"/>
+          <w:color w:val="00002D"/>
+          <w:sz w:val="22"/>
+          <w:szCs w:val="22"/>
+        </w:rPr>
+        <w:t xml:space="preserve">, </w:t>
+      </w:r>
+      <w:proofErr w:type="spellStart"/>
+      <w:r>
+        <w:rPr>
+          <w:rFonts w:ascii="Nunito" w:eastAsia="Nunito" w:hAnsi="Nunito" w:cs="Nunito"/>
+          <w:color w:val="00002D"/>
+          <w:sz w:val="22"/>
+          <w:szCs w:val="22"/>
+        </w:rPr>
+        <w:t>Buildkite</w:t>
+      </w:r>
+      <w:proofErr w:type="spellEnd"/>
+      <w:r>
+        <w:rPr>
+          <w:rFonts w:ascii="Nunito" w:eastAsia="Nunito" w:hAnsi="Nunito" w:cs="Nunito"/>
+          <w:color w:val="00002D"/>
+          <w:sz w:val="22"/>
+          <w:szCs w:val="22"/>
+        </w:rPr>
+        <w:t>, Jenkins</w:t>
       </w:r>
     </w:p>
     <w:p>
       <w:pPr>
         <w:pStyle w:val="Heading2"/>
-        <w:spacing w:before="0" w:after="0"/>
+        <w:spacing w:after="0"/>
         <w:rPr>
           <w:rFonts w:ascii="Raleway" w:eastAsia="Raleway" w:hAnsi="Raleway" w:cs="Raleway"/>
           <w:color w:val="4292F0"/>
@@ -267,7 +1730,7 @@
           <w:sz w:val="28"/>
           <w:szCs w:val="28"/>
         </w:rPr>
-        <w:t>Skill</w:t>
+        <w:t>Education</w:t>
       </w:r>
     </w:p>
     <w:p>
@@ -284,170 +1747,15 @@
       <w:r>
         <w:rPr>
           <w:rFonts w:ascii="Nunito" w:eastAsia="Nunito" w:hAnsi="Nunito" w:cs="Nunito"/>
-          <w:b/>
-          <w:color w:val="00002D"/>
-          <w:sz w:val="22"/>
-          <w:szCs w:val="22"/>
-        </w:rPr>
-        <w:t>Frontend:</w:t>
-      </w:r>
-      <w:r>
-        <w:rPr>
-          <w:rFonts w:ascii="Nunito" w:eastAsia="Nunito" w:hAnsi="Nunito" w:cs="Nunito"/>
-          <w:b/>
-          <w:color w:val="00002D"/>
-          <w:sz w:val="22"/>
-          <w:szCs w:val="22"/>
-        </w:rPr>
-        <w:t xml:space="preserve"> </w:t>
-      </w:r>
-      <w:r>
-        <w:rPr>
-          <w:rFonts w:ascii="Nunito" w:eastAsia="Nunito" w:hAnsi="Nunito" w:cs="Nunito"/>
-          <w:color w:val="00002D"/>
-          <w:sz w:val="22"/>
-          <w:szCs w:val="22"/>
-        </w:rPr>
-        <w:t>JavaScript, TypeScript, React, HTML/CSS, Responsive, Accessibility, Performance</w:t>
-      </w:r>
-    </w:p>
-    <w:p>
-      <w:pPr>
-        <w:pStyle w:val="Heading3"/>
-        <w:spacing w:before="0" w:after="0"/>
-        <w:rPr>
-          <w:rFonts w:ascii="Nunito" w:eastAsia="Nunito" w:hAnsi="Nunito" w:cs="Nunito"/>
-          <w:b/>
-          <w:color w:val="00002D"/>
-          <w:sz w:val="22"/>
-          <w:szCs w:val="22"/>
-        </w:rPr>
-      </w:pPr>
-      <w:r>
-        <w:rPr>
-          <w:rFonts w:ascii="Nunito" w:eastAsia="Nunito" w:hAnsi="Nunito" w:cs="Nunito"/>
-          <w:b/>
-          <w:color w:val="00002D"/>
-          <w:sz w:val="22"/>
-          <w:szCs w:val="22"/>
-        </w:rPr>
-        <w:t>Backend:</w:t>
-      </w:r>
-      <w:r>
-        <w:rPr>
-          <w:rFonts w:ascii="Nunito" w:eastAsia="Nunito" w:hAnsi="Nunito" w:cs="Nunito"/>
-          <w:b/>
-          <w:color w:val="00002D"/>
-          <w:sz w:val="22"/>
-          <w:szCs w:val="22"/>
-        </w:rPr>
-        <w:t xml:space="preserve"> </w:t>
-      </w:r>
-      <w:r>
-        <w:rPr>
-          <w:rFonts w:ascii="Nunito" w:eastAsia="Nunito" w:hAnsi="Nunito" w:cs="Nunito"/>
-          <w:color w:val="00002D"/>
-          <w:sz w:val="22"/>
-          <w:szCs w:val="22"/>
-        </w:rPr>
-        <w:t>Node, MongoDB, SQL, RESTful APIs, Docker, Kubernetes, Automation, Testing</w:t>
-      </w:r>
-    </w:p>
-    <w:p>
-      <w:pPr>
-        <w:pStyle w:val="Heading3"/>
-        <w:spacing w:before="0" w:after="0"/>
-        <w:rPr>
-          <w:rFonts w:ascii="Nunito" w:eastAsia="Nunito" w:hAnsi="Nunito" w:cs="Nunito"/>
-          <w:color w:val="00002D"/>
-          <w:sz w:val="22"/>
-          <w:szCs w:val="22"/>
-        </w:rPr>
-        <w:sectPr>
-          <w:type w:val="continuous"/>
-          <w:pgSz w:w="12240" w:h="15840"/>
-          <w:pgMar w:top="720" w:right="1440" w:bottom="806" w:left="1440" w:header="720" w:footer="720" w:gutter="0"/>
-          <w:cols w:space="720"/>
-          <w:docGrid w:linePitch="360"/>
-        </w:sectPr>
-      </w:pPr>
-      <w:r>
-        <w:rPr>
-          <w:rFonts w:ascii="Nunito" w:eastAsia="Nunito" w:hAnsi="Nunito" w:cs="Nunito"/>
-          <w:b/>
-          <w:color w:val="00002D"/>
-          <w:sz w:val="22"/>
-          <w:szCs w:val="22"/>
-        </w:rPr>
-        <w:t>Soft:</w:t>
-      </w:r>
-      <w:r>
-        <w:rPr>
-          <w:rFonts w:ascii="Nunito" w:eastAsia="Nunito" w:hAnsi="Nunito" w:cs="Nunito"/>
-          <w:b/>
-          <w:color w:val="00002D"/>
-          <w:sz w:val="22"/>
-          <w:szCs w:val="22"/>
-        </w:rPr>
-        <w:t xml:space="preserve"> </w:t>
-      </w:r>
-      <w:r>
-        <w:rPr>
-          <w:rFonts w:ascii="Nunito" w:eastAsia="Nunito" w:hAnsi="Nunito" w:cs="Nunito"/>
-          <w:color w:val="00002D"/>
-          <w:sz w:val="22"/>
-          <w:szCs w:val="22"/>
-        </w:rPr>
-        <w:t>Agile, discover client needs, technical planning and documentation, coordinating and following up on work, demos, pairing, mentoring, independent...but knows when to seek help</w:t>
-      </w:r>
-    </w:p>
-    <w:p>
-      <w:pPr>
-        <w:pStyle w:val="Heading2"/>
-        <w:spacing w:after="0"/>
-        <w:rPr>
-          <w:rFonts w:ascii="Raleway" w:eastAsia="Raleway" w:hAnsi="Raleway" w:cs="Raleway"/>
-          <w:color w:val="4292F0"/>
-          <w:sz w:val="28"/>
-          <w:szCs w:val="28"/>
-        </w:rPr>
-      </w:pPr>
-      <w:r>
-        <w:rPr>
-          <w:rFonts w:ascii="Raleway" w:eastAsia="Raleway" w:hAnsi="Raleway" w:cs="Raleway"/>
-          <w:color w:val="4292F0"/>
-          <w:sz w:val="28"/>
-          <w:szCs w:val="28"/>
-        </w:rPr>
-        <w:t>Experience</w:t>
-      </w:r>
-    </w:p>
-    <w:p>
-      <w:pPr>
-        <w:pStyle w:val="Heading3"/>
-        <w:spacing w:before="0" w:after="0"/>
-        <w:rPr>
-          <w:rFonts w:ascii="Nunito" w:eastAsia="Nunito" w:hAnsi="Nunito" w:cs="Nunito"/>
-          <w:b/>
-          <w:color w:val="00002D"/>
-          <w:sz w:val="22"/>
-          <w:szCs w:val="22"/>
-        </w:rPr>
-      </w:pPr>
-      <w:r>
-        <w:rPr>
-          <w:rFonts w:ascii="Nunito" w:eastAsia="Nunito" w:hAnsi="Nunito" w:cs="Nunito"/>
-          <w:b/>
-          <w:color w:val="00002D"/>
-          <w:sz w:val="22"/>
-          <w:szCs w:val="22"/>
-        </w:rPr>
-        <w:t>MANTL, Activations, Software Engineer II</w:t>
-      </w:r>
-      <w:r>
-        <w:rPr>
-          <w:rFonts w:ascii="Nunito" w:eastAsia="Nunito" w:hAnsi="Nunito" w:cs="Nunito"/>
-          <w:b/>
+          <w:color w:val="00002D"/>
+          <w:sz w:val="22"/>
+          <w:szCs w:val="22"/>
+        </w:rPr>
+        <w:t>UC Berkeley, B.S. Bioengineering w/Computer Science Emphasis</w:t>
+      </w:r>
+      <w:r>
+        <w:rPr>
+          <w:rFonts w:ascii="Nunito" w:eastAsia="Nunito" w:hAnsi="Nunito" w:cs="Nunito"/>
           <w:color w:val="00002D"/>
           <w:sz w:val="22"/>
           <w:szCs w:val="22"/>
@@ -457,7 +1765,6 @@
       <w:r>
         <w:rPr>
           <w:rFonts w:ascii="Nunito" w:eastAsia="Nunito" w:hAnsi="Nunito" w:cs="Nunito"/>
-          <w:b/>
           <w:color w:val="00002D"/>
           <w:sz w:val="22"/>
           <w:szCs w:val="22"/>
@@ -467,7 +1774,6 @@
       <w:r>
         <w:rPr>
           <w:rFonts w:ascii="Nunito" w:eastAsia="Nunito" w:hAnsi="Nunito" w:cs="Nunito"/>
-          <w:b/>
           <w:color w:val="00002D"/>
           <w:sz w:val="22"/>
           <w:szCs w:val="22"/>
@@ -481,984 +1787,25 @@
           <w:sz w:val="22"/>
           <w:szCs w:val="22"/>
         </w:rPr>
-        <w:t>Jupiter, FL (</w:t>
-      </w:r>
-      <w:proofErr w:type="gramStart"/>
-      <w:r>
-        <w:rPr>
-          <w:rFonts w:ascii="Nunito" w:eastAsia="Nunito" w:hAnsi="Nunito" w:cs="Nunito"/>
-          <w:color w:val="00002D"/>
-          <w:sz w:val="22"/>
-          <w:szCs w:val="22"/>
-        </w:rPr>
-        <w:t>Remote)  |</w:t>
-      </w:r>
-      <w:proofErr w:type="gramEnd"/>
-      <w:r>
-        <w:rPr>
-          <w:rFonts w:ascii="Nunito" w:eastAsia="Nunito" w:hAnsi="Nunito" w:cs="Nunito"/>
-          <w:color w:val="00002D"/>
-          <w:sz w:val="22"/>
-          <w:szCs w:val="22"/>
-        </w:rPr>
-        <w:t xml:space="preserve">  2021 – 2023</w:t>
-      </w:r>
-    </w:p>
-    <w:p>
-      <w:pPr>
-        <w:pStyle w:val="ListParagraph"/>
-        <w:numPr>
-          <w:ilvl w:val="0"/>
-          <w:numId w:val="5"/>
-        </w:numPr>
-        <w:rPr>
-          <w:rFonts w:ascii="Nunito" w:eastAsia="Nunito" w:hAnsi="Nunito" w:cs="Nunito"/>
-          <w:color w:val="00002D"/>
-          <w:sz w:val="22"/>
-          <w:szCs w:val="22"/>
-        </w:rPr>
-      </w:pPr>
-      <w:r>
-        <w:rPr>
-          <w:rFonts w:ascii="Nunito" w:eastAsia="Nunito" w:hAnsi="Nunito" w:cs="Nunito"/>
-          <w:color w:val="00002D"/>
-          <w:sz w:val="22"/>
-          <w:szCs w:val="22"/>
-        </w:rPr>
-        <w:t xml:space="preserve">Mentored a few engineers on frontend work and owned crucial frontend features, gaining a reputation for good PR reviews, careful testing, troubleshooting, good design and </w:t>
-      </w:r>
-      <w:proofErr w:type="gramStart"/>
-      <w:r>
-        <w:rPr>
-          <w:rFonts w:ascii="Nunito" w:eastAsia="Nunito" w:hAnsi="Nunito" w:cs="Nunito"/>
-          <w:color w:val="00002D"/>
-          <w:sz w:val="22"/>
-          <w:szCs w:val="22"/>
-        </w:rPr>
-        <w:t>flows</w:t>
-      </w:r>
-      <w:proofErr w:type="gramEnd"/>
-    </w:p>
-    <w:p>
-      <w:pPr>
-        <w:pStyle w:val="ListParagraph"/>
-        <w:numPr>
-          <w:ilvl w:val="0"/>
-          <w:numId w:val="5"/>
-        </w:numPr>
-        <w:rPr>
-          <w:rFonts w:ascii="Nunito" w:eastAsia="Nunito" w:hAnsi="Nunito" w:cs="Nunito"/>
-          <w:color w:val="00002D"/>
-          <w:sz w:val="22"/>
-          <w:szCs w:val="22"/>
-        </w:rPr>
-      </w:pPr>
-      <w:r>
-        <w:rPr>
-          <w:rFonts w:ascii="Nunito" w:eastAsia="Nunito" w:hAnsi="Nunito" w:cs="Nunito"/>
-          <w:color w:val="00002D"/>
-          <w:sz w:val="22"/>
-          <w:szCs w:val="22"/>
-        </w:rPr>
-        <w:t xml:space="preserve">Co-led work on introducing a design-component library that integrates with the prior </w:t>
-      </w:r>
-      <w:proofErr w:type="gramStart"/>
-      <w:r>
-        <w:rPr>
-          <w:rFonts w:ascii="Nunito" w:eastAsia="Nunito" w:hAnsi="Nunito" w:cs="Nunito"/>
-          <w:color w:val="00002D"/>
-          <w:sz w:val="22"/>
-          <w:szCs w:val="22"/>
-        </w:rPr>
-        <w:t>one</w:t>
-      </w:r>
-      <w:proofErr w:type="gramEnd"/>
-    </w:p>
-    <w:p>
-      <w:pPr>
-        <w:pStyle w:val="ListParagraph"/>
-        <w:numPr>
-          <w:ilvl w:val="0"/>
-          <w:numId w:val="5"/>
-        </w:numPr>
-        <w:rPr>
-          <w:rFonts w:ascii="Nunito" w:eastAsia="Nunito" w:hAnsi="Nunito" w:cs="Nunito"/>
-          <w:color w:val="00002D"/>
-          <w:sz w:val="22"/>
-          <w:szCs w:val="22"/>
-        </w:rPr>
-      </w:pPr>
-      <w:r>
-        <w:rPr>
-          <w:rFonts w:ascii="Nunito" w:eastAsia="Nunito" w:hAnsi="Nunito" w:cs="Nunito"/>
-          <w:color w:val="00002D"/>
-          <w:sz w:val="22"/>
-          <w:szCs w:val="22"/>
-        </w:rPr>
-        <w:t xml:space="preserve">Co-led work on an automated testing pipeline: the pipeline itself, testing framework, database seeding / cleanup, tests, and teaching others how to </w:t>
-      </w:r>
-      <w:proofErr w:type="gramStart"/>
-      <w:r>
-        <w:rPr>
-          <w:rFonts w:ascii="Nunito" w:eastAsia="Nunito" w:hAnsi="Nunito" w:cs="Nunito"/>
-          <w:color w:val="00002D"/>
-          <w:sz w:val="22"/>
-          <w:szCs w:val="22"/>
-        </w:rPr>
-        <w:t>contribute</w:t>
-      </w:r>
-      <w:proofErr w:type="gramEnd"/>
-    </w:p>
-    <w:p>
-      <w:pPr>
-        <w:pStyle w:val="ListParagraph"/>
-        <w:numPr>
-          <w:ilvl w:val="0"/>
-          <w:numId w:val="5"/>
-        </w:numPr>
-        <w:rPr>
-          <w:rFonts w:ascii="Nunito" w:eastAsia="Nunito" w:hAnsi="Nunito" w:cs="Nunito"/>
-          <w:color w:val="00002D"/>
-          <w:sz w:val="22"/>
-          <w:szCs w:val="22"/>
-        </w:rPr>
-      </w:pPr>
-      <w:r>
-        <w:rPr>
-          <w:rFonts w:ascii="Nunito" w:eastAsia="Nunito" w:hAnsi="Nunito" w:cs="Nunito"/>
-          <w:color w:val="00002D"/>
-          <w:sz w:val="22"/>
-          <w:szCs w:val="22"/>
-        </w:rPr>
-        <w:t>Proactively worked with cross-team stakeholders to identify, prioritize, and complete work to reduce number of days on our “activation” flow (time from request to completion)</w:t>
-      </w:r>
-    </w:p>
-    <w:p>
-      <w:pPr>
-        <w:pStyle w:val="Heading3"/>
-        <w:spacing w:after="0"/>
-        <w:rPr>
-          <w:rFonts w:ascii="Nunito" w:eastAsia="Nunito" w:hAnsi="Nunito" w:cs="Nunito"/>
-          <w:b/>
-          <w:color w:val="00002D"/>
-          <w:sz w:val="22"/>
-          <w:szCs w:val="22"/>
-        </w:rPr>
-      </w:pPr>
-      <w:r>
-        <w:rPr>
-          <w:rFonts w:ascii="Nunito" w:eastAsia="Nunito" w:hAnsi="Nunito" w:cs="Nunito"/>
-          <w:b/>
-          <w:color w:val="00002D"/>
-          <w:sz w:val="22"/>
-          <w:szCs w:val="22"/>
-        </w:rPr>
-        <w:t>IBM, Cloud Pak for Data, Software Engineer II</w:t>
-      </w:r>
-      <w:r>
-        <w:rPr>
-          <w:rFonts w:ascii="Nunito" w:eastAsia="Nunito" w:hAnsi="Nunito" w:cs="Nunito"/>
-          <w:b/>
-          <w:color w:val="00002D"/>
-          <w:sz w:val="22"/>
-          <w:szCs w:val="22"/>
-        </w:rPr>
-        <w:tab/>
-      </w:r>
-      <w:r>
-        <w:rPr>
-          <w:rFonts w:ascii="Nunito" w:eastAsia="Nunito" w:hAnsi="Nunito" w:cs="Nunito"/>
-          <w:b/>
-          <w:color w:val="00002D"/>
-          <w:sz w:val="22"/>
-          <w:szCs w:val="22"/>
-        </w:rPr>
-        <w:tab/>
-      </w:r>
-      <w:r>
-        <w:rPr>
-          <w:rFonts w:ascii="Nunito" w:eastAsia="Nunito" w:hAnsi="Nunito" w:cs="Nunito"/>
-          <w:b/>
-          <w:color w:val="00002D"/>
-          <w:sz w:val="22"/>
-          <w:szCs w:val="22"/>
-        </w:rPr>
-        <w:tab/>
-        <w:t xml:space="preserve"> </w:t>
-      </w:r>
-      <w:r>
-        <w:rPr>
-          <w:rFonts w:ascii="Nunito" w:eastAsia="Nunito" w:hAnsi="Nunito" w:cs="Nunito"/>
-          <w:color w:val="00002D"/>
-          <w:sz w:val="22"/>
-          <w:szCs w:val="22"/>
-        </w:rPr>
-        <w:t xml:space="preserve">San Jose, CA </w:t>
-      </w:r>
-      <w:proofErr w:type="gramStart"/>
-      <w:r>
-        <w:rPr>
-          <w:rFonts w:ascii="Nunito" w:eastAsia="Nunito" w:hAnsi="Nunito" w:cs="Nunito"/>
-          <w:color w:val="00002D"/>
-          <w:sz w:val="22"/>
-          <w:szCs w:val="22"/>
-        </w:rPr>
-        <w:t>|  2019</w:t>
-      </w:r>
-      <w:proofErr w:type="gramEnd"/>
-      <w:r>
-        <w:rPr>
-          <w:rFonts w:ascii="Nunito" w:eastAsia="Nunito" w:hAnsi="Nunito" w:cs="Nunito"/>
-          <w:color w:val="00002D"/>
-          <w:sz w:val="22"/>
-          <w:szCs w:val="22"/>
-        </w:rPr>
-        <w:t xml:space="preserve"> – 2021</w:t>
-      </w:r>
-    </w:p>
-    <w:p>
-      <w:pPr>
-        <w:pStyle w:val="ListParagraph"/>
-        <w:numPr>
-          <w:ilvl w:val="0"/>
-          <w:numId w:val="6"/>
-        </w:numPr>
-        <w:rPr>
-          <w:rFonts w:ascii="Nunito" w:eastAsia="Nunito" w:hAnsi="Nunito" w:cs="Nunito"/>
-          <w:color w:val="00002D"/>
-          <w:sz w:val="22"/>
-          <w:szCs w:val="22"/>
-        </w:rPr>
-      </w:pPr>
-      <w:r>
-        <w:rPr>
-          <w:rFonts w:ascii="Nunito" w:eastAsia="Nunito" w:hAnsi="Nunito" w:cs="Nunito"/>
-          <w:color w:val="00002D"/>
-          <w:sz w:val="22"/>
-          <w:szCs w:val="22"/>
-        </w:rPr>
-        <w:t xml:space="preserve">Refactored entire frontend for user management, which evolved to a small leadership role as work expanded and required additional </w:t>
-      </w:r>
-      <w:proofErr w:type="gramStart"/>
-      <w:r>
-        <w:rPr>
-          <w:rFonts w:ascii="Nunito" w:eastAsia="Nunito" w:hAnsi="Nunito" w:cs="Nunito"/>
-          <w:color w:val="00002D"/>
-          <w:sz w:val="22"/>
-          <w:szCs w:val="22"/>
-        </w:rPr>
-        <w:t>engineers</w:t>
-      </w:r>
-      <w:proofErr w:type="gramEnd"/>
-    </w:p>
-    <w:p>
-      <w:pPr>
-        <w:pStyle w:val="ListParagraph"/>
-        <w:numPr>
-          <w:ilvl w:val="0"/>
-          <w:numId w:val="6"/>
-        </w:numPr>
-        <w:rPr>
-          <w:rFonts w:ascii="Nunito" w:eastAsia="Nunito" w:hAnsi="Nunito" w:cs="Nunito"/>
-          <w:color w:val="00002D"/>
-          <w:sz w:val="22"/>
-          <w:szCs w:val="22"/>
-        </w:rPr>
-      </w:pPr>
-      <w:r>
-        <w:rPr>
-          <w:rFonts w:ascii="Nunito" w:eastAsia="Nunito" w:hAnsi="Nunito" w:cs="Nunito"/>
-          <w:color w:val="00002D"/>
-          <w:sz w:val="22"/>
-          <w:szCs w:val="22"/>
-        </w:rPr>
-        <w:t xml:space="preserve">Architected user management technical solutions with product and backend lead, considering security, performance, sizing, business value, and </w:t>
-      </w:r>
-      <w:proofErr w:type="gramStart"/>
-      <w:r>
-        <w:rPr>
-          <w:rFonts w:ascii="Nunito" w:eastAsia="Nunito" w:hAnsi="Nunito" w:cs="Nunito"/>
-          <w:color w:val="00002D"/>
-          <w:sz w:val="22"/>
-          <w:szCs w:val="22"/>
-        </w:rPr>
-        <w:t>usability</w:t>
-      </w:r>
-      <w:proofErr w:type="gramEnd"/>
-    </w:p>
-    <w:p>
-      <w:pPr>
-        <w:pStyle w:val="ListParagraph"/>
-        <w:numPr>
-          <w:ilvl w:val="0"/>
-          <w:numId w:val="6"/>
-        </w:numPr>
-        <w:rPr>
-          <w:rFonts w:ascii="Nunito" w:eastAsia="Nunito" w:hAnsi="Nunito" w:cs="Nunito"/>
-          <w:color w:val="00002D"/>
-          <w:sz w:val="22"/>
-          <w:szCs w:val="22"/>
-        </w:rPr>
-      </w:pPr>
-      <w:r>
-        <w:rPr>
-          <w:rFonts w:ascii="Nunito" w:eastAsia="Nunito" w:hAnsi="Nunito" w:cs="Nunito"/>
-          <w:color w:val="00002D"/>
-          <w:sz w:val="22"/>
-          <w:szCs w:val="22"/>
-        </w:rPr>
-        <w:t xml:space="preserve">Co-created conceptual models and user flows with design, providing guidance on attributes and relationships between users, roles, permissions, and </w:t>
-      </w:r>
-      <w:proofErr w:type="gramStart"/>
-      <w:r>
-        <w:rPr>
-          <w:rFonts w:ascii="Nunito" w:eastAsia="Nunito" w:hAnsi="Nunito" w:cs="Nunito"/>
-          <w:color w:val="00002D"/>
-          <w:sz w:val="22"/>
-          <w:szCs w:val="22"/>
-        </w:rPr>
-        <w:t>groups</w:t>
-      </w:r>
-      <w:proofErr w:type="gramEnd"/>
-    </w:p>
-    <w:p>
-      <w:pPr>
-        <w:pStyle w:val="ListParagraph"/>
-        <w:numPr>
-          <w:ilvl w:val="0"/>
-          <w:numId w:val="6"/>
-        </w:numPr>
-        <w:rPr>
-          <w:rFonts w:ascii="Nunito" w:eastAsia="Nunito" w:hAnsi="Nunito" w:cs="Nunito"/>
-          <w:color w:val="00002D"/>
-          <w:sz w:val="22"/>
-          <w:szCs w:val="22"/>
-        </w:rPr>
-      </w:pPr>
-      <w:r>
-        <w:rPr>
-          <w:rFonts w:ascii="Nunito" w:eastAsia="Nunito" w:hAnsi="Nunito" w:cs="Nunito"/>
-          <w:color w:val="00002D"/>
-          <w:sz w:val="22"/>
-          <w:szCs w:val="22"/>
-        </w:rPr>
-        <w:t xml:space="preserve">Planned projects with </w:t>
-      </w:r>
-      <w:r>
-        <w:rPr>
-          <w:rFonts w:ascii="Nunito" w:eastAsia="Nunito" w:hAnsi="Nunito" w:cs="Nunito"/>
-          <w:color w:val="00002D"/>
-          <w:sz w:val="22"/>
-          <w:szCs w:val="22"/>
-        </w:rPr>
-        <w:t>1-, 3-, and 6-month</w:t>
-      </w:r>
-      <w:r>
-        <w:rPr>
-          <w:rFonts w:ascii="Nunito" w:eastAsia="Nunito" w:hAnsi="Nunito" w:cs="Nunito"/>
-          <w:color w:val="00002D"/>
-          <w:sz w:val="22"/>
-          <w:szCs w:val="22"/>
-        </w:rPr>
-        <w:t xml:space="preserve"> cycles, executed via Agile in 2-week </w:t>
-      </w:r>
-      <w:proofErr w:type="gramStart"/>
-      <w:r>
-        <w:rPr>
-          <w:rFonts w:ascii="Nunito" w:eastAsia="Nunito" w:hAnsi="Nunito" w:cs="Nunito"/>
-          <w:color w:val="00002D"/>
-          <w:sz w:val="22"/>
-          <w:szCs w:val="22"/>
-        </w:rPr>
-        <w:t>sprints</w:t>
-      </w:r>
-      <w:proofErr w:type="gramEnd"/>
-    </w:p>
-    <w:p>
-      <w:pPr>
-        <w:pStyle w:val="Heading3"/>
-        <w:spacing w:after="0"/>
-        <w:rPr>
-          <w:rFonts w:ascii="Nunito" w:eastAsia="Nunito" w:hAnsi="Nunito" w:cs="Nunito"/>
-          <w:b/>
-          <w:color w:val="00002D"/>
-          <w:sz w:val="22"/>
-          <w:szCs w:val="22"/>
-        </w:rPr>
-      </w:pPr>
-      <w:r>
-        <w:rPr>
-          <w:rFonts w:ascii="Nunito" w:eastAsia="Nunito" w:hAnsi="Nunito" w:cs="Nunito"/>
-          <w:b/>
-          <w:color w:val="00002D"/>
-          <w:sz w:val="22"/>
-          <w:szCs w:val="22"/>
-        </w:rPr>
-        <w:t xml:space="preserve">IBM, </w:t>
-      </w:r>
-      <w:proofErr w:type="spellStart"/>
-      <w:r>
-        <w:rPr>
-          <w:rFonts w:ascii="Nunito" w:eastAsia="Nunito" w:hAnsi="Nunito" w:cs="Nunito"/>
-          <w:b/>
-          <w:color w:val="00002D"/>
-          <w:sz w:val="22"/>
-          <w:szCs w:val="22"/>
-        </w:rPr>
-        <w:t>AppID</w:t>
-      </w:r>
-      <w:proofErr w:type="spellEnd"/>
-      <w:r>
-        <w:rPr>
-          <w:rFonts w:ascii="Nunito" w:eastAsia="Nunito" w:hAnsi="Nunito" w:cs="Nunito"/>
-          <w:b/>
-          <w:color w:val="00002D"/>
-          <w:sz w:val="22"/>
-          <w:szCs w:val="22"/>
-        </w:rPr>
-        <w:t>, Software Engineer I</w:t>
-      </w:r>
-      <w:r>
-        <w:rPr>
-          <w:rFonts w:ascii="Nunito" w:eastAsia="Nunito" w:hAnsi="Nunito" w:cs="Nunito"/>
-          <w:b/>
-          <w:color w:val="00002D"/>
-          <w:sz w:val="22"/>
-          <w:szCs w:val="22"/>
-        </w:rPr>
-        <w:tab/>
-      </w:r>
-      <w:r>
-        <w:rPr>
-          <w:rFonts w:ascii="Nunito" w:eastAsia="Nunito" w:hAnsi="Nunito" w:cs="Nunito"/>
-          <w:b/>
-          <w:color w:val="00002D"/>
-          <w:sz w:val="22"/>
-          <w:szCs w:val="22"/>
-        </w:rPr>
-        <w:tab/>
-      </w:r>
-      <w:r>
-        <w:rPr>
-          <w:rFonts w:ascii="Nunito" w:eastAsia="Nunito" w:hAnsi="Nunito" w:cs="Nunito"/>
-          <w:b/>
-          <w:color w:val="00002D"/>
-          <w:sz w:val="22"/>
-          <w:szCs w:val="22"/>
-        </w:rPr>
-        <w:tab/>
-      </w:r>
-      <w:r>
-        <w:rPr>
-          <w:rFonts w:ascii="Nunito" w:eastAsia="Nunito" w:hAnsi="Nunito" w:cs="Nunito"/>
-          <w:b/>
-          <w:color w:val="00002D"/>
-          <w:sz w:val="22"/>
-          <w:szCs w:val="22"/>
-        </w:rPr>
-        <w:tab/>
-      </w:r>
-      <w:r>
-        <w:rPr>
-          <w:rFonts w:ascii="Nunito" w:eastAsia="Nunito" w:hAnsi="Nunito" w:cs="Nunito"/>
-          <w:b/>
-          <w:color w:val="00002D"/>
-          <w:sz w:val="22"/>
-          <w:szCs w:val="22"/>
-        </w:rPr>
-        <w:tab/>
-        <w:t xml:space="preserve">    </w:t>
-      </w:r>
-      <w:r>
-        <w:rPr>
-          <w:rFonts w:ascii="Nunito" w:eastAsia="Nunito" w:hAnsi="Nunito" w:cs="Nunito"/>
-          <w:color w:val="00002D"/>
-          <w:sz w:val="22"/>
-          <w:szCs w:val="22"/>
-        </w:rPr>
-        <w:t xml:space="preserve">Austin, </w:t>
-      </w:r>
-      <w:proofErr w:type="gramStart"/>
-      <w:r>
-        <w:rPr>
-          <w:rFonts w:ascii="Nunito" w:eastAsia="Nunito" w:hAnsi="Nunito" w:cs="Nunito"/>
-          <w:color w:val="00002D"/>
-          <w:sz w:val="22"/>
-          <w:szCs w:val="22"/>
-        </w:rPr>
-        <w:t>TX  |</w:t>
-      </w:r>
-      <w:proofErr w:type="gramEnd"/>
-      <w:r>
-        <w:rPr>
-          <w:rFonts w:ascii="Nunito" w:eastAsia="Nunito" w:hAnsi="Nunito" w:cs="Nunito"/>
-          <w:color w:val="00002D"/>
-          <w:sz w:val="22"/>
-          <w:szCs w:val="22"/>
-        </w:rPr>
-        <w:t xml:space="preserve">  2018 – 2019</w:t>
-      </w:r>
-    </w:p>
-    <w:p>
-      <w:pPr>
-        <w:pStyle w:val="ListParagraph"/>
-        <w:numPr>
-          <w:ilvl w:val="0"/>
-          <w:numId w:val="7"/>
-        </w:numPr>
-        <w:rPr>
-          <w:rFonts w:ascii="Nunito" w:eastAsia="Nunito" w:hAnsi="Nunito" w:cs="Nunito"/>
-          <w:color w:val="00002D"/>
-          <w:sz w:val="22"/>
-          <w:szCs w:val="22"/>
-        </w:rPr>
-      </w:pPr>
-      <w:r>
-        <w:rPr>
-          <w:rFonts w:ascii="Nunito" w:eastAsia="Nunito" w:hAnsi="Nunito" w:cs="Nunito"/>
-          <w:color w:val="00002D"/>
-          <w:sz w:val="22"/>
-          <w:szCs w:val="22"/>
-        </w:rPr>
-        <w:t>Created a full</w:t>
-      </w:r>
-      <w:r>
-        <w:rPr>
-          <w:rFonts w:ascii="Nunito" w:eastAsia="Nunito" w:hAnsi="Nunito" w:cs="Nunito"/>
-          <w:color w:val="00002D"/>
-          <w:sz w:val="22"/>
-          <w:szCs w:val="22"/>
-        </w:rPr>
-        <w:t xml:space="preserve"> </w:t>
-      </w:r>
-      <w:r>
-        <w:rPr>
-          <w:rFonts w:ascii="Nunito" w:eastAsia="Nunito" w:hAnsi="Nunito" w:cs="Nunito"/>
-          <w:color w:val="00002D"/>
-          <w:sz w:val="22"/>
-          <w:szCs w:val="22"/>
-        </w:rPr>
-        <w:t xml:space="preserve">stack application in React, Node, and Python showcasing all uses of </w:t>
-      </w:r>
-      <w:proofErr w:type="spellStart"/>
-      <w:r>
-        <w:rPr>
-          <w:rFonts w:ascii="Nunito" w:eastAsia="Nunito" w:hAnsi="Nunito" w:cs="Nunito"/>
-          <w:color w:val="00002D"/>
-          <w:sz w:val="22"/>
-          <w:szCs w:val="22"/>
-        </w:rPr>
-        <w:t>AppID</w:t>
-      </w:r>
-      <w:proofErr w:type="spellEnd"/>
-      <w:r>
-        <w:rPr>
-          <w:rFonts w:ascii="Nunito" w:eastAsia="Nunito" w:hAnsi="Nunito" w:cs="Nunito"/>
-          <w:color w:val="00002D"/>
-          <w:sz w:val="22"/>
-          <w:szCs w:val="22"/>
-        </w:rPr>
-        <w:t xml:space="preserve">, which was leveraged for sales pitches and </w:t>
-      </w:r>
-      <w:proofErr w:type="gramStart"/>
-      <w:r>
-        <w:rPr>
-          <w:rFonts w:ascii="Nunito" w:eastAsia="Nunito" w:hAnsi="Nunito" w:cs="Nunito"/>
-          <w:color w:val="00002D"/>
-          <w:sz w:val="22"/>
-          <w:szCs w:val="22"/>
-        </w:rPr>
-        <w:t>demos</w:t>
-      </w:r>
-      <w:proofErr w:type="gramEnd"/>
-    </w:p>
-    <w:p>
-      <w:pPr>
-        <w:pStyle w:val="ListParagraph"/>
-        <w:numPr>
-          <w:ilvl w:val="0"/>
-          <w:numId w:val="7"/>
-        </w:numPr>
-        <w:rPr>
-          <w:rFonts w:ascii="Nunito" w:eastAsia="Nunito" w:hAnsi="Nunito" w:cs="Nunito"/>
-          <w:color w:val="00002D"/>
-          <w:sz w:val="22"/>
-          <w:szCs w:val="22"/>
-        </w:rPr>
-      </w:pPr>
-      <w:r>
-        <w:rPr>
-          <w:rFonts w:ascii="Nunito" w:eastAsia="Nunito" w:hAnsi="Nunito" w:cs="Nunito"/>
-          <w:color w:val="00002D"/>
-          <w:sz w:val="22"/>
-          <w:szCs w:val="22"/>
-        </w:rPr>
-        <w:t xml:space="preserve">Adapted to multiple technologies and protocols to quickly debug issues: OAuth, OpenID, Node, Angular, Java, Android, Swift, Kubernetes, Docker, Jenkins, </w:t>
-      </w:r>
-      <w:proofErr w:type="spellStart"/>
-      <w:r>
-        <w:rPr>
-          <w:rFonts w:ascii="Nunito" w:eastAsia="Nunito" w:hAnsi="Nunito" w:cs="Nunito"/>
-          <w:color w:val="00002D"/>
-          <w:sz w:val="22"/>
-          <w:szCs w:val="22"/>
-        </w:rPr>
-        <w:t>Github</w:t>
-      </w:r>
-      <w:proofErr w:type="spellEnd"/>
-      <w:r>
-        <w:rPr>
-          <w:rFonts w:ascii="Nunito" w:eastAsia="Nunito" w:hAnsi="Nunito" w:cs="Nunito"/>
-          <w:color w:val="00002D"/>
-          <w:sz w:val="22"/>
-          <w:szCs w:val="22"/>
-        </w:rPr>
-        <w:t xml:space="preserve">, </w:t>
-      </w:r>
-      <w:proofErr w:type="spellStart"/>
-      <w:r>
-        <w:rPr>
-          <w:rFonts w:ascii="Nunito" w:eastAsia="Nunito" w:hAnsi="Nunito" w:cs="Nunito"/>
-          <w:color w:val="00002D"/>
-          <w:sz w:val="22"/>
-          <w:szCs w:val="22"/>
-        </w:rPr>
-        <w:t>Zenhub</w:t>
-      </w:r>
-      <w:proofErr w:type="spellEnd"/>
-    </w:p>
-    <w:p>
-      <w:pPr>
-        <w:pStyle w:val="Heading3"/>
-        <w:spacing w:after="0"/>
-        <w:rPr>
-          <w:rFonts w:ascii="Nunito" w:eastAsia="Nunito" w:hAnsi="Nunito" w:cs="Nunito"/>
-          <w:b/>
-          <w:color w:val="00002D"/>
-          <w:sz w:val="22"/>
-          <w:szCs w:val="22"/>
-        </w:rPr>
-      </w:pPr>
-      <w:r>
-        <w:rPr>
-          <w:rFonts w:ascii="Nunito" w:eastAsia="Nunito" w:hAnsi="Nunito" w:cs="Nunito"/>
-          <w:b/>
-          <w:color w:val="00002D"/>
-          <w:sz w:val="22"/>
-          <w:szCs w:val="22"/>
-        </w:rPr>
-        <w:t xml:space="preserve">NTR, Web Developer                             </w:t>
-      </w:r>
-      <w:r>
-        <w:rPr>
-          <w:rFonts w:ascii="Nunito" w:eastAsia="Nunito" w:hAnsi="Nunito" w:cs="Nunito"/>
-          <w:b/>
-          <w:color w:val="00002D"/>
-          <w:sz w:val="22"/>
-          <w:szCs w:val="22"/>
-        </w:rPr>
-        <w:tab/>
-      </w:r>
-      <w:r>
-        <w:rPr>
-          <w:rFonts w:ascii="Nunito" w:eastAsia="Nunito" w:hAnsi="Nunito" w:cs="Nunito"/>
-          <w:b/>
-          <w:color w:val="00002D"/>
-          <w:sz w:val="22"/>
-          <w:szCs w:val="22"/>
-        </w:rPr>
-        <w:tab/>
-        <w:t xml:space="preserve">        </w:t>
-      </w:r>
-      <w:r>
-        <w:rPr>
-          <w:rFonts w:ascii="Nunito" w:eastAsia="Nunito" w:hAnsi="Nunito" w:cs="Nunito"/>
-          <w:color w:val="00002D"/>
-          <w:sz w:val="22"/>
-          <w:szCs w:val="22"/>
-        </w:rPr>
-        <w:t>Berkeley, CA (</w:t>
-      </w:r>
-      <w:proofErr w:type="gramStart"/>
-      <w:r>
-        <w:rPr>
-          <w:rFonts w:ascii="Nunito" w:eastAsia="Nunito" w:hAnsi="Nunito" w:cs="Nunito"/>
-          <w:color w:val="00002D"/>
-          <w:sz w:val="22"/>
-          <w:szCs w:val="22"/>
-        </w:rPr>
-        <w:t>Remote)  |</w:t>
-      </w:r>
-      <w:proofErr w:type="gramEnd"/>
-      <w:r>
-        <w:rPr>
-          <w:rFonts w:ascii="Nunito" w:eastAsia="Nunito" w:hAnsi="Nunito" w:cs="Nunito"/>
-          <w:color w:val="00002D"/>
-          <w:sz w:val="22"/>
-          <w:szCs w:val="22"/>
-        </w:rPr>
-        <w:t xml:space="preserve">  2018 – 2022</w:t>
-      </w:r>
-    </w:p>
-    <w:p>
-      <w:pPr>
-        <w:pStyle w:val="ListParagraph"/>
-        <w:numPr>
-          <w:ilvl w:val="0"/>
-          <w:numId w:val="8"/>
-        </w:numPr>
-        <w:rPr>
-          <w:rFonts w:ascii="Nunito" w:eastAsia="Nunito" w:hAnsi="Nunito" w:cs="Nunito"/>
-          <w:color w:val="00002D"/>
-          <w:sz w:val="22"/>
-          <w:szCs w:val="22"/>
-        </w:rPr>
-      </w:pPr>
-      <w:r>
-        <w:rPr>
-          <w:rFonts w:ascii="Nunito" w:eastAsia="Nunito" w:hAnsi="Nunito" w:cs="Nunito"/>
-          <w:color w:val="00002D"/>
-          <w:sz w:val="22"/>
-          <w:szCs w:val="22"/>
-        </w:rPr>
-        <w:t>Sole developer on a web app for collecting, grading, and anonymizing peer feedback, which has been used by 600 students</w:t>
-      </w:r>
-      <w:r>
-        <w:rPr>
-          <w:rFonts w:ascii="Nunito" w:eastAsia="Nunito" w:hAnsi="Nunito" w:cs="Nunito"/>
-          <w:color w:val="00002D"/>
-          <w:sz w:val="22"/>
-          <w:szCs w:val="22"/>
-        </w:rPr>
-        <w:t xml:space="preserve"> </w:t>
-      </w:r>
-      <w:r>
-        <w:rPr>
-          <w:rFonts w:ascii="Nunito" w:eastAsia="Nunito" w:hAnsi="Nunito" w:cs="Nunito"/>
-          <w:color w:val="00002D"/>
-          <w:sz w:val="22"/>
-          <w:szCs w:val="22"/>
-        </w:rPr>
-        <w:t xml:space="preserve">across 7 schools, </w:t>
-      </w:r>
-      <w:r>
-        <w:rPr>
-          <w:rFonts w:ascii="Nunito" w:eastAsia="Nunito" w:hAnsi="Nunito" w:cs="Nunito"/>
-          <w:color w:val="00002D"/>
-          <w:sz w:val="22"/>
-          <w:szCs w:val="22"/>
-        </w:rPr>
-        <w:t xml:space="preserve">and </w:t>
-      </w:r>
-      <w:r>
-        <w:rPr>
-          <w:rFonts w:ascii="Nunito" w:eastAsia="Nunito" w:hAnsi="Nunito" w:cs="Nunito"/>
-          <w:color w:val="00002D"/>
-          <w:sz w:val="22"/>
-          <w:szCs w:val="22"/>
-        </w:rPr>
-        <w:t>generat</w:t>
-      </w:r>
-      <w:r>
-        <w:rPr>
-          <w:rFonts w:ascii="Nunito" w:eastAsia="Nunito" w:hAnsi="Nunito" w:cs="Nunito"/>
-          <w:color w:val="00002D"/>
-          <w:sz w:val="22"/>
-          <w:szCs w:val="22"/>
-        </w:rPr>
-        <w:t>ed</w:t>
-      </w:r>
-      <w:r>
-        <w:rPr>
-          <w:rFonts w:ascii="Nunito" w:eastAsia="Nunito" w:hAnsi="Nunito" w:cs="Nunito"/>
-          <w:color w:val="00002D"/>
-          <w:sz w:val="22"/>
-          <w:szCs w:val="22"/>
-        </w:rPr>
-        <w:t xml:space="preserve"> 6</w:t>
-      </w:r>
-      <w:r>
-        <w:rPr>
-          <w:rFonts w:ascii="Nunito" w:eastAsia="Nunito" w:hAnsi="Nunito" w:cs="Nunito"/>
-          <w:color w:val="00002D"/>
-          <w:sz w:val="22"/>
-          <w:szCs w:val="22"/>
-        </w:rPr>
-        <w:t>,000+</w:t>
-      </w:r>
-      <w:r>
-        <w:rPr>
-          <w:rFonts w:ascii="Nunito" w:eastAsia="Nunito" w:hAnsi="Nunito" w:cs="Nunito"/>
-          <w:color w:val="00002D"/>
-          <w:sz w:val="22"/>
-          <w:szCs w:val="22"/>
-        </w:rPr>
-        <w:t xml:space="preserve"> </w:t>
-      </w:r>
-      <w:proofErr w:type="gramStart"/>
-      <w:r>
-        <w:rPr>
-          <w:rFonts w:ascii="Nunito" w:eastAsia="Nunito" w:hAnsi="Nunito" w:cs="Nunito"/>
-          <w:color w:val="00002D"/>
-          <w:sz w:val="22"/>
-          <w:szCs w:val="22"/>
-        </w:rPr>
-        <w:t>evaluations</w:t>
-      </w:r>
-      <w:proofErr w:type="gramEnd"/>
-    </w:p>
-    <w:p>
-      <w:pPr>
-        <w:pStyle w:val="ListParagraph"/>
-        <w:numPr>
-          <w:ilvl w:val="0"/>
-          <w:numId w:val="8"/>
-        </w:numPr>
-        <w:rPr>
-          <w:rFonts w:ascii="Nunito" w:eastAsia="Nunito" w:hAnsi="Nunito" w:cs="Nunito"/>
-          <w:color w:val="00002D"/>
-          <w:sz w:val="22"/>
-          <w:szCs w:val="22"/>
-        </w:rPr>
-      </w:pPr>
-      <w:r>
-        <w:rPr>
-          <w:rFonts w:ascii="Nunito" w:eastAsia="Nunito" w:hAnsi="Nunito" w:cs="Nunito"/>
-          <w:color w:val="00002D"/>
-          <w:sz w:val="22"/>
-          <w:szCs w:val="22"/>
-        </w:rPr>
-        <w:t xml:space="preserve">Collaborated with non-technical UC Berkeley professor to define product requirements and designs, then again for updates and new features over the 4 years before </w:t>
-      </w:r>
-      <w:proofErr w:type="gramStart"/>
-      <w:r>
-        <w:rPr>
-          <w:rFonts w:ascii="Nunito" w:eastAsia="Nunito" w:hAnsi="Nunito" w:cs="Nunito"/>
-          <w:color w:val="00002D"/>
-          <w:sz w:val="22"/>
-          <w:szCs w:val="22"/>
-        </w:rPr>
-        <w:t>handoff</w:t>
-      </w:r>
-      <w:proofErr w:type="gramEnd"/>
-    </w:p>
-    <w:p>
-      <w:pPr>
-        <w:pStyle w:val="ListParagraph"/>
-        <w:numPr>
-          <w:ilvl w:val="0"/>
-          <w:numId w:val="8"/>
-        </w:numPr>
-        <w:rPr>
-          <w:rFonts w:ascii="Nunito" w:eastAsia="Nunito" w:hAnsi="Nunito" w:cs="Nunito"/>
-          <w:color w:val="00002D"/>
-          <w:sz w:val="22"/>
-          <w:szCs w:val="22"/>
-        </w:rPr>
-        <w:sectPr>
-          <w:type w:val="continuous"/>
-          <w:pgSz w:w="12240" w:h="15840"/>
-          <w:pgMar w:top="720" w:right="1440" w:bottom="806" w:left="1440" w:header="720" w:footer="720" w:gutter="0"/>
-          <w:cols w:space="720"/>
-          <w:docGrid w:linePitch="360"/>
-        </w:sectPr>
-      </w:pPr>
-      <w:r>
-        <w:rPr>
-          <w:rFonts w:ascii="Nunito" w:eastAsia="Nunito" w:hAnsi="Nunito" w:cs="Nunito"/>
-          <w:color w:val="00002D"/>
-          <w:sz w:val="22"/>
-          <w:szCs w:val="22"/>
-        </w:rPr>
-        <w:t>Learned troubleshooting without access to clients, and maintenance practices</w:t>
-      </w:r>
-    </w:p>
-    <w:p>
-      <w:pPr>
-        <w:pStyle w:val="Heading2"/>
-        <w:spacing w:after="0"/>
-        <w:rPr>
-          <w:rFonts w:ascii="Raleway" w:eastAsia="Raleway" w:hAnsi="Raleway" w:cs="Raleway"/>
-          <w:color w:val="4292F0"/>
-          <w:sz w:val="28"/>
-          <w:szCs w:val="28"/>
-        </w:rPr>
-      </w:pPr>
-      <w:r>
-        <w:rPr>
-          <w:rFonts w:ascii="Raleway" w:eastAsia="Raleway" w:hAnsi="Raleway" w:cs="Raleway"/>
-          <w:color w:val="4292F0"/>
-          <w:sz w:val="28"/>
-          <w:szCs w:val="28"/>
-        </w:rPr>
-        <w:t>Education</w:t>
-      </w:r>
-    </w:p>
-    <w:p>
-      <w:pPr>
-        <w:pStyle w:val="Heading3"/>
-        <w:spacing w:before="0" w:after="0"/>
-        <w:rPr>
-          <w:rFonts w:ascii="Nunito" w:eastAsia="Nunito" w:hAnsi="Nunito" w:cs="Nunito"/>
-          <w:color w:val="00002D"/>
-          <w:sz w:val="22"/>
-          <w:szCs w:val="22"/>
-        </w:rPr>
-      </w:pPr>
-      <w:r>
-        <w:rPr>
-          <w:rFonts w:ascii="Nunito" w:eastAsia="Nunito" w:hAnsi="Nunito" w:cs="Nunito"/>
-          <w:color w:val="00002D"/>
-          <w:sz w:val="22"/>
-          <w:szCs w:val="22"/>
-        </w:rPr>
-        <w:t>UC Berkeley, B.S. Bioengineering w/Computer Science Emphasis</w:t>
-      </w:r>
-      <w:r>
-        <w:rPr>
-          <w:rFonts w:ascii="Nunito" w:eastAsia="Nunito" w:hAnsi="Nunito" w:cs="Nunito"/>
-          <w:color w:val="00002D"/>
-          <w:sz w:val="22"/>
-          <w:szCs w:val="22"/>
-        </w:rPr>
-        <w:tab/>
-      </w:r>
-      <w:r>
-        <w:rPr>
-          <w:rFonts w:ascii="Nunito" w:eastAsia="Nunito" w:hAnsi="Nunito" w:cs="Nunito"/>
-          <w:color w:val="00002D"/>
-          <w:sz w:val="22"/>
-          <w:szCs w:val="22"/>
-        </w:rPr>
-        <w:tab/>
-      </w:r>
-      <w:r>
-        <w:rPr>
-          <w:rFonts w:ascii="Nunito" w:eastAsia="Nunito" w:hAnsi="Nunito" w:cs="Nunito"/>
-          <w:color w:val="00002D"/>
-          <w:sz w:val="22"/>
-          <w:szCs w:val="22"/>
-        </w:rPr>
-        <w:tab/>
-      </w:r>
-      <w:r>
-        <w:rPr>
-          <w:rFonts w:ascii="Nunito" w:eastAsia="Nunito" w:hAnsi="Nunito" w:cs="Nunito"/>
-          <w:color w:val="00002D"/>
-          <w:sz w:val="22"/>
-          <w:szCs w:val="22"/>
-        </w:rPr>
-        <w:tab/>
-        <w:t xml:space="preserve">   </w:t>
-      </w:r>
-      <w:r>
-        <w:rPr>
-          <w:rFonts w:ascii="Nunito" w:eastAsia="Nunito" w:hAnsi="Nunito" w:cs="Nunito"/>
-          <w:color w:val="00002D"/>
-          <w:sz w:val="22"/>
-          <w:szCs w:val="22"/>
-        </w:rPr>
-        <w:t>2017</w:t>
+        <w:t xml:space="preserve">                </w:t>
+      </w:r>
+      <w:r>
+        <w:rPr>
+          <w:rFonts w:ascii="Nunito" w:eastAsia="Nunito" w:hAnsi="Nunito" w:cs="Nunito"/>
+          <w:color w:val="00002D"/>
+          <w:sz w:val="22"/>
+          <w:szCs w:val="22"/>
+        </w:rPr>
+        <w:t>2</w:t>
+      </w:r>
+      <w:r>
+        <w:rPr>
+          <w:rFonts w:ascii="Nunito" w:eastAsia="Nunito" w:hAnsi="Nunito" w:cs="Nunito"/>
+          <w:color w:val="00002D"/>
+          <w:sz w:val="22"/>
+          <w:szCs w:val="22"/>
+        </w:rPr>
+        <w:t>017</w:t>
       </w:r>
     </w:p>
     <w:sectPr>
@@ -1473,7 +1820,7 @@
 </file>
 
 <file path=word/numbering.xml><?xml version="1.0" encoding="utf-8"?>
-<w:numbering xmlns:wpc="http://schemas.microsoft.com/office/word/2010/wordprocessingCanvas" xmlns:cx="http://schemas.microsoft.com/office/drawing/2014/chartex" xmlns:cx1="http://schemas.microsoft.com/office/drawing/2015/9/8/chartex" xmlns:cx2="http://schemas.microsoft.com/office/drawing/2015/10/21/chartex" xmlns:cx3="http://schemas.microsoft.com/office/drawing/2016/5/9/chartex" xmlns:cx4="http://schemas.microsoft.com/office/drawing/2016/5/10/chartex" xmlns:cx5="http://schemas.microsoft.com/office/drawing/2016/5/11/chartex" xmlns:cx6="http://schemas.microsoft.com/office/drawing/2016/5/12/chartex" xmlns:cx7="http://schemas.microsoft.com/office/drawing/2016/5/13/chartex" xmlns:cx8="http://schemas.microsoft.com/office/drawing/2016/5/14/chartex" xmlns:mc="http://schemas.openxmlformats.org/markup-compatibility/2006" xmlns:aink="http://schemas.microsoft.com/office/drawing/2016/ink" xmlns:am3d="http://schemas.microsoft.com/office/drawing/2017/model3d" xmlns:o="urn:schemas-microsoft-com:office:office" xmlns:oel="http://schemas.microsoft.com/office/2019/extlst" xmlns:r="http://schemas.openxmlformats.org/officeDocument/2006/relationships" xmlns:m="http://schemas.openxmlformats.org/officeDocument/2006/math" xmlns:v="urn:schemas-microsoft-com:vml" xmlns:wp14="http://schemas.microsoft.com/office/word/2010/wordprocessingDrawing" xmlns:wp="http://schemas.openxmlformats.org/drawingml/2006/wordprocessingDrawing" xmlns:w10="urn:schemas-microsoft-com:office:word" xmlns:w="http://schemas.openxmlformats.org/wordprocessingml/2006/main" xmlns:w14="http://schemas.microsoft.com/office/word/2010/wordml" xmlns:w15="http://schemas.microsoft.com/office/word/2012/wordml" xmlns:w16cex="http://schemas.microsoft.com/office/word/2018/wordml/cex" xmlns:w16cid="http://schemas.microsoft.com/office/word/2016/wordml/cid" xmlns:w16="http://schemas.microsoft.com/office/word/2018/wordml" xmlns:w16sdtdh="http://schemas.microsoft.com/office/word/2020/wordml/sdtdatahash" xmlns:w16se="http://schemas.microsoft.com/office/word/2015/wordml/symex" xmlns:wpg="http://schemas.microsoft.com/office/word/2010/wordprocessingGroup" xmlns:wpi="http://schemas.microsoft.com/office/word/2010/wordprocessingInk" xmlns:wne="http://schemas.microsoft.com/office/word/2006/wordml" xmlns:wps="http://schemas.microsoft.com/office/word/2010/wordprocessingShape" mc:Ignorable="w14 w15 w16se w16cid w16 w16cex w16sdtdh wp14">
+<w:numbering xmlns:wpc="http://schemas.microsoft.com/office/word/2010/wordprocessingCanvas" xmlns:cx="http://schemas.microsoft.com/office/drawing/2014/chartex" xmlns:cx1="http://schemas.microsoft.com/office/drawing/2015/9/8/chartex" xmlns:cx2="http://schemas.microsoft.com/office/drawing/2015/10/21/chartex" xmlns:cx3="http://schemas.microsoft.com/office/drawing/2016/5/9/chartex" xmlns:cx4="http://schemas.microsoft.com/office/drawing/2016/5/10/chartex" xmlns:cx5="http://schemas.microsoft.com/office/drawing/2016/5/11/chartex" xmlns:cx6="http://schemas.microsoft.com/office/drawing/2016/5/12/chartex" xmlns:cx7="http://schemas.microsoft.com/office/drawing/2016/5/13/chartex" xmlns:cx8="http://schemas.microsoft.com/office/drawing/2016/5/14/chartex" xmlns:mc="http://schemas.openxmlformats.org/markup-compatibility/2006" xmlns:aink="http://schemas.microsoft.com/office/drawing/2016/ink" xmlns:am3d="http://schemas.microsoft.com/office/drawing/2017/model3d" xmlns:o="urn:schemas-microsoft-com:office:office" xmlns:oel="http://schemas.microsoft.com/office/2019/extlst" xmlns:r="http://schemas.openxmlformats.org/officeDocument/2006/relationships" xmlns:m="http://schemas.openxmlformats.org/officeDocument/2006/math" xmlns:v="urn:schemas-microsoft-com:vml" xmlns:wp14="http://schemas.microsoft.com/office/word/2010/wordprocessingDrawing" xmlns:wp="http://schemas.openxmlformats.org/drawingml/2006/wordprocessingDrawing" xmlns:w10="urn:schemas-microsoft-com:office:word" xmlns:w="http://schemas.openxmlformats.org/wordprocessingml/2006/main" xmlns:w14="http://schemas.microsoft.com/office/word/2010/wordml" xmlns:w15="http://schemas.microsoft.com/office/word/2012/wordml" xmlns:w16cex="http://schemas.microsoft.com/office/word/2018/wordml/cex" xmlns:w16cid="http://schemas.microsoft.com/office/word/2016/wordml/cid" xmlns:w16="http://schemas.microsoft.com/office/word/2018/wordml" xmlns:w16du="http://schemas.microsoft.com/office/word/2023/wordml/word16du" xmlns:w16sdtdh="http://schemas.microsoft.com/office/word/2020/wordml/sdtdatahash" xmlns:w16se="http://schemas.microsoft.com/office/word/2015/wordml/symex" xmlns:wpg="http://schemas.microsoft.com/office/word/2010/wordprocessingGroup" xmlns:wpi="http://schemas.microsoft.com/office/word/2010/wordprocessingInk" xmlns:wne="http://schemas.microsoft.com/office/word/2006/wordml" xmlns:wps="http://schemas.microsoft.com/office/word/2010/wordprocessingShape" mc:Ignorable="w14 w15 w16se w16cid w16 w16cex w16sdtdh w16du wp14">
   <w:abstractNum w:abstractNumId="0" w15:restartNumberingAfterBreak="0">
     <w:nsid w:val="0AEB0B45"/>
     <w:multiLevelType w:val="hybridMultilevel"/>
@@ -2406,7 +2753,7 @@
 </file>
 
 <file path=word/styles.xml><?xml version="1.0" encoding="utf-8"?>
-<w:styles xmlns:mc="http://schemas.openxmlformats.org/markup-compatibility/2006" xmlns:r="http://schemas.openxmlformats.org/officeDocument/2006/relationships" xmlns:w="http://schemas.openxmlformats.org/wordprocessingml/2006/main" xmlns:w14="http://schemas.microsoft.com/office/word/2010/wordml" xmlns:w15="http://schemas.microsoft.com/office/word/2012/wordml" xmlns:w16cex="http://schemas.microsoft.com/office/word/2018/wordml/cex" xmlns:w16cid="http://schemas.microsoft.com/office/word/2016/wordml/cid" xmlns:w16="http://schemas.microsoft.com/office/word/2018/wordml" xmlns:w16sdtdh="http://schemas.microsoft.com/office/word/2020/wordml/sdtdatahash" xmlns:w16se="http://schemas.microsoft.com/office/word/2015/wordml/symex" mc:Ignorable="w14 w15 w16se w16cid w16 w16cex w16sdtdh">
+<w:styles xmlns:mc="http://schemas.openxmlformats.org/markup-compatibility/2006" xmlns:r="http://schemas.openxmlformats.org/officeDocument/2006/relationships" xmlns:w="http://schemas.openxmlformats.org/wordprocessingml/2006/main" xmlns:w14="http://schemas.microsoft.com/office/word/2010/wordml" xmlns:w15="http://schemas.microsoft.com/office/word/2012/wordml" xmlns:w16cex="http://schemas.microsoft.com/office/word/2018/wordml/cex" xmlns:w16cid="http://schemas.microsoft.com/office/word/2016/wordml/cid" xmlns:w16="http://schemas.microsoft.com/office/word/2018/wordml" xmlns:w16du="http://schemas.microsoft.com/office/word/2023/wordml/word16du" xmlns:w16sdtdh="http://schemas.microsoft.com/office/word/2020/wordml/sdtdatahash" xmlns:w16se="http://schemas.microsoft.com/office/word/2015/wordml/symex" mc:Ignorable="w14 w15 w16se w16cid w16 w16cex w16sdtdh w16du">
   <w:docDefaults>
     <w:rPrDefault>
       <w:rPr>

</xml_diff>

<commit_message>
finalize resume / experience updates
</commit_message>
<xml_diff>
--- a/public/Ryan_Jared_Resume.docx
+++ b/public/Ryan_Jared_Resume.docx
@@ -71,25 +71,7 @@
           <w:sz w:val="22"/>
           <w:szCs w:val="22"/>
         </w:rPr>
-        <w:t xml:space="preserve">|  559-348-3595  |  </w:t>
-      </w:r>
-      <w:r>
-        <w:rPr>
-          <w:rFonts w:ascii="Nunito" w:eastAsia="Nunito" w:hAnsi="Nunito" w:cs="Nunito"/>
-          <w:color w:val="00002D"/>
-          <w:sz w:val="22"/>
-          <w:szCs w:val="22"/>
-        </w:rPr>
-        <w:t>Pismo Beach, CA</w:t>
-      </w:r>
-      <w:r>
-        <w:rPr>
-          <w:rFonts w:ascii="Nunito" w:eastAsia="Nunito" w:hAnsi="Nunito" w:cs="Nunito"/>
-          <w:color w:val="00002D"/>
-          <w:sz w:val="22"/>
-          <w:szCs w:val="22"/>
-        </w:rPr>
-        <w:t xml:space="preserve"> (Remote)</w:t>
+        <w:t xml:space="preserve">|  559-348-3595 </w:t>
       </w:r>
     </w:p>
     <w:p>
@@ -509,25 +491,54 @@
           <w:sz w:val="22"/>
           <w:szCs w:val="22"/>
         </w:rPr>
-        <w:t>which led</w:t>
-      </w:r>
-      <w:r>
-        <w:rPr>
-          <w:rFonts w:ascii="Nunito" w:eastAsia="Nunito" w:hAnsi="Nunito" w:cs="Nunito"/>
-          <w:color w:val="00002D"/>
-          <w:sz w:val="22"/>
-          <w:szCs w:val="22"/>
-        </w:rPr>
-        <w:t xml:space="preserve"> to </w:t>
-      </w:r>
-      <w:r>
-        <w:rPr>
-          <w:rFonts w:ascii="Nunito" w:eastAsia="Nunito" w:hAnsi="Nunito" w:cs="Nunito"/>
-          <w:color w:val="00002D"/>
-          <w:sz w:val="22"/>
-          <w:szCs w:val="22"/>
-        </w:rPr>
-        <w:t>$1m+ investments</w:t>
+        <w:t xml:space="preserve">leading to </w:t>
+      </w:r>
+      <w:r>
+        <w:rPr>
+          <w:rFonts w:ascii="Nunito" w:eastAsia="Nunito" w:hAnsi="Nunito" w:cs="Nunito"/>
+          <w:color w:val="00002D"/>
+          <w:sz w:val="22"/>
+          <w:szCs w:val="22"/>
+        </w:rPr>
+        <w:t>$</w:t>
+      </w:r>
+      <w:proofErr w:type="spellStart"/>
+      <w:r>
+        <w:rPr>
+          <w:rFonts w:ascii="Nunito" w:eastAsia="Nunito" w:hAnsi="Nunito" w:cs="Nunito"/>
+          <w:color w:val="00002D"/>
+          <w:sz w:val="22"/>
+          <w:szCs w:val="22"/>
+        </w:rPr>
+        <w:t>XX</w:t>
+      </w:r>
+      <w:r>
+        <w:rPr>
+          <w:rFonts w:ascii="Nunito" w:eastAsia="Nunito" w:hAnsi="Nunito" w:cs="Nunito"/>
+          <w:color w:val="00002D"/>
+          <w:sz w:val="22"/>
+          <w:szCs w:val="22"/>
+        </w:rPr>
+        <w:t>m</w:t>
+      </w:r>
+      <w:proofErr w:type="spellEnd"/>
+      <w:r>
+        <w:rPr>
+          <w:rFonts w:ascii="Nunito" w:eastAsia="Nunito" w:hAnsi="Nunito" w:cs="Nunito"/>
+          <w:color w:val="00002D"/>
+          <w:sz w:val="22"/>
+          <w:szCs w:val="22"/>
+        </w:rPr>
+        <w:t xml:space="preserve">+ </w:t>
+      </w:r>
+      <w:r>
+        <w:rPr>
+          <w:rFonts w:ascii="Nunito" w:eastAsia="Nunito" w:hAnsi="Nunito" w:cs="Nunito"/>
+          <w:color w:val="00002D"/>
+          <w:sz w:val="22"/>
+          <w:szCs w:val="22"/>
+        </w:rPr>
+        <w:t>funds invested</w:t>
       </w:r>
     </w:p>
     <w:p>
@@ -778,25 +789,52 @@
           <w:sz w:val="22"/>
           <w:szCs w:val="22"/>
         </w:rPr>
-        <w:t>Proactively worked with cross-team stakeholders to identify, prioritize, and complete work</w:t>
-      </w:r>
-      <w:r>
-        <w:rPr>
-          <w:rFonts w:ascii="Nunito" w:eastAsia="Nunito" w:hAnsi="Nunito" w:cs="Nunito"/>
-          <w:color w:val="00002D"/>
-          <w:sz w:val="22"/>
-          <w:szCs w:val="22"/>
-        </w:rPr>
-        <w:t xml:space="preserve">, reducing </w:t>
-      </w:r>
-      <w:r>
-        <w:rPr>
-          <w:rFonts w:ascii="Nunito" w:eastAsia="Nunito" w:hAnsi="Nunito" w:cs="Nunito"/>
-          <w:color w:val="00002D"/>
-          <w:sz w:val="22"/>
-          <w:szCs w:val="22"/>
-        </w:rPr>
-        <w:t>number of days on our “activation”</w:t>
+        <w:t xml:space="preserve">Reduced customer activation by 10+% by taking initiative on </w:t>
+      </w:r>
+      <w:r>
+        <w:rPr>
+          <w:rFonts w:ascii="Nunito" w:eastAsia="Nunito" w:hAnsi="Nunito" w:cs="Nunito"/>
+          <w:color w:val="00002D"/>
+          <w:sz w:val="22"/>
+          <w:szCs w:val="22"/>
+        </w:rPr>
+        <w:t>identify</w:t>
+      </w:r>
+      <w:r>
+        <w:rPr>
+          <w:rFonts w:ascii="Nunito" w:eastAsia="Nunito" w:hAnsi="Nunito" w:cs="Nunito"/>
+          <w:color w:val="00002D"/>
+          <w:sz w:val="22"/>
+          <w:szCs w:val="22"/>
+        </w:rPr>
+        <w:t xml:space="preserve">ing, </w:t>
+      </w:r>
+      <w:r>
+        <w:rPr>
+          <w:rFonts w:ascii="Nunito" w:eastAsia="Nunito" w:hAnsi="Nunito" w:cs="Nunito"/>
+          <w:color w:val="00002D"/>
+          <w:sz w:val="22"/>
+          <w:szCs w:val="22"/>
+        </w:rPr>
+        <w:t>prioritiz</w:t>
+      </w:r>
+      <w:r>
+        <w:rPr>
+          <w:rFonts w:ascii="Nunito" w:eastAsia="Nunito" w:hAnsi="Nunito" w:cs="Nunito"/>
+          <w:color w:val="00002D"/>
+          <w:sz w:val="22"/>
+          <w:szCs w:val="22"/>
+        </w:rPr>
+        <w:t xml:space="preserve">ing, and filling key technical </w:t>
+      </w:r>
+      <w:r>
+        <w:rPr>
+          <w:rFonts w:ascii="Nunito" w:eastAsia="Nunito" w:hAnsi="Nunito" w:cs="Nunito"/>
+          <w:color w:val="00002D"/>
+          <w:sz w:val="22"/>
+          <w:szCs w:val="22"/>
+        </w:rPr>
+        <w:t>gaps</w:t>
       </w:r>
       <w:r>
         <w:rPr>
@@ -814,34 +852,7 @@
           <w:sz w:val="22"/>
           <w:szCs w:val="22"/>
         </w:rPr>
-        <w:t>flow</w:t>
-      </w:r>
-      <w:r>
-        <w:rPr>
-          <w:rFonts w:ascii="Nunito" w:eastAsia="Nunito" w:hAnsi="Nunito" w:cs="Nunito"/>
-          <w:color w:val="00002D"/>
-          <w:sz w:val="22"/>
-          <w:szCs w:val="22"/>
-        </w:rPr>
-        <w:t xml:space="preserve"> (from intro to use)</w:t>
-      </w:r>
-      <w:r>
-        <w:rPr>
-          <w:rFonts w:ascii="Nunito" w:eastAsia="Nunito" w:hAnsi="Nunito" w:cs="Nunito"/>
-          <w:color w:val="00002D"/>
-          <w:sz w:val="22"/>
-          <w:szCs w:val="22"/>
-        </w:rPr>
-        <w:t xml:space="preserve"> </w:t>
-      </w:r>
-      <w:r>
-        <w:rPr>
-          <w:rFonts w:ascii="Nunito" w:eastAsia="Nunito" w:hAnsi="Nunito" w:cs="Nunito"/>
-          <w:color w:val="00002D"/>
-          <w:sz w:val="22"/>
-          <w:szCs w:val="22"/>
-        </w:rPr>
-        <w:t>from 120 to 115 days.</w:t>
+        <w:t>by discovery across key team and organizational stakeholders</w:t>
       </w:r>
     </w:p>
     <w:p>

</xml_diff>

<commit_message>
finalized resume based on ChatGPT feedback
</commit_message>
<xml_diff>
--- a/public/Ryan_Jared_Resume.docx
+++ b/public/Ryan_Jared_Resume.docx
@@ -34,25 +34,14 @@
           <w:docGrid w:linePitch="360"/>
         </w:sectPr>
       </w:pPr>
-      <w:proofErr w:type="spellStart"/>
-      <w:r>
-        <w:rPr>
-          <w:rFonts w:ascii="Nunito" w:eastAsia="Nunito" w:hAnsi="Nunito" w:cs="Nunito"/>
-          <w:color w:val="00002D"/>
-          <w:sz w:val="22"/>
-          <w:szCs w:val="22"/>
-        </w:rPr>
-        <w:t>jaredryan.netlify.app</w:t>
-      </w:r>
-      <w:proofErr w:type="spellEnd"/>
-      <w:r>
-        <w:rPr>
-          <w:rFonts w:ascii="Nunito" w:eastAsia="Nunito" w:hAnsi="Nunito" w:cs="Nunito"/>
-          <w:color w:val="00002D"/>
-          <w:sz w:val="22"/>
-          <w:szCs w:val="22"/>
-        </w:rPr>
-        <w:t xml:space="preserve">  |  </w:t>
+      <w:r>
+        <w:rPr>
+          <w:rFonts w:ascii="Nunito" w:eastAsia="Nunito" w:hAnsi="Nunito" w:cs="Nunito"/>
+          <w:color w:val="00002D"/>
+          <w:sz w:val="22"/>
+          <w:szCs w:val="22"/>
+        </w:rPr>
+        <w:t xml:space="preserve">jaredryan.netlify.app  |  </w:t>
       </w:r>
       <w:r>
         <w:rPr>
@@ -150,7 +139,6 @@
         </w:rPr>
         <w:t xml:space="preserve">. </w:t>
       </w:r>
-      <w:proofErr w:type="spellStart"/>
       <w:r>
         <w:rPr>
           <w:rFonts w:ascii="Nunito" w:hAnsi="Nunito"/>
@@ -158,17 +146,7 @@
           <w:sz w:val="22"/>
           <w:szCs w:val="22"/>
         </w:rPr>
-        <w:t>Fullstack</w:t>
-      </w:r>
-      <w:proofErr w:type="spellEnd"/>
-      <w:r>
-        <w:rPr>
-          <w:rFonts w:ascii="Nunito" w:hAnsi="Nunito"/>
-          <w:color w:val="00002D"/>
-          <w:sz w:val="22"/>
-          <w:szCs w:val="22"/>
-        </w:rPr>
-        <w:t>: frontend lead, backend contributor.</w:t>
+        <w:t>Fullstack: frontend lead, backend contributor.</w:t>
       </w:r>
       <w:r>
         <w:rPr>
@@ -326,25 +304,14 @@
         <w:tab/>
         <w:t xml:space="preserve">     </w:t>
       </w:r>
-      <w:proofErr w:type="gramStart"/>
-      <w:r>
-        <w:rPr>
-          <w:rFonts w:ascii="Nunito" w:eastAsia="Nunito" w:hAnsi="Nunito" w:cs="Nunito"/>
-          <w:color w:val="00002D"/>
-          <w:sz w:val="22"/>
-          <w:szCs w:val="22"/>
-        </w:rPr>
-        <w:t>Remote  |</w:t>
-      </w:r>
-      <w:proofErr w:type="gramEnd"/>
-      <w:r>
-        <w:rPr>
-          <w:rFonts w:ascii="Nunito" w:eastAsia="Nunito" w:hAnsi="Nunito" w:cs="Nunito"/>
-          <w:color w:val="00002D"/>
-          <w:sz w:val="22"/>
-          <w:szCs w:val="22"/>
-        </w:rPr>
-        <w:t xml:space="preserve">  2023 – Present</w:t>
+      <w:r>
+        <w:rPr>
+          <w:rFonts w:ascii="Nunito" w:eastAsia="Nunito" w:hAnsi="Nunito" w:cs="Nunito"/>
+          <w:color w:val="00002D"/>
+          <w:sz w:val="22"/>
+          <w:szCs w:val="22"/>
+        </w:rPr>
+        <w:t>Remote  |  2023 – Present</w:t>
       </w:r>
     </w:p>
     <w:p>
@@ -386,7 +353,25 @@
           <w:sz w:val="22"/>
           <w:szCs w:val="22"/>
         </w:rPr>
-        <w:t>, facilitating growth by identifying individual strengths and gaps, discussion, planning, tracking, following up, as well as coordinating and pairing on work</w:t>
+        <w:t xml:space="preserve">, increased productivity by 15% </w:t>
+      </w:r>
+      <w:r>
+        <w:rPr>
+          <w:rFonts w:ascii="Nunito" w:eastAsia="Nunito" w:hAnsi="Nunito" w:cs="Nunito"/>
+          <w:color w:val="00002D"/>
+          <w:sz w:val="22"/>
+          <w:szCs w:val="22"/>
+        </w:rPr>
+        <w:t>by</w:t>
+      </w:r>
+      <w:r>
+        <w:rPr>
+          <w:rFonts w:ascii="Nunito" w:eastAsia="Nunito" w:hAnsi="Nunito" w:cs="Nunito"/>
+          <w:color w:val="00002D"/>
+          <w:sz w:val="22"/>
+          <w:szCs w:val="22"/>
+        </w:rPr>
+        <w:t xml:space="preserve"> jointly crafting improvement and career plans with structured tracking for each engineer, combined with pairing sessions</w:t>
       </w:r>
     </w:p>
     <w:p>
@@ -410,7 +395,25 @@
           <w:sz w:val="22"/>
           <w:szCs w:val="22"/>
         </w:rPr>
-        <w:t>Created automated data pipeline for real estate acquisition</w:t>
+        <w:t>Developed</w:t>
+      </w:r>
+      <w:r>
+        <w:rPr>
+          <w:rFonts w:ascii="Nunito" w:eastAsia="Nunito" w:hAnsi="Nunito" w:cs="Nunito"/>
+          <w:color w:val="00002D"/>
+          <w:sz w:val="22"/>
+          <w:szCs w:val="22"/>
+        </w:rPr>
+        <w:t xml:space="preserve"> an </w:t>
+      </w:r>
+      <w:r>
+        <w:rPr>
+          <w:rFonts w:ascii="Nunito" w:eastAsia="Nunito" w:hAnsi="Nunito" w:cs="Nunito"/>
+          <w:color w:val="00002D"/>
+          <w:sz w:val="22"/>
+          <w:szCs w:val="22"/>
+        </w:rPr>
+        <w:t>automated data pipeline for real estate acquisition</w:t>
       </w:r>
       <w:r>
         <w:rPr>
@@ -502,7 +505,6 @@
         </w:rPr>
         <w:t>$</w:t>
       </w:r>
-      <w:proofErr w:type="spellStart"/>
       <w:r>
         <w:rPr>
           <w:rFonts w:ascii="Nunito" w:eastAsia="Nunito" w:hAnsi="Nunito" w:cs="Nunito"/>
@@ -521,15 +523,14 @@
         </w:rPr>
         <w:t>m</w:t>
       </w:r>
-      <w:proofErr w:type="spellEnd"/>
-      <w:r>
-        <w:rPr>
-          <w:rFonts w:ascii="Nunito" w:eastAsia="Nunito" w:hAnsi="Nunito" w:cs="Nunito"/>
-          <w:color w:val="00002D"/>
-          <w:sz w:val="22"/>
-          <w:szCs w:val="22"/>
-        </w:rPr>
-        <w:t xml:space="preserve">+ </w:t>
+      <w:r>
+        <w:rPr>
+          <w:rFonts w:ascii="Nunito" w:eastAsia="Nunito" w:hAnsi="Nunito" w:cs="Nunito"/>
+          <w:color w:val="00002D"/>
+          <w:sz w:val="22"/>
+          <w:szCs w:val="22"/>
+        </w:rPr>
+        <w:t xml:space="preserve"> </w:t>
       </w:r>
       <w:r>
         <w:rPr>
@@ -562,10 +563,32 @@
           <w:sz w:val="22"/>
           <w:szCs w:val="22"/>
         </w:rPr>
-        <w:t>Refined mathematical model for generating recommendations for real estate acquisitions</w:t>
+        <w:t>Refined mathematical model for real estate acquisitions</w:t>
+      </w:r>
+      <w:r>
+        <w:rPr>
+          <w:rFonts w:ascii="Nunito" w:eastAsia="Nunito" w:hAnsi="Nunito" w:cs="Nunito"/>
+          <w:color w:val="00002D"/>
+          <w:sz w:val="22"/>
+          <w:szCs w:val="22"/>
+        </w:rPr>
+        <w:t xml:space="preserve"> recommendations, which properly filters out 20% more properties, saving 1hr+ of manual evaluation for each listing</w:t>
+      </w:r>
+      <w:r>
+        <w:rPr>
+          <w:rFonts w:ascii="Nunito" w:eastAsia="Nunito" w:hAnsi="Nunito" w:cs="Nunito"/>
+          <w:color w:val="00002D"/>
+          <w:sz w:val="22"/>
+          <w:szCs w:val="22"/>
+        </w:rPr>
+        <w:t xml:space="preserve"> filtered</w:t>
       </w:r>
     </w:p>
-    <w:p/>
+    <w:p>
+      <w:pPr>
+        <w:spacing w:line="120" w:lineRule="auto"/>
+      </w:pPr>
+    </w:p>
     <w:p>
       <w:pPr>
         <w:pStyle w:val="Heading3"/>
@@ -639,25 +662,14 @@
         <w:tab/>
         <w:t xml:space="preserve">         </w:t>
       </w:r>
-      <w:proofErr w:type="gramStart"/>
-      <w:r>
-        <w:rPr>
-          <w:rFonts w:ascii="Nunito" w:eastAsia="Nunito" w:hAnsi="Nunito" w:cs="Nunito"/>
-          <w:color w:val="00002D"/>
-          <w:sz w:val="22"/>
-          <w:szCs w:val="22"/>
-        </w:rPr>
-        <w:t>Remote  |</w:t>
-      </w:r>
-      <w:proofErr w:type="gramEnd"/>
-      <w:r>
-        <w:rPr>
-          <w:rFonts w:ascii="Nunito" w:eastAsia="Nunito" w:hAnsi="Nunito" w:cs="Nunito"/>
-          <w:color w:val="00002D"/>
-          <w:sz w:val="22"/>
-          <w:szCs w:val="22"/>
-        </w:rPr>
-        <w:t xml:space="preserve">  2021 – 2023</w:t>
+      <w:r>
+        <w:rPr>
+          <w:rFonts w:ascii="Nunito" w:eastAsia="Nunito" w:hAnsi="Nunito" w:cs="Nunito"/>
+          <w:color w:val="00002D"/>
+          <w:sz w:val="22"/>
+          <w:szCs w:val="22"/>
+        </w:rPr>
+        <w:t>Remote  |  2021 – 2023</w:t>
       </w:r>
     </w:p>
     <w:p>
@@ -681,7 +693,79 @@
           <w:sz w:val="22"/>
           <w:szCs w:val="22"/>
         </w:rPr>
-        <w:t>Mentored engineers on frontend work and owned crucial frontend features, gaining a reputation for good PR reviews, careful testing, troubleshooting, good design and flows</w:t>
+        <w:t xml:space="preserve">Mentored </w:t>
+      </w:r>
+      <w:r>
+        <w:rPr>
+          <w:rFonts w:ascii="Nunito" w:eastAsia="Nunito" w:hAnsi="Nunito" w:cs="Nunito"/>
+          <w:color w:val="00002D"/>
+          <w:sz w:val="22"/>
+          <w:szCs w:val="22"/>
+        </w:rPr>
+        <w:t xml:space="preserve">4+ </w:t>
+      </w:r>
+      <w:r>
+        <w:rPr>
+          <w:rFonts w:ascii="Nunito" w:eastAsia="Nunito" w:hAnsi="Nunito" w:cs="Nunito"/>
+          <w:color w:val="00002D"/>
+          <w:sz w:val="22"/>
+          <w:szCs w:val="22"/>
+        </w:rPr>
+        <w:t xml:space="preserve">engineers on frontend work and owned crucial frontend features, </w:t>
+      </w:r>
+      <w:r>
+        <w:rPr>
+          <w:rFonts w:ascii="Nunito" w:eastAsia="Nunito" w:hAnsi="Nunito" w:cs="Nunito"/>
+          <w:color w:val="00002D"/>
+          <w:sz w:val="22"/>
+          <w:szCs w:val="22"/>
+        </w:rPr>
+        <w:t xml:space="preserve">receiving team recognition </w:t>
+      </w:r>
+      <w:r>
+        <w:rPr>
+          <w:rFonts w:ascii="Nunito" w:eastAsia="Nunito" w:hAnsi="Nunito" w:cs="Nunito"/>
+          <w:color w:val="00002D"/>
+          <w:sz w:val="22"/>
+          <w:szCs w:val="22"/>
+        </w:rPr>
+        <w:t xml:space="preserve">for good PR reviews, </w:t>
+      </w:r>
+      <w:r>
+        <w:rPr>
+          <w:rFonts w:ascii="Nunito" w:eastAsia="Nunito" w:hAnsi="Nunito" w:cs="Nunito"/>
+          <w:color w:val="00002D"/>
+          <w:sz w:val="22"/>
+          <w:szCs w:val="22"/>
+        </w:rPr>
+        <w:t xml:space="preserve">pairing sessions, </w:t>
+      </w:r>
+      <w:r>
+        <w:rPr>
+          <w:rFonts w:ascii="Nunito" w:eastAsia="Nunito" w:hAnsi="Nunito" w:cs="Nunito"/>
+          <w:color w:val="00002D"/>
+          <w:sz w:val="22"/>
+          <w:szCs w:val="22"/>
+        </w:rPr>
+        <w:t xml:space="preserve">testing, </w:t>
+      </w:r>
+      <w:r>
+        <w:rPr>
+          <w:rFonts w:ascii="Nunito" w:eastAsia="Nunito" w:hAnsi="Nunito" w:cs="Nunito"/>
+          <w:color w:val="00002D"/>
+          <w:sz w:val="22"/>
+          <w:szCs w:val="22"/>
+        </w:rPr>
+        <w:t xml:space="preserve">and </w:t>
+      </w:r>
+      <w:r>
+        <w:rPr>
+          <w:rFonts w:ascii="Nunito" w:eastAsia="Nunito" w:hAnsi="Nunito" w:cs="Nunito"/>
+          <w:color w:val="00002D"/>
+          <w:sz w:val="22"/>
+          <w:szCs w:val="22"/>
+        </w:rPr>
+        <w:t>good design and flows</w:t>
       </w:r>
     </w:p>
     <w:p>
@@ -714,7 +798,52 @@
           <w:sz w:val="22"/>
           <w:szCs w:val="22"/>
         </w:rPr>
-        <w:t>ed work on introducing a design-component library that integrates with the prior one</w:t>
+        <w:t>ed work on an automated testing pipeline</w:t>
+      </w:r>
+      <w:r>
+        <w:rPr>
+          <w:rFonts w:ascii="Nunito" w:eastAsia="Nunito" w:hAnsi="Nunito" w:cs="Nunito"/>
+          <w:color w:val="00002D"/>
+          <w:sz w:val="22"/>
+          <w:szCs w:val="22"/>
+        </w:rPr>
+        <w:t xml:space="preserve"> for 3+ teams and 150+ tests</w:t>
+      </w:r>
+      <w:r>
+        <w:rPr>
+          <w:rFonts w:ascii="Nunito" w:eastAsia="Nunito" w:hAnsi="Nunito" w:cs="Nunito"/>
+          <w:color w:val="00002D"/>
+          <w:sz w:val="22"/>
+          <w:szCs w:val="22"/>
+        </w:rPr>
+        <w:t xml:space="preserve"> and advocated for tests as mandatory for PRs,</w:t>
+      </w:r>
+      <w:r>
+        <w:rPr>
+          <w:rFonts w:ascii="Nunito" w:eastAsia="Nunito" w:hAnsi="Nunito" w:cs="Nunito"/>
+          <w:color w:val="00002D"/>
+          <w:sz w:val="22"/>
+          <w:szCs w:val="22"/>
+        </w:rPr>
+        <w:t xml:space="preserve"> leading to automated test coverage jumping from 25% to </w:t>
+      </w:r>
+      <w:r>
+        <w:rPr>
+          <w:rFonts w:ascii="Nunito" w:eastAsia="Nunito" w:hAnsi="Nunito" w:cs="Nunito"/>
+          <w:color w:val="00002D"/>
+          <w:sz w:val="22"/>
+          <w:szCs w:val="22"/>
+        </w:rPr>
+        <w:t>75</w:t>
+      </w:r>
+      <w:r>
+        <w:rPr>
+          <w:rFonts w:ascii="Nunito" w:eastAsia="Nunito" w:hAnsi="Nunito" w:cs="Nunito"/>
+          <w:color w:val="00002D"/>
+          <w:sz w:val="22"/>
+          <w:szCs w:val="22"/>
+        </w:rPr>
+        <w:t>%</w:t>
       </w:r>
     </w:p>
     <w:p>
@@ -738,125 +867,83 @@
           <w:sz w:val="22"/>
           <w:szCs w:val="22"/>
         </w:rPr>
-        <w:t>L</w:t>
-      </w:r>
-      <w:r>
-        <w:rPr>
-          <w:rFonts w:ascii="Nunito" w:eastAsia="Nunito" w:hAnsi="Nunito" w:cs="Nunito"/>
-          <w:color w:val="00002D"/>
-          <w:sz w:val="22"/>
-          <w:szCs w:val="22"/>
-        </w:rPr>
-        <w:t>ed work on an automated testing pipeline</w:t>
-      </w:r>
-      <w:r>
-        <w:rPr>
-          <w:rFonts w:ascii="Nunito" w:eastAsia="Nunito" w:hAnsi="Nunito" w:cs="Nunito"/>
-          <w:color w:val="00002D"/>
-          <w:sz w:val="22"/>
-          <w:szCs w:val="22"/>
-        </w:rPr>
-        <w:t xml:space="preserve"> for 3+ teams and 150+ tests</w:t>
-      </w:r>
-      <w:r>
-        <w:rPr>
-          <w:rFonts w:ascii="Nunito" w:eastAsia="Nunito" w:hAnsi="Nunito" w:cs="Nunito"/>
-          <w:color w:val="00002D"/>
-          <w:sz w:val="22"/>
-          <w:szCs w:val="22"/>
-        </w:rPr>
-        <w:t>: the pipeline itself, testing framework, database seeding / cleanup, tests, teaching others how to contribute</w:t>
+        <w:t xml:space="preserve">Reduced customer activation by 10+% by </w:t>
+      </w:r>
+      <w:r>
+        <w:rPr>
+          <w:rFonts w:ascii="Nunito" w:eastAsia="Nunito" w:hAnsi="Nunito" w:cs="Nunito"/>
+          <w:color w:val="00002D"/>
+          <w:sz w:val="22"/>
+          <w:szCs w:val="22"/>
+        </w:rPr>
+        <w:t xml:space="preserve">leading discussions with key team and organizational stakeholders to </w:t>
+      </w:r>
+      <w:r>
+        <w:rPr>
+          <w:rFonts w:ascii="Nunito" w:eastAsia="Nunito" w:hAnsi="Nunito" w:cs="Nunito"/>
+          <w:color w:val="00002D"/>
+          <w:sz w:val="22"/>
+          <w:szCs w:val="22"/>
+        </w:rPr>
+        <w:t>identify</w:t>
+      </w:r>
+      <w:r>
+        <w:rPr>
+          <w:rFonts w:ascii="Nunito" w:eastAsia="Nunito" w:hAnsi="Nunito" w:cs="Nunito"/>
+          <w:color w:val="00002D"/>
+          <w:sz w:val="22"/>
+          <w:szCs w:val="22"/>
+        </w:rPr>
+        <w:t xml:space="preserve">, </w:t>
+      </w:r>
+      <w:r>
+        <w:rPr>
+          <w:rFonts w:ascii="Nunito" w:eastAsia="Nunito" w:hAnsi="Nunito" w:cs="Nunito"/>
+          <w:color w:val="00002D"/>
+          <w:sz w:val="22"/>
+          <w:szCs w:val="22"/>
+        </w:rPr>
+        <w:t>prioritiz</w:t>
+      </w:r>
+      <w:r>
+        <w:rPr>
+          <w:rFonts w:ascii="Nunito" w:eastAsia="Nunito" w:hAnsi="Nunito" w:cs="Nunito"/>
+          <w:color w:val="00002D"/>
+          <w:sz w:val="22"/>
+          <w:szCs w:val="22"/>
+        </w:rPr>
+        <w:t>e</w:t>
+      </w:r>
+      <w:r>
+        <w:rPr>
+          <w:rFonts w:ascii="Nunito" w:eastAsia="Nunito" w:hAnsi="Nunito" w:cs="Nunito"/>
+          <w:color w:val="00002D"/>
+          <w:sz w:val="22"/>
+          <w:szCs w:val="22"/>
+        </w:rPr>
+        <w:t xml:space="preserve">, and fill </w:t>
+      </w:r>
+      <w:r>
+        <w:rPr>
+          <w:rFonts w:ascii="Nunito" w:eastAsia="Nunito" w:hAnsi="Nunito" w:cs="Nunito"/>
+          <w:color w:val="00002D"/>
+          <w:sz w:val="22"/>
+          <w:szCs w:val="22"/>
+        </w:rPr>
+        <w:t>gaps</w:t>
+      </w:r>
+      <w:r>
+        <w:rPr>
+          <w:rFonts w:ascii="Nunito" w:eastAsia="Nunito" w:hAnsi="Nunito" w:cs="Nunito"/>
+          <w:color w:val="00002D"/>
+          <w:sz w:val="22"/>
+          <w:szCs w:val="22"/>
+        </w:rPr>
+        <w:t xml:space="preserve"> through automation</w:t>
       </w:r>
     </w:p>
     <w:p>
       <w:pPr>
-        <w:pStyle w:val="ListParagraph"/>
-        <w:numPr>
-          <w:ilvl w:val="0"/>
-          <w:numId w:val="5"/>
-        </w:numPr>
-        <w:rPr>
-          <w:rFonts w:ascii="Nunito" w:eastAsia="Nunito" w:hAnsi="Nunito" w:cs="Nunito"/>
-          <w:color w:val="00002D"/>
-          <w:sz w:val="22"/>
-          <w:szCs w:val="22"/>
-        </w:rPr>
-      </w:pPr>
-      <w:r>
-        <w:rPr>
-          <w:rFonts w:ascii="Nunito" w:eastAsia="Nunito" w:hAnsi="Nunito" w:cs="Nunito"/>
-          <w:color w:val="00002D"/>
-          <w:sz w:val="22"/>
-          <w:szCs w:val="22"/>
-        </w:rPr>
-        <w:t xml:space="preserve">Reduced customer activation by 10+% by taking initiative on </w:t>
-      </w:r>
-      <w:r>
-        <w:rPr>
-          <w:rFonts w:ascii="Nunito" w:eastAsia="Nunito" w:hAnsi="Nunito" w:cs="Nunito"/>
-          <w:color w:val="00002D"/>
-          <w:sz w:val="22"/>
-          <w:szCs w:val="22"/>
-        </w:rPr>
-        <w:t>identify</w:t>
-      </w:r>
-      <w:r>
-        <w:rPr>
-          <w:rFonts w:ascii="Nunito" w:eastAsia="Nunito" w:hAnsi="Nunito" w:cs="Nunito"/>
-          <w:color w:val="00002D"/>
-          <w:sz w:val="22"/>
-          <w:szCs w:val="22"/>
-        </w:rPr>
-        <w:t xml:space="preserve">ing, </w:t>
-      </w:r>
-      <w:r>
-        <w:rPr>
-          <w:rFonts w:ascii="Nunito" w:eastAsia="Nunito" w:hAnsi="Nunito" w:cs="Nunito"/>
-          <w:color w:val="00002D"/>
-          <w:sz w:val="22"/>
-          <w:szCs w:val="22"/>
-        </w:rPr>
-        <w:t>prioritiz</w:t>
-      </w:r>
-      <w:r>
-        <w:rPr>
-          <w:rFonts w:ascii="Nunito" w:eastAsia="Nunito" w:hAnsi="Nunito" w:cs="Nunito"/>
-          <w:color w:val="00002D"/>
-          <w:sz w:val="22"/>
-          <w:szCs w:val="22"/>
-        </w:rPr>
-        <w:t xml:space="preserve">ing, and filling key technical </w:t>
-      </w:r>
-      <w:r>
-        <w:rPr>
-          <w:rFonts w:ascii="Nunito" w:eastAsia="Nunito" w:hAnsi="Nunito" w:cs="Nunito"/>
-          <w:color w:val="00002D"/>
-          <w:sz w:val="22"/>
-          <w:szCs w:val="22"/>
-        </w:rPr>
-        <w:t>gaps</w:t>
-      </w:r>
-      <w:r>
-        <w:rPr>
-          <w:rFonts w:ascii="Nunito" w:eastAsia="Nunito" w:hAnsi="Nunito" w:cs="Nunito"/>
-          <w:color w:val="00002D"/>
-          <w:sz w:val="22"/>
-          <w:szCs w:val="22"/>
-        </w:rPr>
-        <w:t xml:space="preserve"> </w:t>
-      </w:r>
-      <w:r>
-        <w:rPr>
-          <w:rFonts w:ascii="Nunito" w:eastAsia="Nunito" w:hAnsi="Nunito" w:cs="Nunito"/>
-          <w:color w:val="00002D"/>
-          <w:sz w:val="22"/>
-          <w:szCs w:val="22"/>
-        </w:rPr>
-        <w:t>by discovery across key team and organizational stakeholders</w:t>
-      </w:r>
-    </w:p>
-    <w:p>
-      <w:pPr>
         <w:pStyle w:val="Heading3"/>
         <w:spacing w:after="0"/>
         <w:rPr>
@@ -937,6 +1024,23 @@
           <w:szCs w:val="22"/>
         </w:rPr>
         <w:tab/>
+      </w:r>
+      <w:r>
+        <w:rPr>
+          <w:rFonts w:ascii="Nunito" w:eastAsia="Nunito" w:hAnsi="Nunito" w:cs="Nunito"/>
+          <w:color w:val="00002D"/>
+          <w:sz w:val="22"/>
+          <w:szCs w:val="22"/>
+        </w:rPr>
+        <w:t>San Jose, CA</w:t>
+      </w:r>
+      <w:r>
+        <w:rPr>
+          <w:rFonts w:ascii="Nunito" w:eastAsia="Nunito" w:hAnsi="Nunito" w:cs="Nunito"/>
+          <w:color w:val="00002D"/>
+          <w:sz w:val="22"/>
+          <w:szCs w:val="22"/>
+        </w:rPr>
         <w:t xml:space="preserve"> </w:t>
       </w:r>
       <w:r>
@@ -946,27 +1050,7 @@
           <w:sz w:val="22"/>
           <w:szCs w:val="22"/>
         </w:rPr>
-        <w:t xml:space="preserve">San Jose, CA </w:t>
-      </w:r>
-      <w:proofErr w:type="gramStart"/>
-      <w:r>
-        <w:rPr>
-          <w:rFonts w:ascii="Nunito" w:eastAsia="Nunito" w:hAnsi="Nunito" w:cs="Nunito"/>
-          <w:color w:val="00002D"/>
-          <w:sz w:val="22"/>
-          <w:szCs w:val="22"/>
-        </w:rPr>
-        <w:t>|  2019</w:t>
-      </w:r>
-      <w:proofErr w:type="gramEnd"/>
-      <w:r>
-        <w:rPr>
-          <w:rFonts w:ascii="Nunito" w:eastAsia="Nunito" w:hAnsi="Nunito" w:cs="Nunito"/>
-          <w:color w:val="00002D"/>
-          <w:sz w:val="22"/>
-          <w:szCs w:val="22"/>
-        </w:rPr>
-        <w:t xml:space="preserve"> – 2021</w:t>
+        <w:t xml:space="preserve"> |  2019 – 2021</w:t>
       </w:r>
     </w:p>
     <w:p>
@@ -990,16 +1074,52 @@
           <w:sz w:val="22"/>
           <w:szCs w:val="22"/>
         </w:rPr>
-        <w:t xml:space="preserve">Led frontend with 3+ engineers in 3-month cycles, </w:t>
-      </w:r>
-      <w:r>
-        <w:rPr>
-          <w:rFonts w:ascii="Nunito" w:eastAsia="Nunito" w:hAnsi="Nunito" w:cs="Nunito"/>
-          <w:color w:val="00002D"/>
-          <w:sz w:val="22"/>
-          <w:szCs w:val="22"/>
-        </w:rPr>
-        <w:t>executed via Agile in 2-week sprints</w:t>
+        <w:t xml:space="preserve">Led frontend with 3+ engineers </w:t>
+      </w:r>
+      <w:r>
+        <w:rPr>
+          <w:rFonts w:ascii="Nunito" w:eastAsia="Nunito" w:hAnsi="Nunito" w:cs="Nunito"/>
+          <w:color w:val="00002D"/>
+          <w:sz w:val="22"/>
+          <w:szCs w:val="22"/>
+        </w:rPr>
+        <w:t>through Agile</w:t>
+      </w:r>
+      <w:r>
+        <w:rPr>
+          <w:rFonts w:ascii="Nunito" w:eastAsia="Nunito" w:hAnsi="Nunito" w:cs="Nunito"/>
+          <w:color w:val="00002D"/>
+          <w:sz w:val="22"/>
+          <w:szCs w:val="22"/>
+        </w:rPr>
+        <w:t xml:space="preserve"> methodology on</w:t>
+      </w:r>
+      <w:r>
+        <w:rPr>
+          <w:rFonts w:ascii="Nunito" w:eastAsia="Nunito" w:hAnsi="Nunito" w:cs="Nunito"/>
+          <w:color w:val="00002D"/>
+          <w:sz w:val="22"/>
+          <w:szCs w:val="22"/>
+        </w:rPr>
+        <w:t xml:space="preserve"> </w:t>
+      </w:r>
+      <w:r>
+        <w:rPr>
+          <w:rFonts w:ascii="Nunito" w:eastAsia="Nunito" w:hAnsi="Nunito" w:cs="Nunito"/>
+          <w:color w:val="00002D"/>
+          <w:sz w:val="22"/>
+          <w:szCs w:val="22"/>
+        </w:rPr>
+        <w:t xml:space="preserve">3-month cycles, </w:t>
+      </w:r>
+      <w:r>
+        <w:rPr>
+          <w:rFonts w:ascii="Nunito" w:eastAsia="Nunito" w:hAnsi="Nunito" w:cs="Nunito"/>
+          <w:color w:val="00002D"/>
+          <w:sz w:val="22"/>
+          <w:szCs w:val="22"/>
+        </w:rPr>
+        <w:t>improving team velocity by 15% and team estimation accuracy by 30%</w:t>
       </w:r>
     </w:p>
     <w:p>
@@ -1061,6 +1181,15 @@
         </w:rPr>
         <w:t xml:space="preserve"> and usability</w:t>
       </w:r>
+      <w:r>
+        <w:rPr>
+          <w:rFonts w:ascii="Nunito" w:eastAsia="Nunito" w:hAnsi="Nunito" w:cs="Nunito"/>
+          <w:color w:val="00002D"/>
+          <w:sz w:val="22"/>
+          <w:szCs w:val="22"/>
+        </w:rPr>
+        <w:t>, expanding platform capabilities by 33%</w:t>
+      </w:r>
     </w:p>
     <w:p>
       <w:pPr>
@@ -1083,25 +1212,16 @@
           <w:sz w:val="22"/>
           <w:szCs w:val="22"/>
         </w:rPr>
-        <w:t>Created conceptual models and user flows with design</w:t>
-      </w:r>
-      <w:r>
-        <w:rPr>
-          <w:rFonts w:ascii="Nunito" w:eastAsia="Nunito" w:hAnsi="Nunito" w:cs="Nunito"/>
-          <w:color w:val="00002D"/>
-          <w:sz w:val="22"/>
-          <w:szCs w:val="22"/>
-        </w:rPr>
-        <w:t xml:space="preserve"> and backend</w:t>
-      </w:r>
-      <w:r>
-        <w:rPr>
-          <w:rFonts w:ascii="Nunito" w:eastAsia="Nunito" w:hAnsi="Nunito" w:cs="Nunito"/>
-          <w:color w:val="00002D"/>
-          <w:sz w:val="22"/>
-          <w:szCs w:val="22"/>
-        </w:rPr>
-        <w:t>, providing guidance on attributes and relationships between users, roles, permissions, and groups</w:t>
+        <w:t xml:space="preserve">Partnered with design to </w:t>
+      </w:r>
+      <w:r>
+        <w:rPr>
+          <w:rFonts w:ascii="Nunito" w:eastAsia="Nunito" w:hAnsi="Nunito" w:cs="Nunito"/>
+          <w:color w:val="00002D"/>
+          <w:sz w:val="22"/>
+          <w:szCs w:val="22"/>
+        </w:rPr>
+        <w:t>reduce design iteration cycles by 20% through active participation in design conception, providing guidance on models, relationships, and technical limits</w:t>
       </w:r>
     </w:p>
     <w:p>
@@ -1194,27 +1314,7 @@
           <w:sz w:val="22"/>
           <w:szCs w:val="22"/>
         </w:rPr>
-        <w:t xml:space="preserve">Austin, </w:t>
-      </w:r>
-      <w:proofErr w:type="gramStart"/>
-      <w:r>
-        <w:rPr>
-          <w:rFonts w:ascii="Nunito" w:eastAsia="Nunito" w:hAnsi="Nunito" w:cs="Nunito"/>
-          <w:color w:val="00002D"/>
-          <w:sz w:val="22"/>
-          <w:szCs w:val="22"/>
-        </w:rPr>
-        <w:t>TX  |</w:t>
-      </w:r>
-      <w:proofErr w:type="gramEnd"/>
-      <w:r>
-        <w:rPr>
-          <w:rFonts w:ascii="Nunito" w:eastAsia="Nunito" w:hAnsi="Nunito" w:cs="Nunito"/>
-          <w:color w:val="00002D"/>
-          <w:sz w:val="22"/>
-          <w:szCs w:val="22"/>
-        </w:rPr>
-        <w:t xml:space="preserve">  2018 – 2019</w:t>
+        <w:t>Austin, TX  |  2018 – 2019</w:t>
       </w:r>
     </w:p>
     <w:p>
@@ -1238,16 +1338,52 @@
           <w:sz w:val="22"/>
           <w:szCs w:val="22"/>
         </w:rPr>
-        <w:t xml:space="preserve">Created </w:t>
-      </w:r>
-      <w:r>
-        <w:rPr>
-          <w:rFonts w:ascii="Nunito" w:eastAsia="Nunito" w:hAnsi="Nunito" w:cs="Nunito"/>
-          <w:color w:val="00002D"/>
-          <w:sz w:val="22"/>
-          <w:szCs w:val="22"/>
-        </w:rPr>
-        <w:t>demo applications facilitating sales pitches to external customers</w:t>
+        <w:t>Increased sales by 10% by p</w:t>
+      </w:r>
+      <w:r>
+        <w:rPr>
+          <w:rFonts w:ascii="Nunito" w:eastAsia="Nunito" w:hAnsi="Nunito" w:cs="Nunito"/>
+          <w:color w:val="00002D"/>
+          <w:sz w:val="22"/>
+          <w:szCs w:val="22"/>
+        </w:rPr>
+        <w:t>ioneer</w:t>
+      </w:r>
+      <w:r>
+        <w:rPr>
+          <w:rFonts w:ascii="Nunito" w:eastAsia="Nunito" w:hAnsi="Nunito" w:cs="Nunito"/>
+          <w:color w:val="00002D"/>
+          <w:sz w:val="22"/>
+          <w:szCs w:val="22"/>
+        </w:rPr>
+        <w:t>ing</w:t>
+      </w:r>
+      <w:r>
+        <w:rPr>
+          <w:rFonts w:ascii="Nunito" w:eastAsia="Nunito" w:hAnsi="Nunito" w:cs="Nunito"/>
+          <w:color w:val="00002D"/>
+          <w:sz w:val="22"/>
+          <w:szCs w:val="22"/>
+        </w:rPr>
+        <w:t xml:space="preserve"> </w:t>
+      </w:r>
+      <w:r>
+        <w:rPr>
+          <w:rFonts w:ascii="Nunito" w:eastAsia="Nunito" w:hAnsi="Nunito" w:cs="Nunito"/>
+          <w:color w:val="00002D"/>
+          <w:sz w:val="22"/>
+          <w:szCs w:val="22"/>
+        </w:rPr>
+        <w:t xml:space="preserve">demo applications </w:t>
+      </w:r>
+      <w:r>
+        <w:rPr>
+          <w:rFonts w:ascii="Nunito" w:eastAsia="Nunito" w:hAnsi="Nunito" w:cs="Nunito"/>
+          <w:color w:val="00002D"/>
+          <w:sz w:val="22"/>
+          <w:szCs w:val="22"/>
+        </w:rPr>
+        <w:t>showcasing product capabilities</w:t>
       </w:r>
     </w:p>
     <w:p>
@@ -1271,7 +1407,34 @@
           <w:sz w:val="22"/>
           <w:szCs w:val="22"/>
         </w:rPr>
-        <w:t>Adapted to multiple technologies and protocols to quickly debug issues: OAuth, OpenID, Node, Angular, Java, Android, Swift, Kubernetes, Docker, Jenkins</w:t>
+        <w:t xml:space="preserve">Quickly debugged issues across multiple technologies (OAuth, OpenID, Node, Angular, Java, </w:t>
+      </w:r>
+      <w:r>
+        <w:rPr>
+          <w:rFonts w:ascii="Nunito" w:eastAsia="Nunito" w:hAnsi="Nunito" w:cs="Nunito"/>
+          <w:color w:val="00002D"/>
+          <w:sz w:val="22"/>
+          <w:szCs w:val="22"/>
+        </w:rPr>
+        <w:t>Android, Swift, Docker, Jenkins</w:t>
+      </w:r>
+      <w:r>
+        <w:rPr>
+          <w:rFonts w:ascii="Nunito" w:eastAsia="Nunito" w:hAnsi="Nunito" w:cs="Nunito"/>
+          <w:color w:val="00002D"/>
+          <w:sz w:val="22"/>
+          <w:szCs w:val="22"/>
+        </w:rPr>
+        <w:t xml:space="preserve">), </w:t>
+      </w:r>
+      <w:r>
+        <w:rPr>
+          <w:rFonts w:ascii="Nunito" w:eastAsia="Nunito" w:hAnsi="Nunito" w:cs="Nunito"/>
+          <w:color w:val="00002D"/>
+          <w:sz w:val="22"/>
+          <w:szCs w:val="22"/>
+        </w:rPr>
+        <w:t>increasing passing automation tests by 15%</w:t>
       </w:r>
     </w:p>
     <w:p>
@@ -1294,7 +1457,27 @@
           <w:sz w:val="22"/>
           <w:szCs w:val="22"/>
         </w:rPr>
-        <w:t xml:space="preserve">NTR, Web Developer                             </w:t>
+        <w:t xml:space="preserve">NTR, </w:t>
+      </w:r>
+      <w:r>
+        <w:rPr>
+          <w:rFonts w:ascii="Nunito" w:eastAsia="Nunito" w:hAnsi="Nunito" w:cs="Nunito"/>
+          <w:b/>
+          <w:color w:val="00002D"/>
+          <w:sz w:val="22"/>
+          <w:szCs w:val="22"/>
+        </w:rPr>
+        <w:t>Software Engineer</w:t>
+      </w:r>
+      <w:r>
+        <w:rPr>
+          <w:rFonts w:ascii="Nunito" w:eastAsia="Nunito" w:hAnsi="Nunito" w:cs="Nunito"/>
+          <w:b/>
+          <w:color w:val="00002D"/>
+          <w:sz w:val="22"/>
+          <w:szCs w:val="22"/>
+        </w:rPr>
+        <w:t xml:space="preserve">                             </w:t>
       </w:r>
       <w:r>
         <w:rPr>
@@ -1337,25 +1520,14 @@
         <w:tab/>
         <w:t xml:space="preserve">         </w:t>
       </w:r>
-      <w:proofErr w:type="gramStart"/>
-      <w:r>
-        <w:rPr>
-          <w:rFonts w:ascii="Nunito" w:eastAsia="Nunito" w:hAnsi="Nunito" w:cs="Nunito"/>
-          <w:color w:val="00002D"/>
-          <w:sz w:val="22"/>
-          <w:szCs w:val="22"/>
-        </w:rPr>
-        <w:t>Remote  |</w:t>
-      </w:r>
-      <w:proofErr w:type="gramEnd"/>
-      <w:r>
-        <w:rPr>
-          <w:rFonts w:ascii="Nunito" w:eastAsia="Nunito" w:hAnsi="Nunito" w:cs="Nunito"/>
-          <w:color w:val="00002D"/>
-          <w:sz w:val="22"/>
-          <w:szCs w:val="22"/>
-        </w:rPr>
-        <w:t xml:space="preserve">  2018 – 2022</w:t>
+      <w:r>
+        <w:rPr>
+          <w:rFonts w:ascii="Nunito" w:eastAsia="Nunito" w:hAnsi="Nunito" w:cs="Nunito"/>
+          <w:color w:val="00002D"/>
+          <w:sz w:val="22"/>
+          <w:szCs w:val="22"/>
+        </w:rPr>
+        <w:t>Remote  |  2018 – 2022</w:t>
       </w:r>
     </w:p>
     <w:p>
@@ -1397,25 +1569,115 @@
           <w:sz w:val="22"/>
           <w:szCs w:val="22"/>
         </w:rPr>
-        <w:t xml:space="preserve"> and student to design website for </w:t>
-      </w:r>
-      <w:r>
-        <w:rPr>
-          <w:rFonts w:ascii="Nunito" w:eastAsia="Nunito" w:hAnsi="Nunito" w:cs="Nunito"/>
-          <w:color w:val="00002D"/>
-          <w:sz w:val="22"/>
-          <w:szCs w:val="22"/>
-        </w:rPr>
-        <w:t>collecting, grading, and anonymizing peer feedback</w:t>
-      </w:r>
-      <w:r>
-        <w:rPr>
-          <w:rFonts w:ascii="Nunito" w:eastAsia="Nunito" w:hAnsi="Nunito" w:cs="Nunito"/>
-          <w:color w:val="00002D"/>
-          <w:sz w:val="22"/>
-          <w:szCs w:val="22"/>
-        </w:rPr>
-        <w:t>. Students submit, teachers grade and release.</w:t>
+        <w:t xml:space="preserve"> to design website for </w:t>
+      </w:r>
+      <w:r>
+        <w:rPr>
+          <w:rFonts w:ascii="Nunito" w:eastAsia="Nunito" w:hAnsi="Nunito" w:cs="Nunito"/>
+          <w:color w:val="00002D"/>
+          <w:sz w:val="22"/>
+          <w:szCs w:val="22"/>
+        </w:rPr>
+        <w:t xml:space="preserve">collecting, grading, </w:t>
+      </w:r>
+      <w:r>
+        <w:rPr>
+          <w:rFonts w:ascii="Nunito" w:eastAsia="Nunito" w:hAnsi="Nunito" w:cs="Nunito"/>
+          <w:color w:val="00002D"/>
+          <w:sz w:val="22"/>
+          <w:szCs w:val="22"/>
+        </w:rPr>
+        <w:t xml:space="preserve">releasing, </w:t>
+      </w:r>
+      <w:r>
+        <w:rPr>
+          <w:rFonts w:ascii="Nunito" w:eastAsia="Nunito" w:hAnsi="Nunito" w:cs="Nunito"/>
+          <w:color w:val="00002D"/>
+          <w:sz w:val="22"/>
+          <w:szCs w:val="22"/>
+        </w:rPr>
+        <w:t xml:space="preserve">and anonymizing </w:t>
+      </w:r>
+      <w:r>
+        <w:rPr>
+          <w:rFonts w:ascii="Nunito" w:eastAsia="Nunito" w:hAnsi="Nunito" w:cs="Nunito"/>
+          <w:color w:val="00002D"/>
+          <w:sz w:val="22"/>
+          <w:szCs w:val="22"/>
+        </w:rPr>
+        <w:t>feedback</w:t>
+      </w:r>
+      <w:r>
+        <w:rPr>
+          <w:rFonts w:ascii="Nunito" w:eastAsia="Nunito" w:hAnsi="Nunito" w:cs="Nunito"/>
+          <w:color w:val="00002D"/>
+          <w:sz w:val="22"/>
+          <w:szCs w:val="22"/>
+        </w:rPr>
+        <w:t>,</w:t>
+      </w:r>
+      <w:r>
+        <w:rPr>
+          <w:rFonts w:ascii="Nunito" w:eastAsia="Nunito" w:hAnsi="Nunito" w:cs="Nunito"/>
+          <w:color w:val="00002D"/>
+          <w:sz w:val="22"/>
+          <w:szCs w:val="22"/>
+        </w:rPr>
+        <w:t xml:space="preserve"> </w:t>
+      </w:r>
+      <w:r>
+        <w:rPr>
+          <w:rFonts w:ascii="Nunito" w:eastAsia="Nunito" w:hAnsi="Nunito" w:cs="Nunito"/>
+          <w:color w:val="00002D"/>
+          <w:sz w:val="22"/>
+          <w:szCs w:val="22"/>
+        </w:rPr>
+        <w:t>now</w:t>
+      </w:r>
+      <w:r>
+        <w:rPr>
+          <w:rFonts w:ascii="Nunito" w:eastAsia="Nunito" w:hAnsi="Nunito" w:cs="Nunito"/>
+          <w:color w:val="00002D"/>
+          <w:sz w:val="22"/>
+          <w:szCs w:val="22"/>
+        </w:rPr>
+        <w:t xml:space="preserve"> </w:t>
+      </w:r>
+      <w:r>
+        <w:rPr>
+          <w:rFonts w:ascii="Nunito" w:eastAsia="Nunito" w:hAnsi="Nunito" w:cs="Nunito"/>
+          <w:color w:val="00002D"/>
+          <w:sz w:val="22"/>
+          <w:szCs w:val="22"/>
+        </w:rPr>
+        <w:t>used by 20+ colleges</w:t>
+      </w:r>
+      <w:r>
+        <w:rPr>
+          <w:rFonts w:ascii="Nunito" w:eastAsia="Nunito" w:hAnsi="Nunito" w:cs="Nunito"/>
+          <w:color w:val="00002D"/>
+          <w:sz w:val="22"/>
+          <w:szCs w:val="22"/>
+        </w:rPr>
+        <w:t xml:space="preserve"> w</w:t>
+      </w:r>
+      <w:r>
+        <w:rPr>
+          <w:rFonts w:ascii="Nunito" w:eastAsia="Nunito" w:hAnsi="Nunito" w:cs="Nunito"/>
+          <w:color w:val="00002D"/>
+          <w:sz w:val="22"/>
+          <w:szCs w:val="22"/>
+        </w:rPr>
+        <w:t xml:space="preserve">ith </w:t>
+      </w:r>
+      <w:r>
+        <w:rPr>
+          <w:rFonts w:ascii="Nunito" w:eastAsia="Nunito" w:hAnsi="Nunito" w:cs="Nunito"/>
+          <w:color w:val="00002D"/>
+          <w:sz w:val="22"/>
+          <w:szCs w:val="22"/>
+        </w:rPr>
+        <w:t>10,000+ submissions</w:t>
       </w:r>
     </w:p>
     <w:p>
@@ -1439,34 +1701,43 @@
           <w:sz w:val="22"/>
           <w:szCs w:val="22"/>
         </w:rPr>
-        <w:t xml:space="preserve">Sole developer </w:t>
-      </w:r>
-      <w:r>
-        <w:rPr>
-          <w:rFonts w:ascii="Nunito" w:eastAsia="Nunito" w:hAnsi="Nunito" w:cs="Nunito"/>
-          <w:color w:val="00002D"/>
-          <w:sz w:val="22"/>
-          <w:szCs w:val="22"/>
-        </w:rPr>
-        <w:t>+</w:t>
-      </w:r>
-      <w:r>
-        <w:rPr>
-          <w:rFonts w:ascii="Nunito" w:eastAsia="Nunito" w:hAnsi="Nunito" w:cs="Nunito"/>
-          <w:color w:val="00002D"/>
-          <w:sz w:val="22"/>
-          <w:szCs w:val="22"/>
-        </w:rPr>
-        <w:t xml:space="preserve"> administrator for </w:t>
-      </w:r>
-      <w:r>
-        <w:rPr>
-          <w:rFonts w:ascii="Nunito" w:eastAsia="Nunito" w:hAnsi="Nunito" w:cs="Nunito"/>
-          <w:color w:val="00002D"/>
-          <w:sz w:val="22"/>
-          <w:szCs w:val="22"/>
-        </w:rPr>
-        <w:t>website</w:t>
+        <w:t>Singlehand</w:t>
+      </w:r>
+      <w:r>
+        <w:rPr>
+          <w:rFonts w:ascii="Nunito" w:eastAsia="Nunito" w:hAnsi="Nunito" w:cs="Nunito"/>
+          <w:color w:val="00002D"/>
+          <w:sz w:val="22"/>
+          <w:szCs w:val="22"/>
+        </w:rPr>
+        <w:t>ed</w:t>
+      </w:r>
+      <w:r>
+        <w:rPr>
+          <w:rFonts w:ascii="Nunito" w:eastAsia="Nunito" w:hAnsi="Nunito" w:cs="Nunito"/>
+          <w:color w:val="00002D"/>
+          <w:sz w:val="22"/>
+          <w:szCs w:val="22"/>
+        </w:rPr>
+        <w:t xml:space="preserve">ly developed </w:t>
+      </w:r>
+      <w:r>
+        <w:rPr>
+          <w:rFonts w:ascii="Nunito" w:eastAsia="Nunito" w:hAnsi="Nunito" w:cs="Nunito"/>
+          <w:color w:val="00002D"/>
+          <w:sz w:val="22"/>
+          <w:szCs w:val="22"/>
+        </w:rPr>
+        <w:t>the website from scratch</w:t>
+      </w:r>
+      <w:r>
+        <w:rPr>
+          <w:rFonts w:ascii="Nunito" w:eastAsia="Nunito" w:hAnsi="Nunito" w:cs="Nunito"/>
+          <w:color w:val="00002D"/>
+          <w:sz w:val="22"/>
+          <w:szCs w:val="22"/>
+        </w:rPr>
+        <w:t xml:space="preserve"> with React, Node, and MongoDB,</w:t>
       </w:r>
       <w:r>
         <w:rPr>
@@ -1484,16 +1755,125 @@
           <w:sz w:val="22"/>
           <w:szCs w:val="22"/>
         </w:rPr>
-        <w:t>used by 20+ colleges</w:t>
-      </w:r>
-      <w:r>
-        <w:rPr>
-          <w:rFonts w:ascii="Nunito" w:eastAsia="Nunito" w:hAnsi="Nunito" w:cs="Nunito"/>
-          <w:color w:val="00002D"/>
-          <w:sz w:val="22"/>
-          <w:szCs w:val="22"/>
-        </w:rPr>
-        <w:t xml:space="preserve"> w/10,000+ submissions</w:t>
+        <w:t xml:space="preserve">and </w:t>
+      </w:r>
+      <w:r>
+        <w:rPr>
+          <w:rFonts w:ascii="Nunito" w:eastAsia="Nunito" w:hAnsi="Nunito" w:cs="Nunito"/>
+          <w:color w:val="00002D"/>
+          <w:sz w:val="22"/>
+          <w:szCs w:val="22"/>
+        </w:rPr>
+        <w:t>administered</w:t>
+      </w:r>
+      <w:r>
+        <w:rPr>
+          <w:rFonts w:ascii="Nunito" w:eastAsia="Nunito" w:hAnsi="Nunito" w:cs="Nunito"/>
+          <w:color w:val="00002D"/>
+          <w:sz w:val="22"/>
+          <w:szCs w:val="22"/>
+        </w:rPr>
+        <w:t xml:space="preserve"> it</w:t>
+      </w:r>
+      <w:r>
+        <w:rPr>
+          <w:rFonts w:ascii="Nunito" w:eastAsia="Nunito" w:hAnsi="Nunito" w:cs="Nunito"/>
+          <w:color w:val="00002D"/>
+          <w:sz w:val="22"/>
+          <w:szCs w:val="22"/>
+        </w:rPr>
+        <w:t xml:space="preserve"> </w:t>
+      </w:r>
+      <w:r>
+        <w:rPr>
+          <w:rFonts w:ascii="Nunito" w:eastAsia="Nunito" w:hAnsi="Nunito" w:cs="Nunito"/>
+          <w:color w:val="00002D"/>
+          <w:sz w:val="22"/>
+          <w:szCs w:val="22"/>
+        </w:rPr>
+        <w:t xml:space="preserve">for 4 years </w:t>
+      </w:r>
+      <w:r>
+        <w:rPr>
+          <w:rFonts w:ascii="Nunito" w:eastAsia="Nunito" w:hAnsi="Nunito" w:cs="Nunito"/>
+          <w:color w:val="00002D"/>
+          <w:sz w:val="22"/>
+          <w:szCs w:val="22"/>
+        </w:rPr>
+        <w:t>with 99.99</w:t>
+      </w:r>
+      <w:r>
+        <w:rPr>
+          <w:rFonts w:ascii="Nunito" w:eastAsia="Nunito" w:hAnsi="Nunito" w:cs="Nunito"/>
+          <w:color w:val="00002D"/>
+          <w:sz w:val="22"/>
+          <w:szCs w:val="22"/>
+        </w:rPr>
+        <w:t>9% availability</w:t>
+      </w:r>
+      <w:r>
+        <w:rPr>
+          <w:rFonts w:ascii="Nunito" w:eastAsia="Nunito" w:hAnsi="Nunito" w:cs="Nunito"/>
+          <w:color w:val="00002D"/>
+          <w:sz w:val="22"/>
+          <w:szCs w:val="22"/>
+        </w:rPr>
+        <w:t xml:space="preserve"> and 0</w:t>
+      </w:r>
+      <w:r>
+        <w:rPr>
+          <w:rFonts w:ascii="Nunito" w:eastAsia="Nunito" w:hAnsi="Nunito" w:cs="Nunito"/>
+          <w:color w:val="00002D"/>
+          <w:sz w:val="22"/>
+          <w:szCs w:val="22"/>
+        </w:rPr>
+        <w:t xml:space="preserve"> bug</w:t>
+      </w:r>
+      <w:r>
+        <w:rPr>
+          <w:rFonts w:ascii="Nunito" w:eastAsia="Nunito" w:hAnsi="Nunito" w:cs="Nunito"/>
+          <w:color w:val="00002D"/>
+          <w:sz w:val="22"/>
+          <w:szCs w:val="22"/>
+        </w:rPr>
+        <w:t>s</w:t>
+      </w:r>
+      <w:r>
+        <w:rPr>
+          <w:rFonts w:ascii="Nunito" w:eastAsia="Nunito" w:hAnsi="Nunito" w:cs="Nunito"/>
+          <w:color w:val="00002D"/>
+          <w:sz w:val="22"/>
+          <w:szCs w:val="22"/>
+        </w:rPr>
+        <w:t xml:space="preserve"> after </w:t>
+      </w:r>
+      <w:r>
+        <w:rPr>
+          <w:rFonts w:ascii="Nunito" w:eastAsia="Nunito" w:hAnsi="Nunito" w:cs="Nunito"/>
+          <w:color w:val="00002D"/>
+          <w:sz w:val="22"/>
+          <w:szCs w:val="22"/>
+        </w:rPr>
+        <w:t>the 1</w:t>
+      </w:r>
+      <w:r>
+        <w:rPr>
+          <w:rFonts w:ascii="Nunito" w:eastAsia="Nunito" w:hAnsi="Nunito" w:cs="Nunito"/>
+          <w:color w:val="00002D"/>
+          <w:sz w:val="22"/>
+          <w:szCs w:val="22"/>
+          <w:vertAlign w:val="superscript"/>
+        </w:rPr>
+        <w:t>st</w:t>
+      </w:r>
+      <w:r>
+        <w:rPr>
+          <w:rFonts w:ascii="Nunito" w:eastAsia="Nunito" w:hAnsi="Nunito" w:cs="Nunito"/>
+          <w:color w:val="00002D"/>
+          <w:sz w:val="22"/>
+          <w:szCs w:val="22"/>
+        </w:rPr>
+        <w:t xml:space="preserve"> year</w:t>
       </w:r>
     </w:p>
     <w:p>
@@ -1625,15 +2005,6 @@
           <w:szCs w:val="22"/>
         </w:rPr>
         <w:t>RESTful APIs, Docker, Kubernetes, Automation</w:t>
-      </w:r>
-      <w:r>
-        <w:rPr>
-          <w:rFonts w:ascii="Nunito" w:eastAsia="Nunito" w:hAnsi="Nunito" w:cs="Nunito"/>
-          <w:color w:val="00002D"/>
-          <w:sz w:val="22"/>
-          <w:szCs w:val="22"/>
-        </w:rPr>
-        <w:t>.</w:t>
       </w:r>
     </w:p>
     <w:p>
@@ -1671,56 +2042,16 @@
           <w:sz w:val="22"/>
           <w:szCs w:val="22"/>
         </w:rPr>
-        <w:t xml:space="preserve"> Java, Ruby on Rails, </w:t>
-      </w:r>
-      <w:proofErr w:type="spellStart"/>
-      <w:r>
-        <w:rPr>
-          <w:rFonts w:ascii="Nunito" w:eastAsia="Nunito" w:hAnsi="Nunito" w:cs="Nunito"/>
-          <w:color w:val="00002D"/>
-          <w:sz w:val="22"/>
-          <w:szCs w:val="22"/>
-        </w:rPr>
-        <w:t>Numpy</w:t>
-      </w:r>
-      <w:proofErr w:type="spellEnd"/>
-      <w:r>
-        <w:rPr>
-          <w:rFonts w:ascii="Nunito" w:eastAsia="Nunito" w:hAnsi="Nunito" w:cs="Nunito"/>
-          <w:color w:val="00002D"/>
-          <w:sz w:val="22"/>
-          <w:szCs w:val="22"/>
-        </w:rPr>
-        <w:t>, Pandas, Matplotlib, Seaborn</w:t>
-      </w:r>
-      <w:r>
-        <w:rPr>
-          <w:rFonts w:ascii="Nunito" w:eastAsia="Nunito" w:hAnsi="Nunito" w:cs="Nunito"/>
-          <w:color w:val="00002D"/>
-          <w:sz w:val="22"/>
-          <w:szCs w:val="22"/>
-        </w:rPr>
-        <w:t xml:space="preserve">, </w:t>
-      </w:r>
-      <w:proofErr w:type="spellStart"/>
-      <w:r>
-        <w:rPr>
-          <w:rFonts w:ascii="Nunito" w:eastAsia="Nunito" w:hAnsi="Nunito" w:cs="Nunito"/>
-          <w:color w:val="00002D"/>
-          <w:sz w:val="22"/>
-          <w:szCs w:val="22"/>
-        </w:rPr>
-        <w:t>Buildkite</w:t>
-      </w:r>
-      <w:proofErr w:type="spellEnd"/>
-      <w:r>
-        <w:rPr>
-          <w:rFonts w:ascii="Nunito" w:eastAsia="Nunito" w:hAnsi="Nunito" w:cs="Nunito"/>
-          <w:color w:val="00002D"/>
-          <w:sz w:val="22"/>
-          <w:szCs w:val="22"/>
-        </w:rPr>
-        <w:t>, Jenkins</w:t>
+        <w:t xml:space="preserve"> Java, Ruby on Rails, Numpy, Pandas, Matplotlib, Seaborn</w:t>
+      </w:r>
+      <w:r>
+        <w:rPr>
+          <w:rFonts w:ascii="Nunito" w:eastAsia="Nunito" w:hAnsi="Nunito" w:cs="Nunito"/>
+          <w:color w:val="00002D"/>
+          <w:sz w:val="22"/>
+          <w:szCs w:val="22"/>
+        </w:rPr>
+        <w:t>, Buildkite, Jenkins</w:t>
       </w:r>
     </w:p>
     <w:p>
@@ -3369,7 +3700,6 @@
   <w:style w:type="character" w:default="1" w:styleId="DefaultParagraphFont">
     <w:name w:val="Default Paragraph Font"/>
     <w:uiPriority w:val="1"/>
-    <w:semiHidden/>
     <w:unhideWhenUsed/>
   </w:style>
   <w:style w:type="table" w:default="1" w:styleId="TableNormal">

</xml_diff>